<commit_message>
Relativ frequency of target classes
</commit_message>
<xml_diff>
--- a/Dokumente/Insgesamt.docx
+++ b/Dokumente/Insgesamt.docx
@@ -1,6 +1,6 @@
 
 <file path=word/document.xml><?xml version="1.0" encoding="utf-8"?>
-<w:document xmlns:ve="http://schemas.openxmlformats.org/markup-compatibility/2006" xmlns:o="urn:schemas-microsoft-com:office:office" xmlns:r="http://schemas.openxmlformats.org/officeDocument/2006/relationships" xmlns:m="http://schemas.openxmlformats.org/officeDocument/2006/math" xmlns:v="urn:schemas-microsoft-com:vml" xmlns:wp="http://schemas.openxmlformats.org/drawingml/2006/wordprocessingDrawing" xmlns:w10="urn:schemas-microsoft-com:office:word" xmlns:w="http://schemas.openxmlformats.org/wordprocessingml/2006/main" xmlns:wne="http://schemas.microsoft.com/office/word/2006/wordml">
+<w:document xmlns:wpc="http://schemas.microsoft.com/office/word/2010/wordprocessingCanvas" xmlns:mo="http://schemas.microsoft.com/office/mac/office/2008/main" xmlns:mc="http://schemas.openxmlformats.org/markup-compatibility/2006" xmlns:mv="urn:schemas-microsoft-com:mac:vml" xmlns:o="urn:schemas-microsoft-com:office:office" xmlns:r="http://schemas.openxmlformats.org/officeDocument/2006/relationships" xmlns:m="http://schemas.openxmlformats.org/officeDocument/2006/math" xmlns:v="urn:schemas-microsoft-com:vml" xmlns:wp14="http://schemas.microsoft.com/office/word/2010/wordprocessingDrawing" xmlns:wp="http://schemas.openxmlformats.org/drawingml/2006/wordprocessingDrawing" xmlns:w10="urn:schemas-microsoft-com:office:word" xmlns:w="http://schemas.openxmlformats.org/wordprocessingml/2006/main" xmlns:w14="http://schemas.microsoft.com/office/word/2010/wordml" xmlns:wpg="http://schemas.microsoft.com/office/word/2010/wordprocessingGroup" xmlns:wpi="http://schemas.microsoft.com/office/word/2010/wordprocessingInk" xmlns:wne="http://schemas.microsoft.com/office/word/2006/wordml" xmlns:wps="http://schemas.microsoft.com/office/word/2010/wordprocessingShape" mc:Ignorable="w14 wp14 mv">
   <w:body>
     <w:p>
       <w:pPr>
@@ -176,21 +176,7 @@
         <w:rPr>
           <w:lang w:val="en-US"/>
         </w:rPr>
-        <w:t xml:space="preserve">Logistic Regression, Neural Network, Random Forest, Naïve </w:t>
-      </w:r>
-      <w:proofErr w:type="spellStart"/>
-      <w:r>
-        <w:rPr>
-          <w:lang w:val="en-US"/>
-        </w:rPr>
-        <w:t>Bayes</w:t>
-      </w:r>
-      <w:proofErr w:type="spellEnd"/>
-      <w:r>
-        <w:rPr>
-          <w:lang w:val="en-US"/>
-        </w:rPr>
-        <w:t>, K-nearest Neighbors, Decision Tree (J48) and Support Vector Machines</w:t>
+        <w:t>Logistic Regression, Neural Network, Random Forest, Naïve Bayes, K-nearest Neighbors, Decision Tree (J48) and Support Vector Machines</w:t>
       </w:r>
       <w:r>
         <w:rPr>
@@ -340,19 +326,11 @@
         </w:rPr>
         <w:t xml:space="preserve"> </w:t>
       </w:r>
-      <w:proofErr w:type="gramStart"/>
-      <w:r>
-        <w:rPr>
-          <w:lang w:val="en-AU"/>
-        </w:rPr>
-        <w:t>uncover</w:t>
-      </w:r>
-      <w:proofErr w:type="gramEnd"/>
-      <w:r>
-        <w:rPr>
-          <w:lang w:val="en-AU"/>
-        </w:rPr>
-        <w:t xml:space="preserve"> the underling data structure and to understand the given variables. </w:t>
+      <w:r>
+        <w:rPr>
+          <w:lang w:val="en-AU"/>
+        </w:rPr>
+        <w:t xml:space="preserve">uncover the underling data structure and to understand the given variables. </w:t>
       </w:r>
     </w:p>
     <w:p>
@@ -381,18 +359,75 @@
           <w:lang w:val="en-AU"/>
         </w:rPr>
       </w:pPr>
-    </w:p>
-    <w:p>
-      <w:pPr>
-        <w:rPr>
-          <w:lang w:val="en-AU"/>
-        </w:rPr>
-      </w:pPr>
-      <w:r>
-        <w:rPr>
-          <w:lang w:val="en-AU"/>
-        </w:rPr>
-        <w:t>We have applied the following techniques before the firs iteration:</w:t>
+      <w:r>
+        <w:rPr>
+          <w:lang w:val="en-AU"/>
+        </w:rPr>
+        <w:t xml:space="preserve">The relative distribution of the values of the target variable will be </w:t>
+      </w:r>
+      <w:r>
+        <w:rPr>
+          <w:lang w:val="en-AU"/>
+        </w:rPr>
+        <w:t>important</w:t>
+      </w:r>
+      <w:r>
+        <w:rPr>
+          <w:lang w:val="en-AU"/>
+        </w:rPr>
+        <w:t xml:space="preserve"> for the relative frequency of the classes in the folds of the cross validation (stratification of the folds). The given dataset </w:t>
+      </w:r>
+      <w:r>
+        <w:rPr>
+          <w:lang w:val="en-AU"/>
+        </w:rPr>
+        <w:t>exhibits</w:t>
+      </w:r>
+      <w:r>
+        <w:rPr>
+          <w:lang w:val="en-AU"/>
+        </w:rPr>
+        <w:t xml:space="preserve"> </w:t>
+      </w:r>
+      <w:r>
+        <w:rPr>
+          <w:lang w:val="en-AU"/>
+        </w:rPr>
+        <w:t xml:space="preserve">the </w:t>
+      </w:r>
+      <w:r>
+        <w:rPr>
+          <w:lang w:val="en-AU"/>
+        </w:rPr>
+        <w:t xml:space="preserve">following </w:t>
+      </w:r>
+      <w:r>
+        <w:rPr>
+          <w:lang w:val="en-AU"/>
+        </w:rPr>
+        <w:t>distribution oft he classes oft he variable „churn“: good – 25219 times (50,4%), bad – 24718 times (49,6%).</w:t>
+      </w:r>
+      <w:bookmarkStart w:id="0" w:name="_GoBack"/>
+      <w:bookmarkEnd w:id="0"/>
+    </w:p>
+    <w:p/>
+    <w:p>
+      <w:pPr>
+        <w:rPr>
+          <w:lang w:val="en-AU"/>
+        </w:rPr>
+      </w:pPr>
+      <w:r>
+        <w:rPr>
+          <w:lang w:val="en-AU"/>
+        </w:rPr>
+        <w:t>Furthermore, we</w:t>
+      </w:r>
+      <w:r>
+        <w:rPr>
+          <w:lang w:val="en-AU"/>
+        </w:rPr>
+        <w:t xml:space="preserve"> have applied the following techniques before the firs iteration:</w:t>
       </w:r>
     </w:p>
     <w:p>
@@ -590,7 +625,7 @@
           <w:noProof/>
         </w:rPr>
         <w:drawing>
-          <wp:inline distT="0" distB="0" distL="0" distR="0">
+          <wp:inline distT="0" distB="0" distL="0" distR="0" wp14:anchorId="3F559A19" wp14:editId="52057E2F">
             <wp:extent cx="5752465" cy="3241040"/>
             <wp:effectExtent l="0" t="0" r="0" b="10160"/>
             <wp:docPr id="2" name="Bild 2" descr="Macintosh HD:Users:Alexey:Documents:HU Berlin:WI 1516:BADS:Aufgabe:BADS:Rplot.jpeg"/>
@@ -607,10 +642,10 @@
                     </pic:cNvPicPr>
                   </pic:nvPicPr>
                   <pic:blipFill>
-                    <a:blip r:embed="rId7">
+                    <a:blip r:embed="rId8">
                       <a:extLst>
                         <a:ext uri="{28A0092B-C50C-407E-A947-70E740481C1C}">
-                          <a14:useLocalDpi xmlns:a14="http://schemas.microsoft.com/office/drawing/2010/main" xmlns:wps="http://schemas.microsoft.com/office/word/2010/wordprocessingShape" xmlns:wpi="http://schemas.microsoft.com/office/word/2010/wordprocessingInk" xmlns:wpg="http://schemas.microsoft.com/office/word/2010/wordprocessingGroup" xmlns:w14="http://schemas.microsoft.com/office/word/2010/wordml" xmlns:w="http://schemas.openxmlformats.org/wordprocessingml/2006/main" xmlns:w10="urn:schemas-microsoft-com:office:word" xmlns:wp14="http://schemas.microsoft.com/office/word/2010/wordprocessingDrawing" xmlns:v="urn:schemas-microsoft-com:vml" xmlns:o="urn:schemas-microsoft-com:office:office" xmlns:mc="http://schemas.openxmlformats.org/markup-compatibility/2006" xmlns:wpc="http://schemas.microsoft.com/office/word/2010/wordprocessingCanvas" xmlns="" val="0"/>
+                          <a14:useLocalDpi xmlns:a14="http://schemas.microsoft.com/office/drawing/2010/main" val="0"/>
                         </a:ext>
                       </a:extLst>
                     </a:blip>
@@ -705,6 +740,7 @@
         <w:rPr>
           <w:lang w:val="en-AU"/>
         </w:rPr>
+        <w:lastRenderedPageBreak/>
         <w:t>Viewing all the 138 plots we could discover that our variables were mostly</w:t>
       </w:r>
       <w:r>
@@ -741,14 +777,7 @@
         <w:rPr>
           <w:lang w:val="en-AU"/>
         </w:rPr>
-        <w:t xml:space="preserve">Thus for example </w:t>
-      </w:r>
-      <w:r>
-        <w:rPr>
-          <w:lang w:val="en-AU"/>
-        </w:rPr>
-        <w:lastRenderedPageBreak/>
-        <w:t>the variables “age1”</w:t>
+        <w:t>Thus for example the variables “age1”</w:t>
       </w:r>
       <w:r>
         <w:rPr>
@@ -802,7 +831,7 @@
           <w:noProof/>
         </w:rPr>
         <w:drawing>
-          <wp:inline distT="0" distB="0" distL="0" distR="0">
+          <wp:inline distT="0" distB="0" distL="0" distR="0" wp14:anchorId="37C6A764" wp14:editId="5B108AC2">
             <wp:extent cx="5596919" cy="3768870"/>
             <wp:effectExtent l="0" t="0" r="0" b="0"/>
             <wp:docPr id="5" name="Bild 5" descr="Macintosh HD:Users:Alexey:Documents:HU Berlin:WI 1516:BADS:Aufgabe:BADS:Rplot03.jpeg"/>
@@ -819,10 +848,10 @@
                     </pic:cNvPicPr>
                   </pic:nvPicPr>
                   <pic:blipFill>
-                    <a:blip r:embed="rId8">
+                    <a:blip r:embed="rId9">
                       <a:extLst>
                         <a:ext uri="{28A0092B-C50C-407E-A947-70E740481C1C}">
-                          <a14:useLocalDpi xmlns:a14="http://schemas.microsoft.com/office/drawing/2010/main" xmlns:wps="http://schemas.microsoft.com/office/word/2010/wordprocessingShape" xmlns:wpi="http://schemas.microsoft.com/office/word/2010/wordprocessingInk" xmlns:wpg="http://schemas.microsoft.com/office/word/2010/wordprocessingGroup" xmlns:w14="http://schemas.microsoft.com/office/word/2010/wordml" xmlns:w="http://schemas.openxmlformats.org/wordprocessingml/2006/main" xmlns:w10="urn:schemas-microsoft-com:office:word" xmlns:wp14="http://schemas.microsoft.com/office/word/2010/wordprocessingDrawing" xmlns:v="urn:schemas-microsoft-com:vml" xmlns:o="urn:schemas-microsoft-com:office:office" xmlns:mc="http://schemas.openxmlformats.org/markup-compatibility/2006" xmlns:wpc="http://schemas.microsoft.com/office/word/2010/wordprocessingCanvas" xmlns="" val="0"/>
+                          <a14:useLocalDpi xmlns:a14="http://schemas.microsoft.com/office/drawing/2010/main" val="0"/>
                         </a:ext>
                       </a:extLst>
                     </a:blip>
@@ -1121,9 +1150,8 @@
         <w:rPr>
           <w:noProof/>
         </w:rPr>
-        <w:lastRenderedPageBreak/>
         <w:drawing>
-          <wp:inline distT="0" distB="0" distL="0" distR="0">
+          <wp:inline distT="0" distB="0" distL="0" distR="0" wp14:anchorId="24A80FBE" wp14:editId="5E70A8A4">
             <wp:extent cx="5422129" cy="3997470"/>
             <wp:effectExtent l="0" t="0" r="0" b="0"/>
             <wp:docPr id="6" name="Bild 6" descr="Macintosh HD:Users:Alexey:Documents:HU Berlin:WI 1516:BADS:Aufgabe:BADS:Rplot04.jpeg"/>
@@ -1140,10 +1168,10 @@
                     </pic:cNvPicPr>
                   </pic:nvPicPr>
                   <pic:blipFill>
-                    <a:blip r:embed="rId9">
+                    <a:blip r:embed="rId10">
                       <a:extLst>
                         <a:ext uri="{28A0092B-C50C-407E-A947-70E740481C1C}">
-                          <a14:useLocalDpi xmlns:a14="http://schemas.microsoft.com/office/drawing/2010/main" xmlns:wps="http://schemas.microsoft.com/office/word/2010/wordprocessingShape" xmlns:wpi="http://schemas.microsoft.com/office/word/2010/wordprocessingInk" xmlns:wpg="http://schemas.microsoft.com/office/word/2010/wordprocessingGroup" xmlns:w14="http://schemas.microsoft.com/office/word/2010/wordml" xmlns:w="http://schemas.openxmlformats.org/wordprocessingml/2006/main" xmlns:w10="urn:schemas-microsoft-com:office:word" xmlns:wp14="http://schemas.microsoft.com/office/word/2010/wordprocessingDrawing" xmlns:v="urn:schemas-microsoft-com:vml" xmlns:o="urn:schemas-microsoft-com:office:office" xmlns:mc="http://schemas.openxmlformats.org/markup-compatibility/2006" xmlns:wpc="http://schemas.microsoft.com/office/word/2010/wordprocessingCanvas" xmlns="" val="0"/>
+                          <a14:useLocalDpi xmlns:a14="http://schemas.microsoft.com/office/drawing/2010/main" val="0"/>
                         </a:ext>
                       </a:extLst>
                     </a:blip>
@@ -1252,7 +1280,7 @@
           <w:noProof/>
         </w:rPr>
         <w:drawing>
-          <wp:anchor distT="0" distB="0" distL="114300" distR="114300" simplePos="0" relativeHeight="251658240" behindDoc="0" locked="0" layoutInCell="1" allowOverlap="1">
+          <wp:anchor distT="0" distB="0" distL="114300" distR="114300" simplePos="0" relativeHeight="251658240" behindDoc="0" locked="0" layoutInCell="1" allowOverlap="1" wp14:anchorId="23027365" wp14:editId="3011BF09">
             <wp:simplePos x="0" y="0"/>
             <wp:positionH relativeFrom="margin">
               <wp:posOffset>0</wp:posOffset>
@@ -1277,10 +1305,10 @@
                     </pic:cNvPicPr>
                   </pic:nvPicPr>
                   <pic:blipFill>
-                    <a:blip r:embed="rId10">
+                    <a:blip r:embed="rId11">
                       <a:extLst>
                         <a:ext uri="{28A0092B-C50C-407E-A947-70E740481C1C}">
-                          <a14:useLocalDpi xmlns:a14="http://schemas.microsoft.com/office/drawing/2010/main" xmlns:wps="http://schemas.microsoft.com/office/word/2010/wordprocessingShape" xmlns:wpi="http://schemas.microsoft.com/office/word/2010/wordprocessingInk" xmlns:wpg="http://schemas.microsoft.com/office/word/2010/wordprocessingGroup" xmlns:w14="http://schemas.microsoft.com/office/word/2010/wordml" xmlns:w="http://schemas.openxmlformats.org/wordprocessingml/2006/main" xmlns:w10="urn:schemas-microsoft-com:office:word" xmlns:wp14="http://schemas.microsoft.com/office/word/2010/wordprocessingDrawing" xmlns:v="urn:schemas-microsoft-com:vml" xmlns:o="urn:schemas-microsoft-com:office:office" xmlns:mc="http://schemas.openxmlformats.org/markup-compatibility/2006" xmlns:wpc="http://schemas.microsoft.com/office/word/2010/wordprocessingCanvas" xmlns="" val="0"/>
+                          <a14:useLocalDpi xmlns:a14="http://schemas.microsoft.com/office/drawing/2010/main" val="0"/>
                         </a:ext>
                       </a:extLst>
                     </a:blip>
@@ -1313,7 +1341,7 @@
           <w:noProof/>
         </w:rPr>
         <w:drawing>
-          <wp:inline distT="0" distB="0" distL="0" distR="0">
+          <wp:inline distT="0" distB="0" distL="0" distR="0" wp14:anchorId="33DA91D7" wp14:editId="6319A937">
             <wp:extent cx="3197225" cy="2624423"/>
             <wp:effectExtent l="0" t="0" r="3175" b="0"/>
             <wp:docPr id="7" name="Bild 7" descr="Macintosh HD:Users:Alexey:Documents:HU Berlin:WI 1516:BADS:Aufgabe:BADS:Rplot05.jpeg"/>
@@ -1330,10 +1358,10 @@
                     </pic:cNvPicPr>
                   </pic:nvPicPr>
                   <pic:blipFill>
-                    <a:blip r:embed="rId11">
+                    <a:blip r:embed="rId12">
                       <a:extLst>
                         <a:ext uri="{28A0092B-C50C-407E-A947-70E740481C1C}">
-                          <a14:useLocalDpi xmlns:a14="http://schemas.microsoft.com/office/drawing/2010/main" xmlns:wps="http://schemas.microsoft.com/office/word/2010/wordprocessingShape" xmlns:wpi="http://schemas.microsoft.com/office/word/2010/wordprocessingInk" xmlns:wpg="http://schemas.microsoft.com/office/word/2010/wordprocessingGroup" xmlns:w14="http://schemas.microsoft.com/office/word/2010/wordml" xmlns:w="http://schemas.openxmlformats.org/wordprocessingml/2006/main" xmlns:w10="urn:schemas-microsoft-com:office:word" xmlns:wp14="http://schemas.microsoft.com/office/word/2010/wordprocessingDrawing" xmlns:v="urn:schemas-microsoft-com:vml" xmlns:o="urn:schemas-microsoft-com:office:office" xmlns:mc="http://schemas.openxmlformats.org/markup-compatibility/2006" xmlns:wpc="http://schemas.microsoft.com/office/word/2010/wordprocessingCanvas" xmlns="" val="0"/>
+                          <a14:useLocalDpi xmlns:a14="http://schemas.microsoft.com/office/drawing/2010/main" val="0"/>
                         </a:ext>
                       </a:extLst>
                     </a:blip>
@@ -1372,8 +1400,8 @@
         <w:rPr>
           <w:noProof/>
         </w:rPr>
-        <w:pict>
-          <v:shapetype id="_x0000_t202" coordsize="21600,21600" o:spt="202" path="m,l,21600r21600,l21600,xe">
+        <w:pict w14:anchorId="6A7D8117">
+          <v:shapetype id="_x0000_t202" coordsize="21600,21600" o:spt="202" path="m0,0l0,21600,21600,21600,21600,0xe">
             <v:stroke joinstyle="miter"/>
             <v:path gradientshapeok="t" o:connecttype="rect"/>
           </v:shapetype>
@@ -1548,7 +1576,14 @@
         <w:rPr>
           <w:lang w:val="en-AU"/>
         </w:rPr>
-        <w:t>).  From the box plot it is evident that this variable has outliers. Depending on the range value, and thus on th</w:t>
+        <w:t xml:space="preserve">).  From the box plot it is evident that this variable has outliers. Depending on </w:t>
+      </w:r>
+      <w:r>
+        <w:rPr>
+          <w:lang w:val="en-AU"/>
+        </w:rPr>
+        <w:lastRenderedPageBreak/>
+        <w:t>the range value, and thus on th</w:t>
       </w:r>
       <w:r>
         <w:rPr>
@@ -1560,14 +1595,7 @@
         <w:rPr>
           <w:lang w:val="en-AU"/>
         </w:rPr>
-        <w:t xml:space="preserve">different number of values </w:t>
-      </w:r>
-      <w:r>
-        <w:rPr>
-          <w:lang w:val="en-AU"/>
-        </w:rPr>
-        <w:lastRenderedPageBreak/>
-        <w:t xml:space="preserve">can be considered as outliers. The three </w:t>
+        <w:t xml:space="preserve">different number of values can be considered as outliers. The three </w:t>
       </w:r>
       <w:r>
         <w:rPr>
@@ -1616,7 +1644,7 @@
           <w:noProof/>
         </w:rPr>
         <w:drawing>
-          <wp:inline distT="0" distB="0" distL="0" distR="0">
+          <wp:inline distT="0" distB="0" distL="0" distR="0" wp14:anchorId="6BCE2E96" wp14:editId="5FDE2B86">
             <wp:extent cx="5752465" cy="4456430"/>
             <wp:effectExtent l="0" t="0" r="0" b="0"/>
             <wp:docPr id="9" name="Bild 9" descr="Macintosh HD:Users:Alexey:Documents:HU Berlin:WI 1516:BADS:Aufgabe:BADS:Rplot07.jpeg"/>
@@ -1633,10 +1661,10 @@
                     </pic:cNvPicPr>
                   </pic:nvPicPr>
                   <pic:blipFill>
-                    <a:blip r:embed="rId12">
+                    <a:blip r:embed="rId13">
                       <a:extLst>
                         <a:ext uri="{28A0092B-C50C-407E-A947-70E740481C1C}">
-                          <a14:useLocalDpi xmlns:a14="http://schemas.microsoft.com/office/drawing/2010/main" xmlns:wps="http://schemas.microsoft.com/office/word/2010/wordprocessingShape" xmlns:wpi="http://schemas.microsoft.com/office/word/2010/wordprocessingInk" xmlns:wpg="http://schemas.microsoft.com/office/word/2010/wordprocessingGroup" xmlns:w14="http://schemas.microsoft.com/office/word/2010/wordml" xmlns:w="http://schemas.openxmlformats.org/wordprocessingml/2006/main" xmlns:w10="urn:schemas-microsoft-com:office:word" xmlns:wp14="http://schemas.microsoft.com/office/word/2010/wordprocessingDrawing" xmlns:v="urn:schemas-microsoft-com:vml" xmlns:o="urn:schemas-microsoft-com:office:office" xmlns:mc="http://schemas.openxmlformats.org/markup-compatibility/2006" xmlns:wpc="http://schemas.microsoft.com/office/word/2010/wordprocessingCanvas" xmlns="" val="0"/>
+                          <a14:useLocalDpi xmlns:a14="http://schemas.microsoft.com/office/drawing/2010/main" val="0"/>
                         </a:ext>
                       </a:extLst>
                     </a:blip>
@@ -1885,7 +1913,14 @@
         <w:rPr>
           <w:lang w:val="en-AU"/>
         </w:rPr>
-        <w:t xml:space="preserve">mal value of a variable can be </w:t>
+        <w:t xml:space="preserve">mal value of a variable can </w:t>
+      </w:r>
+      <w:r>
+        <w:rPr>
+          <w:lang w:val="en-AU"/>
+        </w:rPr>
+        <w:lastRenderedPageBreak/>
+        <w:t xml:space="preserve">be </w:t>
       </w:r>
       <w:r>
         <w:rPr>
@@ -1897,149 +1932,128 @@
         <w:rPr>
           <w:lang w:val="en-AU"/>
         </w:rPr>
-        <w:t xml:space="preserve"> Using the “summary” function of R we have </w:t>
-      </w:r>
-      <w:r>
-        <w:rPr>
-          <w:lang w:val="en-AU"/>
-        </w:rPr>
-        <w:lastRenderedPageBreak/>
-        <w:t xml:space="preserve">calculated the following characteristic values of every numeric variable: </w:t>
+        <w:t xml:space="preserve"> Using the “summary” function of R we have calculated the following characteristic values of every numeric variable: mean, median, 1</w:t>
+      </w:r>
+      <w:r>
+        <w:rPr>
+          <w:vertAlign w:val="superscript"/>
+          <w:lang w:val="en-AU"/>
+        </w:rPr>
+        <w:t>st</w:t>
+      </w:r>
+      <w:r>
+        <w:rPr>
+          <w:lang w:val="en-AU"/>
+        </w:rPr>
+        <w:t xml:space="preserve"> and 3</w:t>
+      </w:r>
+      <w:r>
+        <w:rPr>
+          <w:vertAlign w:val="superscript"/>
+          <w:lang w:val="en-AU"/>
+        </w:rPr>
+        <w:t>rd</w:t>
+      </w:r>
+      <w:r>
+        <w:rPr>
+          <w:lang w:val="en-AU"/>
+        </w:rPr>
+        <w:t xml:space="preserve"> quartiles, </w:t>
+      </w:r>
+      <w:r>
+        <w:rPr>
+          <w:lang w:val="en-AU"/>
+        </w:rPr>
+        <w:t>as well as maximum and minimum values.</w:t>
+      </w:r>
+    </w:p>
+    <w:p>
+      <w:pPr>
+        <w:rPr>
+          <w:lang w:val="en-AU"/>
+        </w:rPr>
+      </w:pPr>
+    </w:p>
+    <w:p>
+      <w:pPr>
+        <w:rPr>
+          <w:lang w:val="en-AU"/>
+        </w:rPr>
+      </w:pPr>
+      <w:r>
+        <w:rPr>
+          <w:lang w:val="en-AU"/>
+        </w:rPr>
+        <w:t>Thereafter, we have divided the variables among the group members and scan</w:t>
+      </w:r>
+      <w:r>
+        <w:rPr>
+          <w:lang w:val="en-AU"/>
+        </w:rPr>
+        <w:t>n</w:t>
+      </w:r>
+      <w:r>
+        <w:rPr>
+          <w:lang w:val="en-AU"/>
+        </w:rPr>
+        <w:t>ed the numerical summary for the conspicuous values and errors. Thus, we have discover</w:t>
+      </w:r>
+      <w:r>
+        <w:rPr>
+          <w:lang w:val="en-AU"/>
+        </w:rPr>
+        <w:t xml:space="preserve">ed a negative minimum value of the variables “REV_MEAN” and “TOTMRC_MEAN” </w:t>
+      </w:r>
+      <w:r>
+        <w:rPr>
+          <w:lang w:val="en-AU"/>
+        </w:rPr>
+        <w:t>that appeared to be an invalid outlier, since this variable cannot be negative</w:t>
+      </w:r>
+      <w:r>
+        <w:rPr>
+          <w:lang w:val="en-AU"/>
+        </w:rPr>
+        <w:t xml:space="preserve"> as they represent revenue and the monthly recurring charges</w:t>
+      </w:r>
+      <w:r>
+        <w:rPr>
+          <w:lang w:val="en-AU"/>
+        </w:rPr>
+        <w:t xml:space="preserve">. </w:t>
+      </w:r>
+    </w:p>
+    <w:p>
+      <w:pPr>
+        <w:rPr>
+          <w:lang w:val="en-AU"/>
+        </w:rPr>
+      </w:pPr>
+    </w:p>
+    <w:p>
+      <w:pPr>
+        <w:rPr>
+          <w:lang w:val="en-AU"/>
+        </w:rPr>
+      </w:pPr>
+      <w:r>
+        <w:rPr>
+          <w:lang w:val="en-AU"/>
+        </w:rPr>
+        <w:t xml:space="preserve">In general, the numerical summary appeared to be a good identifier for the detection of variables with outliers. Thus, for example, variables </w:t>
       </w:r>
       <w:proofErr w:type="gramStart"/>
       <w:r>
         <w:rPr>
           <w:lang w:val="en-AU"/>
         </w:rPr>
-        <w:t>mean,</w:t>
+        <w:t>who’s</w:t>
       </w:r>
       <w:proofErr w:type="gramEnd"/>
       <w:r>
         <w:rPr>
           <w:lang w:val="en-AU"/>
         </w:rPr>
-        <w:t xml:space="preserve"> median, 1</w:t>
-      </w:r>
-      <w:r>
-        <w:rPr>
-          <w:vertAlign w:val="superscript"/>
-          <w:lang w:val="en-AU"/>
-        </w:rPr>
-        <w:t>st</w:t>
-      </w:r>
-      <w:r>
-        <w:rPr>
-          <w:lang w:val="en-AU"/>
-        </w:rPr>
-        <w:t xml:space="preserve"> and 3</w:t>
-      </w:r>
-      <w:r>
-        <w:rPr>
-          <w:vertAlign w:val="superscript"/>
-          <w:lang w:val="en-AU"/>
-        </w:rPr>
-        <w:t>rd</w:t>
-      </w:r>
-      <w:r>
-        <w:rPr>
-          <w:lang w:val="en-AU"/>
-        </w:rPr>
-        <w:t xml:space="preserve"> quartiles, </w:t>
-      </w:r>
-      <w:r>
-        <w:rPr>
-          <w:lang w:val="en-AU"/>
-        </w:rPr>
-        <w:t>as well as maximum and minimum values.</w:t>
-      </w:r>
-    </w:p>
-    <w:p>
-      <w:pPr>
-        <w:rPr>
-          <w:lang w:val="en-AU"/>
-        </w:rPr>
-      </w:pPr>
-    </w:p>
-    <w:p>
-      <w:pPr>
-        <w:rPr>
-          <w:lang w:val="en-AU"/>
-        </w:rPr>
-      </w:pPr>
-      <w:r>
-        <w:rPr>
-          <w:lang w:val="en-AU"/>
-        </w:rPr>
-        <w:t>Thereafter, we have divided the variables among the group members and scan</w:t>
-      </w:r>
-      <w:r>
-        <w:rPr>
-          <w:lang w:val="en-AU"/>
-        </w:rPr>
-        <w:t>n</w:t>
-      </w:r>
-      <w:r>
-        <w:rPr>
-          <w:lang w:val="en-AU"/>
-        </w:rPr>
-        <w:t>ed the numerical summary for the conspicuous values and errors. Thus, we have discover</w:t>
-      </w:r>
-      <w:r>
-        <w:rPr>
-          <w:lang w:val="en-AU"/>
-        </w:rPr>
-        <w:t xml:space="preserve">ed a negative minimum value of the variables “REV_MEAN” and “TOTMRC_MEAN” </w:t>
-      </w:r>
-      <w:r>
-        <w:rPr>
-          <w:lang w:val="en-AU"/>
-        </w:rPr>
-        <w:t>that appeared to be an invalid outlier, since this variable cannot be negative</w:t>
-      </w:r>
-      <w:r>
-        <w:rPr>
-          <w:lang w:val="en-AU"/>
-        </w:rPr>
-        <w:t xml:space="preserve"> as they represent revenue and the monthly recurring charges</w:t>
-      </w:r>
-      <w:r>
-        <w:rPr>
-          <w:lang w:val="en-AU"/>
-        </w:rPr>
-        <w:t xml:space="preserve">. </w:t>
-      </w:r>
-    </w:p>
-    <w:p>
-      <w:pPr>
-        <w:rPr>
-          <w:lang w:val="en-AU"/>
-        </w:rPr>
-      </w:pPr>
-    </w:p>
-    <w:p>
-      <w:pPr>
-        <w:rPr>
-          <w:lang w:val="en-AU"/>
-        </w:rPr>
-      </w:pPr>
-      <w:r>
-        <w:rPr>
-          <w:lang w:val="en-AU"/>
-        </w:rPr>
-        <w:t xml:space="preserve">In general, the numerical summary appeared to be a good identifier for the detection of variables with outliers. Thus, for example, variables </w:t>
-      </w:r>
-      <w:proofErr w:type="gramStart"/>
-      <w:r>
-        <w:rPr>
-          <w:lang w:val="en-AU"/>
-        </w:rPr>
-        <w:t>who’s</w:t>
-      </w:r>
-      <w:proofErr w:type="gramEnd"/>
-      <w:r>
-        <w:rPr>
-          <w:lang w:val="en-AU"/>
-        </w:rPr>
         <w:t xml:space="preserve"> mean/average deviation appeared to be big, can be in most cases successfully further investigated on subject of outlier </w:t>
       </w:r>
       <w:r>
@@ -2070,7 +2084,7 @@
           <w:noProof/>
         </w:rPr>
         <w:drawing>
-          <wp:inline distT="0" distB="0" distL="0" distR="0">
+          <wp:inline distT="0" distB="0" distL="0" distR="0" wp14:anchorId="69389768" wp14:editId="3B1567EB">
             <wp:extent cx="5369070" cy="4062215"/>
             <wp:effectExtent l="0" t="0" r="0" b="1905"/>
             <wp:docPr id="11" name="Bild 11" descr="Macintosh HD:Users:Alexey:Documents:HU Berlin:WI 1516:BADS:Aufgabe:Rplot08.jpeg"/>
@@ -2087,10 +2101,10 @@
                     </pic:cNvPicPr>
                   </pic:nvPicPr>
                   <pic:blipFill>
-                    <a:blip r:embed="rId13">
+                    <a:blip r:embed="rId14">
                       <a:extLst>
                         <a:ext uri="{28A0092B-C50C-407E-A947-70E740481C1C}">
-                          <a14:useLocalDpi xmlns:a14="http://schemas.microsoft.com/office/drawing/2010/main" xmlns:wps="http://schemas.microsoft.com/office/word/2010/wordprocessingShape" xmlns:wpi="http://schemas.microsoft.com/office/word/2010/wordprocessingInk" xmlns:wpg="http://schemas.microsoft.com/office/word/2010/wordprocessingGroup" xmlns:w14="http://schemas.microsoft.com/office/word/2010/wordml" xmlns:w="http://schemas.openxmlformats.org/wordprocessingml/2006/main" xmlns:w10="urn:schemas-microsoft-com:office:word" xmlns:wp14="http://schemas.microsoft.com/office/word/2010/wordprocessingDrawing" xmlns:v="urn:schemas-microsoft-com:vml" xmlns:o="urn:schemas-microsoft-com:office:office" xmlns:mc="http://schemas.openxmlformats.org/markup-compatibility/2006" xmlns:wpc="http://schemas.microsoft.com/office/word/2010/wordprocessingCanvas" xmlns="" val="0"/>
+                          <a14:useLocalDpi xmlns:a14="http://schemas.microsoft.com/office/drawing/2010/main" val="0"/>
                         </a:ext>
                       </a:extLst>
                     </a:blip>
@@ -2226,8 +2240,6 @@
         </w:rPr>
         <w:t>en the variables oft he dataset</w:t>
       </w:r>
-      <w:bookmarkStart w:id="0" w:name="_GoBack"/>
-      <w:bookmarkEnd w:id="0"/>
       <w:r>
         <w:rPr>
           <w:lang w:val="en-AU"/>
@@ -2343,7 +2355,7 @@
         </w:rPr>
         <w:lastRenderedPageBreak/>
         <w:drawing>
-          <wp:inline distT="0" distB="0" distL="0" distR="0">
+          <wp:inline distT="0" distB="0" distL="0" distR="0" wp14:anchorId="3F4074DE" wp14:editId="26D041F7">
             <wp:extent cx="5752465" cy="4085590"/>
             <wp:effectExtent l="0" t="0" r="0" b="3810"/>
             <wp:docPr id="12" name="Bild 12" descr="Macintosh HD:Users:Alexey:Documents:HU Berlin:WI 1516:BADS:Aufgabe:BADS:Rplot08.jpeg"/>
@@ -2360,10 +2372,10 @@
                     </pic:cNvPicPr>
                   </pic:nvPicPr>
                   <pic:blipFill>
-                    <a:blip r:embed="rId14">
+                    <a:blip r:embed="rId15">
                       <a:extLst>
                         <a:ext uri="{28A0092B-C50C-407E-A947-70E740481C1C}">
-                          <a14:useLocalDpi xmlns:a14="http://schemas.microsoft.com/office/drawing/2010/main" xmlns:wps="http://schemas.microsoft.com/office/word/2010/wordprocessingShape" xmlns:wpi="http://schemas.microsoft.com/office/word/2010/wordprocessingInk" xmlns:wpg="http://schemas.microsoft.com/office/word/2010/wordprocessingGroup" xmlns:w14="http://schemas.microsoft.com/office/word/2010/wordml" xmlns:w="http://schemas.openxmlformats.org/wordprocessingml/2006/main" xmlns:w10="urn:schemas-microsoft-com:office:word" xmlns:wp14="http://schemas.microsoft.com/office/word/2010/wordprocessingDrawing" xmlns:v="urn:schemas-microsoft-com:vml" xmlns:o="urn:schemas-microsoft-com:office:office" xmlns:mc="http://schemas.openxmlformats.org/markup-compatibility/2006" xmlns:wpc="http://schemas.microsoft.com/office/word/2010/wordprocessingCanvas" xmlns="" val="0"/>
+                          <a14:useLocalDpi xmlns:a14="http://schemas.microsoft.com/office/drawing/2010/main" val="0"/>
                         </a:ext>
                       </a:extLst>
                     </a:blip>
@@ -2500,62 +2512,20 @@
         <w:rPr>
           <w:lang w:val="en-AU"/>
         </w:rPr>
-        <w:t xml:space="preserve">An outlier is a value that is significantly outside the range of the other values. While the explorative data analysis has </w:t>
-      </w:r>
-      <w:proofErr w:type="gramStart"/>
-      <w:r>
-        <w:rPr>
-          <w:lang w:val="en-AU"/>
-        </w:rPr>
-        <w:t>show</w:t>
-      </w:r>
-      <w:proofErr w:type="gramEnd"/>
-      <w:r>
-        <w:rPr>
-          <w:lang w:val="en-AU"/>
-        </w:rPr>
-        <w:t xml:space="preserve"> that there are outliers in most of the variables of our dataset, in the data transformation phase these outliers should be detected and handled. </w:t>
-      </w:r>
-    </w:p>
-    <w:p>
-      <w:pPr>
-        <w:rPr>
-          <w:lang w:val="en-AU"/>
-        </w:rPr>
-      </w:pPr>
-      <w:r>
-        <w:rPr>
-          <w:lang w:val="en-AU"/>
-        </w:rPr>
-        <w:t xml:space="preserve">In the first iteration our team has decided to only handle the outliers detected by the means of the simple one-dimensional outlier detection method. In this iteration we have started with the simple </w:t>
-      </w:r>
-      <w:proofErr w:type="spellStart"/>
-      <w:r>
-        <w:rPr>
-          <w:lang w:val="en-AU"/>
-        </w:rPr>
-        <w:t>boxplot</w:t>
-      </w:r>
-      <w:proofErr w:type="spellEnd"/>
-      <w:r>
-        <w:rPr>
-          <w:lang w:val="en-AU"/>
-        </w:rPr>
-        <w:t xml:space="preserve"> outlier detection method experimenting with the heights of the antennas of the </w:t>
-      </w:r>
-      <w:proofErr w:type="spellStart"/>
-      <w:r>
-        <w:rPr>
-          <w:lang w:val="en-AU"/>
-        </w:rPr>
-        <w:t>boxplot</w:t>
-      </w:r>
-      <w:proofErr w:type="spellEnd"/>
-      <w:r>
-        <w:rPr>
-          <w:lang w:val="en-AU"/>
-        </w:rPr>
-        <w:t>, finally used the robust z-score method as a final method for the outlier detection in this iteration.</w:t>
+        <w:t xml:space="preserve">An outlier is a value that is significantly outside the range of the other values. While the explorative data analysis has show that there are outliers in most of the variables of our dataset, in the data transformation phase these outliers should be detected and handled. </w:t>
+      </w:r>
+    </w:p>
+    <w:p>
+      <w:pPr>
+        <w:rPr>
+          <w:lang w:val="en-AU"/>
+        </w:rPr>
+      </w:pPr>
+      <w:r>
+        <w:rPr>
+          <w:lang w:val="en-AU"/>
+        </w:rPr>
+        <w:t>In the first iteration our team has decided to only handle the outliers detected by the means of the simple one-dimensional outlier detection method. In this iteration we have started with the simple boxplot outlier detection method experimenting with the heights of the antennas of the boxplot, finally used the robust z-score method as a final method for the outlier detection in this iteration.</w:t>
       </w:r>
       <w:r>
         <w:rPr>
@@ -2578,19 +2548,11 @@
           <w:lang w:val="en-AU"/>
         </w:rPr>
       </w:pPr>
-      <w:proofErr w:type="spellStart"/>
-      <w:r>
-        <w:rPr>
-          <w:lang w:val="en-AU"/>
-        </w:rPr>
-        <w:t>Boxplot</w:t>
-      </w:r>
-      <w:proofErr w:type="spellEnd"/>
-      <w:r>
-        <w:rPr>
-          <w:lang w:val="en-AU"/>
-        </w:rPr>
-        <w:t xml:space="preserve"> method</w:t>
+      <w:r>
+        <w:rPr>
+          <w:lang w:val="en-AU"/>
+        </w:rPr>
+        <w:t>Boxplot method</w:t>
       </w:r>
     </w:p>
     <w:p>
@@ -2640,75 +2602,19 @@
         <w:rPr>
           <w:lang w:val="en-AU"/>
         </w:rPr>
-        <w:t>(</w:t>
-      </w:r>
-      <w:proofErr w:type="spellStart"/>
-      <w:r>
-        <w:rPr>
-          <w:lang w:val="en-AU"/>
-        </w:rPr>
-        <w:t>interquartile</w:t>
-      </w:r>
-      <w:proofErr w:type="spellEnd"/>
-      <w:r>
-        <w:rPr>
-          <w:lang w:val="en-AU"/>
-        </w:rPr>
-        <w:t xml:space="preserve"> distance -IQR) </w:t>
-      </w:r>
-      <w:r>
-        <w:rPr>
-          <w:lang w:val="en-AU"/>
-        </w:rPr>
-        <w:t xml:space="preserve">of a </w:t>
-      </w:r>
-      <w:proofErr w:type="spellStart"/>
-      <w:r>
-        <w:rPr>
-          <w:lang w:val="en-AU"/>
-        </w:rPr>
-        <w:t>boxplot</w:t>
-      </w:r>
-      <w:proofErr w:type="spellEnd"/>
-      <w:r>
-        <w:rPr>
-          <w:lang w:val="en-AU"/>
-        </w:rPr>
-        <w:t xml:space="preserve"> is measure of </w:t>
-      </w:r>
-      <w:r>
-        <w:rPr>
-          <w:lang w:val="en-AU"/>
-        </w:rPr>
-        <w:t xml:space="preserve">variation of the variable around the median. Whiskers of a </w:t>
-      </w:r>
-      <w:proofErr w:type="spellStart"/>
-      <w:r>
-        <w:rPr>
-          <w:lang w:val="en-AU"/>
-        </w:rPr>
-        <w:t>boxplot</w:t>
-      </w:r>
-      <w:proofErr w:type="spellEnd"/>
-      <w:r>
-        <w:rPr>
-          <w:lang w:val="en-AU"/>
-        </w:rPr>
-        <w:t xml:space="preserve"> are commonly calculated using the factor of 1</w:t>
-      </w:r>
-      <w:proofErr w:type="gramStart"/>
-      <w:r>
-        <w:rPr>
-          <w:lang w:val="en-AU"/>
-        </w:rPr>
-        <w:t>,5</w:t>
-      </w:r>
-      <w:proofErr w:type="gramEnd"/>
-      <w:r>
-        <w:rPr>
-          <w:lang w:val="en-AU"/>
-        </w:rPr>
-        <w:t xml:space="preserve"> or 3 and multiplying it with the IQR. It is a common praxis to consider the values that lie outside the boarders of the whiskers as outliers.</w:t>
+        <w:t xml:space="preserve">(interquartile distance -IQR) </w:t>
+      </w:r>
+      <w:r>
+        <w:rPr>
+          <w:lang w:val="en-AU"/>
+        </w:rPr>
+        <w:t xml:space="preserve">of a boxplot is measure of </w:t>
+      </w:r>
+      <w:r>
+        <w:rPr>
+          <w:lang w:val="en-AU"/>
+        </w:rPr>
+        <w:t>variation of the variable around the median. Whiskers of a boxplot are commonly calculated using the factor of 1,5 or 3 and multiplying it with the IQR. It is a common praxis to consider the values that lie outside the boarders of the whiskers as outliers.</w:t>
       </w:r>
     </w:p>
     <w:p>
@@ -2738,90 +2644,56 @@
         <w:rPr>
           <w:lang w:val="en-AU"/>
         </w:rPr>
-        <w:t xml:space="preserve">” (mean monthly revenue). On its left-hand side the figure shows a </w:t>
+        <w:t>” (mean monthly revenue). On its left-hand side the figure shows a boxplot of the variable “</w:t>
       </w:r>
       <w:proofErr w:type="spellStart"/>
       <w:r>
         <w:rPr>
           <w:lang w:val="en-AU"/>
         </w:rPr>
-        <w:t>boxplot</w:t>
+        <w:t>rev_Mean</w:t>
       </w:r>
       <w:proofErr w:type="spellEnd"/>
       <w:r>
         <w:rPr>
           <w:lang w:val="en-AU"/>
         </w:rPr>
-        <w:t xml:space="preserve"> of the variable “</w:t>
+        <w:t xml:space="preserve">” before the outlier handling, and a boxplot of the same variable after the outlier handling on its right-hand side </w:t>
+      </w:r>
+      <w:r>
+        <w:rPr>
+          <w:lang w:val="en-AU"/>
+        </w:rPr>
+        <w:t>(</w:t>
+      </w:r>
+      <w:r>
+        <w:rPr>
+          <w:lang w:val="en-AU"/>
+        </w:rPr>
+        <w:t xml:space="preserve">cf. </w:t>
       </w:r>
       <w:proofErr w:type="spellStart"/>
       <w:r>
         <w:rPr>
           <w:lang w:val="en-AU"/>
         </w:rPr>
-        <w:t>rev_Mean</w:t>
+        <w:t>Buttler</w:t>
       </w:r>
       <w:proofErr w:type="spellEnd"/>
       <w:r>
         <w:rPr>
           <w:lang w:val="en-AU"/>
         </w:rPr>
-        <w:t xml:space="preserve">” before the outlier handling, and a </w:t>
+        <w:t xml:space="preserve">, </w:t>
       </w:r>
       <w:proofErr w:type="spellStart"/>
       <w:r>
         <w:rPr>
           <w:lang w:val="en-AU"/>
         </w:rPr>
-        <w:t>boxplot</w:t>
+        <w:t>n.d.</w:t>
       </w:r>
       <w:proofErr w:type="spellEnd"/>
-      <w:r>
-        <w:rPr>
-          <w:lang w:val="en-AU"/>
-        </w:rPr>
-        <w:t xml:space="preserve"> of the same variable after the outlier handling on its right-hand side </w:t>
-      </w:r>
-      <w:r>
-        <w:rPr>
-          <w:lang w:val="en-AU"/>
-        </w:rPr>
-        <w:t>(</w:t>
-      </w:r>
-      <w:r>
-        <w:rPr>
-          <w:lang w:val="en-AU"/>
-        </w:rPr>
-        <w:t xml:space="preserve">cf. </w:t>
-      </w:r>
-      <w:proofErr w:type="spellStart"/>
-      <w:r>
-        <w:rPr>
-          <w:lang w:val="en-AU"/>
-        </w:rPr>
-        <w:t>Buttler</w:t>
-      </w:r>
-      <w:proofErr w:type="spellEnd"/>
-      <w:r>
-        <w:rPr>
-          <w:lang w:val="en-AU"/>
-        </w:rPr>
-        <w:t xml:space="preserve">, </w:t>
-      </w:r>
-      <w:proofErr w:type="spellStart"/>
-      <w:r>
-        <w:rPr>
-          <w:lang w:val="en-AU"/>
-        </w:rPr>
-        <w:t>n.d</w:t>
-      </w:r>
-      <w:proofErr w:type="spellEnd"/>
-      <w:r>
-        <w:rPr>
-          <w:lang w:val="en-AU"/>
-        </w:rPr>
-        <w:t>.</w:t>
-      </w:r>
       <w:r>
         <w:rPr>
           <w:lang w:val="en-AU"/>
@@ -2854,7 +2726,7 @@
         </w:rPr>
         <w:lastRenderedPageBreak/>
         <w:drawing>
-          <wp:inline distT="0" distB="0" distL="0" distR="0">
+          <wp:inline distT="0" distB="0" distL="0" distR="0" wp14:anchorId="1E7F67FD" wp14:editId="18C524C9">
             <wp:extent cx="5140470" cy="3423386"/>
             <wp:effectExtent l="0" t="0" r="0" b="5715"/>
             <wp:docPr id="3" name="Bild 1" descr="Macintosh HD:Users:Alexey:Documents:HU Berlin:WI 1516:BADS:Aufgabe:BADS:outliers_boxplot.jpeg"/>
@@ -2871,10 +2743,10 @@
                     </pic:cNvPicPr>
                   </pic:nvPicPr>
                   <pic:blipFill>
-                    <a:blip r:embed="rId15">
+                    <a:blip r:embed="rId16">
                       <a:extLst>
                         <a:ext uri="{28A0092B-C50C-407E-A947-70E740481C1C}">
-                          <a14:useLocalDpi xmlns:a14="http://schemas.microsoft.com/office/drawing/2010/main" xmlns:wps="http://schemas.microsoft.com/office/word/2010/wordprocessingShape" xmlns:wpi="http://schemas.microsoft.com/office/word/2010/wordprocessingInk" xmlns:wpg="http://schemas.microsoft.com/office/word/2010/wordprocessingGroup" xmlns:w14="http://schemas.microsoft.com/office/word/2010/wordml" xmlns:w="http://schemas.openxmlformats.org/wordprocessingml/2006/main" xmlns:w10="urn:schemas-microsoft-com:office:word" xmlns:wp14="http://schemas.microsoft.com/office/word/2010/wordprocessingDrawing" xmlns:v="urn:schemas-microsoft-com:vml" xmlns:o="urn:schemas-microsoft-com:office:office" xmlns:mc="http://schemas.openxmlformats.org/markup-compatibility/2006" xmlns:wpc="http://schemas.microsoft.com/office/word/2010/wordprocessingCanvas" xmlns="" val="0"/>
+                          <a14:useLocalDpi xmlns:a14="http://schemas.microsoft.com/office/drawing/2010/main" val="0"/>
                         </a:ext>
                       </a:extLst>
                     </a:blip>
@@ -2959,43 +2831,35 @@
         <w:rPr>
           <w:lang w:val="en-US"/>
         </w:rPr>
-        <w:t xml:space="preserve"> </w:t>
+        <w:t xml:space="preserve"> oft he variable „</w:t>
       </w:r>
       <w:proofErr w:type="spellStart"/>
       <w:r>
         <w:rPr>
           <w:lang w:val="en-US"/>
         </w:rPr>
-        <w:t>oft he</w:t>
+        <w:t>rev_Mean</w:t>
       </w:r>
       <w:proofErr w:type="spellEnd"/>
       <w:r>
         <w:rPr>
           <w:lang w:val="en-US"/>
         </w:rPr>
-        <w:t xml:space="preserve"> variable „</w:t>
-      </w:r>
-      <w:proofErr w:type="spellStart"/>
-      <w:r>
-        <w:rPr>
-          <w:lang w:val="en-US"/>
-        </w:rPr>
-        <w:t>rev_Mean</w:t>
-      </w:r>
-      <w:proofErr w:type="spellEnd"/>
+        <w:t xml:space="preserve">“ with range of 3 </w:t>
+      </w:r>
       <w:proofErr w:type="gramStart"/>
       <w:r>
         <w:rPr>
           <w:lang w:val="en-US"/>
         </w:rPr>
-        <w:t>“ with</w:t>
+        <w:t>before(</w:t>
       </w:r>
       <w:proofErr w:type="gramEnd"/>
       <w:r>
         <w:rPr>
           <w:lang w:val="en-US"/>
         </w:rPr>
-        <w:t xml:space="preserve"> range of 3 before(left) and after(right) the outlier handling </w:t>
+        <w:t xml:space="preserve">left) and after(right) the outlier handling </w:t>
       </w:r>
     </w:p>
     <w:p>
@@ -3029,21 +2893,7 @@
         <w:rPr>
           <w:lang w:val="en-AU"/>
         </w:rPr>
-        <w:t xml:space="preserve">After having discussed the z-score in the “Business Analytics and Data Science” lecture we have decided to implement this method for the outlier detection in the first iteration. Being similar to the </w:t>
-      </w:r>
-      <w:proofErr w:type="spellStart"/>
-      <w:r>
-        <w:rPr>
-          <w:lang w:val="en-AU"/>
-        </w:rPr>
-        <w:t>boxplot</w:t>
-      </w:r>
-      <w:proofErr w:type="spellEnd"/>
-      <w:r>
-        <w:rPr>
-          <w:lang w:val="en-AU"/>
-        </w:rPr>
-        <w:t xml:space="preserve"> outlier detection method described above, z-score method appeared more robust to us because it calculates a score for each values based on a standard deviation.</w:t>
+        <w:t>After having discussed the z-score in the “Business Analytics and Data Science” lecture we have decided to implement this method for the outlier detection in the first iteration. Being similar to the boxplot outlier detection method described above, z-score method appeared more robust to us because it calculates a score for each values based on a standard deviation.</w:t>
       </w:r>
     </w:p>
     <w:p>
@@ -3110,21 +2960,7 @@
         <w:rPr>
           <w:lang w:val="en-AU"/>
         </w:rPr>
-        <w:t xml:space="preserve"> ) to calculate the distance of the observation from the population’s mean measured in standard deviation. Every observation that appeared to have the z-score higher that 3 (of lower than -3) was considered to be an outlier. Every outlier was </w:t>
-      </w:r>
-      <w:proofErr w:type="spellStart"/>
-      <w:r>
-        <w:rPr>
-          <w:lang w:val="en-AU"/>
-        </w:rPr>
-        <w:t>than</w:t>
-      </w:r>
-      <w:proofErr w:type="spellEnd"/>
-      <w:r>
-        <w:rPr>
-          <w:lang w:val="en-AU"/>
-        </w:rPr>
-        <w:t xml:space="preserve"> set to the value the population’s mean (</w:t>
+        <w:t xml:space="preserve"> ) to calculate the distance of the observation from the population’s mean measured in standard deviation. Every observation that appeared to have the z-score higher that 3 (of lower than -3) was considered to be an outlier. Every outlier was than set to the value the population’s mean (</w:t>
       </w:r>
       <m:oMath>
         <m:r>
@@ -3202,21 +3038,7 @@
         <w:rPr>
           <w:lang w:val="en-AU"/>
         </w:rPr>
-        <w:t xml:space="preserve">In its core idea and implementation, the z-score method is very similar to the simple </w:t>
-      </w:r>
-      <w:proofErr w:type="spellStart"/>
-      <w:r>
-        <w:rPr>
-          <w:lang w:val="en-AU"/>
-        </w:rPr>
-        <w:t>boxplot</w:t>
-      </w:r>
-      <w:proofErr w:type="spellEnd"/>
-      <w:r>
-        <w:rPr>
-          <w:lang w:val="en-AU"/>
-        </w:rPr>
-        <w:t xml:space="preserve"> method described above – the outliers are set to the value of the whiskers, whose length is equal to three times standard deviation of the population, neither the value of the mean nor (in most cases) the values of the quartiles are influenced. The result of the z-score outlier handling is presented exemplary on the variable “</w:t>
+        <w:t>In its core idea and implementation, the z-score method is very similar to the simple boxplot method described above – the outliers are set to the value of the whiskers, whose length is equal to three times standard deviation of the population, neither the value of the mean nor (in most cases) the values of the quartiles are influenced. The result of the z-score outlier handling is presented exemplary on the variable “</w:t>
       </w:r>
       <w:proofErr w:type="spellStart"/>
       <w:r>
@@ -3250,7 +3072,7 @@
         </w:rPr>
         <w:lastRenderedPageBreak/>
         <w:drawing>
-          <wp:inline distT="0" distB="0" distL="0" distR="0">
+          <wp:inline distT="0" distB="0" distL="0" distR="0" wp14:anchorId="5E20FE9F" wp14:editId="32D4FE2B">
             <wp:extent cx="5482868" cy="3386905"/>
             <wp:effectExtent l="0" t="0" r="3810" b="0"/>
             <wp:docPr id="4" name="Bild 2" descr="Macintosh HD:Users:Alexey:Documents:HU Berlin:WI 1516:BADS:Aufgabe:example_boxplot_z-value outliers.jpeg"/>
@@ -3267,10 +3089,10 @@
                     </pic:cNvPicPr>
                   </pic:nvPicPr>
                   <pic:blipFill>
-                    <a:blip r:embed="rId16">
+                    <a:blip r:embed="rId17">
                       <a:extLst>
                         <a:ext uri="{28A0092B-C50C-407E-A947-70E740481C1C}">
-                          <a14:useLocalDpi xmlns:a14="http://schemas.microsoft.com/office/drawing/2010/main" xmlns:wps="http://schemas.microsoft.com/office/word/2010/wordprocessingShape" xmlns:wpi="http://schemas.microsoft.com/office/word/2010/wordprocessingInk" xmlns:wpg="http://schemas.microsoft.com/office/word/2010/wordprocessingGroup" xmlns:w14="http://schemas.microsoft.com/office/word/2010/wordml" xmlns:w="http://schemas.openxmlformats.org/wordprocessingml/2006/main" xmlns:w10="urn:schemas-microsoft-com:office:word" xmlns:wp14="http://schemas.microsoft.com/office/word/2010/wordprocessingDrawing" xmlns:v="urn:schemas-microsoft-com:vml" xmlns:o="urn:schemas-microsoft-com:office:office" xmlns:mc="http://schemas.openxmlformats.org/markup-compatibility/2006" xmlns:wpc="http://schemas.microsoft.com/office/word/2010/wordprocessingCanvas" xmlns="" val="0"/>
+                          <a14:useLocalDpi xmlns:a14="http://schemas.microsoft.com/office/drawing/2010/main" val="0"/>
                         </a:ext>
                       </a:extLst>
                     </a:blip>
@@ -3341,57 +3163,35 @@
         <w:rPr>
           <w:lang w:val="en-US"/>
         </w:rPr>
-        <w:t xml:space="preserve">: </w:t>
+        <w:t>: Boxplots oft he variable „</w:t>
       </w:r>
       <w:proofErr w:type="spellStart"/>
       <w:r>
         <w:rPr>
           <w:lang w:val="en-US"/>
         </w:rPr>
-        <w:t>Boxplots</w:t>
+        <w:t>rev_Mean</w:t>
       </w:r>
       <w:proofErr w:type="spellEnd"/>
       <w:r>
         <w:rPr>
           <w:lang w:val="en-US"/>
         </w:rPr>
-        <w:t xml:space="preserve"> </w:t>
-      </w:r>
-      <w:proofErr w:type="spellStart"/>
-      <w:r>
-        <w:rPr>
-          <w:lang w:val="en-US"/>
-        </w:rPr>
-        <w:t>oft he</w:t>
-      </w:r>
-      <w:proofErr w:type="spellEnd"/>
-      <w:r>
-        <w:rPr>
-          <w:lang w:val="en-US"/>
-        </w:rPr>
-        <w:t xml:space="preserve"> variable „</w:t>
-      </w:r>
-      <w:proofErr w:type="spellStart"/>
-      <w:r>
-        <w:rPr>
-          <w:lang w:val="en-US"/>
-        </w:rPr>
-        <w:t>rev_Mean</w:t>
-      </w:r>
-      <w:proofErr w:type="spellEnd"/>
+        <w:t xml:space="preserve">“ with range of 3 </w:t>
+      </w:r>
       <w:proofErr w:type="gramStart"/>
       <w:r>
         <w:rPr>
           <w:lang w:val="en-US"/>
         </w:rPr>
-        <w:t>“ with</w:t>
+        <w:t>before(</w:t>
       </w:r>
       <w:proofErr w:type="gramEnd"/>
       <w:r>
         <w:rPr>
           <w:lang w:val="en-US"/>
         </w:rPr>
-        <w:t xml:space="preserve"> range of 3 before(left) and after(</w:t>
+        <w:t>left) and after(</w:t>
       </w:r>
       <w:proofErr w:type="spellStart"/>
       <w:r>
@@ -3858,21 +3658,7 @@
         <w:rPr>
           <w:lang w:val="en-AU"/>
         </w:rPr>
-        <w:t xml:space="preserve">" </w:t>
-      </w:r>
-      <w:proofErr w:type="spellStart"/>
-      <w:r>
-        <w:rPr>
-          <w:lang w:val="en-AU"/>
-        </w:rPr>
-        <w:t>can not</w:t>
-      </w:r>
-      <w:proofErr w:type="spellEnd"/>
-      <w:r>
-        <w:rPr>
-          <w:lang w:val="en-AU"/>
-        </w:rPr>
-        <w:t xml:space="preserve"> be deleted. </w:t>
+        <w:t xml:space="preserve">" can not be deleted. </w:t>
       </w:r>
       <w:r>
         <w:rPr>
@@ -4189,15 +3975,31 @@
           <w:rFonts w:ascii="Times New Roman" w:hAnsi="Times New Roman" w:cs="Times New Roman"/>
           <w:lang w:val="en-US"/>
         </w:rPr>
-        <w:t xml:space="preserve">The final step was to code a function which scales just the continuous variables of the data by standardization. We used therefore a for-loop which applies the algorithm out of step one as well as the algorithm out of step two. The first algorithm detects </w:t>
-      </w:r>
-      <w:proofErr w:type="gramStart"/>
+        <w:t xml:space="preserve">The final step was to code a function which scales just the continuous variables of the data by standardization. We used therefore a for-loop which applies the algorithm out of step one as well as the algorithm out of step two. The first algorithm detects the </w:t>
+      </w:r>
+      <w:proofErr w:type="spellStart"/>
       <w:r>
         <w:rPr>
           <w:rFonts w:ascii="Times New Roman" w:hAnsi="Times New Roman" w:cs="Times New Roman"/>
           <w:lang w:val="en-US"/>
         </w:rPr>
-        <w:t xml:space="preserve">the </w:t>
+        <w:t>i-th</w:t>
+      </w:r>
+      <w:proofErr w:type="spellEnd"/>
+      <w:r>
+        <w:rPr>
+          <w:rFonts w:ascii="Times New Roman" w:hAnsi="Times New Roman" w:cs="Times New Roman"/>
+          <w:lang w:val="en-US"/>
+        </w:rPr>
+        <w:t xml:space="preserve"> continuous variable </w:t>
+      </w:r>
+      <w:r>
+        <w:rPr>
+          <w:rFonts w:ascii="Times New Roman" w:hAnsi="Times New Roman" w:cs="Times New Roman"/>
+          <w:lang w:val="en-US"/>
+        </w:rPr>
+        <w:lastRenderedPageBreak/>
+        <w:t xml:space="preserve">of the table. The algorithm out of step two standardizes the data of the </w:t>
       </w:r>
       <w:proofErr w:type="spellStart"/>
       <w:r>
@@ -4205,55 +4007,7 @@
           <w:rFonts w:ascii="Times New Roman" w:hAnsi="Times New Roman" w:cs="Times New Roman"/>
           <w:lang w:val="en-US"/>
         </w:rPr>
-        <w:t>i</w:t>
-      </w:r>
-      <w:proofErr w:type="gramEnd"/>
-      <w:r>
-        <w:rPr>
-          <w:rFonts w:ascii="Times New Roman" w:hAnsi="Times New Roman" w:cs="Times New Roman"/>
-          <w:lang w:val="en-US"/>
-        </w:rPr>
-        <w:t>-th</w:t>
-      </w:r>
-      <w:proofErr w:type="spellEnd"/>
-      <w:r>
-        <w:rPr>
-          <w:rFonts w:ascii="Times New Roman" w:hAnsi="Times New Roman" w:cs="Times New Roman"/>
-          <w:lang w:val="en-US"/>
-        </w:rPr>
-        <w:t xml:space="preserve"> continuous variable </w:t>
-      </w:r>
-      <w:r>
-        <w:rPr>
-          <w:rFonts w:ascii="Times New Roman" w:hAnsi="Times New Roman" w:cs="Times New Roman"/>
-          <w:lang w:val="en-US"/>
-        </w:rPr>
-        <w:lastRenderedPageBreak/>
-        <w:t xml:space="preserve">of the table. The algorithm out of step two standardizes the data of </w:t>
-      </w:r>
-      <w:proofErr w:type="gramStart"/>
-      <w:r>
-        <w:rPr>
-          <w:rFonts w:ascii="Times New Roman" w:hAnsi="Times New Roman" w:cs="Times New Roman"/>
-          <w:lang w:val="en-US"/>
-        </w:rPr>
-        <w:t xml:space="preserve">the </w:t>
-      </w:r>
-      <w:proofErr w:type="spellStart"/>
-      <w:r>
-        <w:rPr>
-          <w:rFonts w:ascii="Times New Roman" w:hAnsi="Times New Roman" w:cs="Times New Roman"/>
-          <w:lang w:val="en-US"/>
-        </w:rPr>
-        <w:t>i</w:t>
-      </w:r>
-      <w:proofErr w:type="gramEnd"/>
-      <w:r>
-        <w:rPr>
-          <w:rFonts w:ascii="Times New Roman" w:hAnsi="Times New Roman" w:cs="Times New Roman"/>
-          <w:lang w:val="en-US"/>
-        </w:rPr>
-        <w:t>-th</w:t>
+        <w:t>i-th</w:t>
       </w:r>
       <w:proofErr w:type="spellEnd"/>
       <w:r>
@@ -4318,21 +4072,34 @@
         <w:rPr>
           <w:lang w:val="en-US"/>
         </w:rPr>
-        <w:t xml:space="preserve">After the data got cleaned and transformed in the preprocessing step the calculation of the predictive models can be done. We decided to train seven popular classification models in the first iteration: Logistic Regression, Neural Network, Random Forest, Naïve </w:t>
+        <w:t xml:space="preserve">After the data got cleaned and transformed in the preprocessing step the calculation of the predictive models can be done. We decided to train seven popular classification models in the first iteration: Logistic Regression, Neural Network, Random Forest, Naïve Bayes, K-nearest </w:t>
       </w:r>
       <w:proofErr w:type="spellStart"/>
       <w:r>
         <w:rPr>
           <w:lang w:val="en-US"/>
         </w:rPr>
-        <w:t>Bayes</w:t>
+        <w:t>Neighbours</w:t>
       </w:r>
       <w:proofErr w:type="spellEnd"/>
       <w:r>
         <w:rPr>
           <w:lang w:val="en-US"/>
         </w:rPr>
-        <w:t xml:space="preserve">, K-nearest </w:t>
+        <w:t>, Decision Tree (J48) and Support Vector Machines.</w:t>
+      </w:r>
+    </w:p>
+    <w:p>
+      <w:pPr>
+        <w:rPr>
+          <w:lang w:val="en-US"/>
+        </w:rPr>
+      </w:pPr>
+      <w:r>
+        <w:rPr>
+          <w:lang w:val="en-US"/>
+        </w:rPr>
+        <w:t xml:space="preserve">These models differ in the way they behave when having outliers within the input data. Some of them are robust against outlier (Random Forest, Decision Trees, Naïve Bayes and K-nearest </w:t>
       </w:r>
       <w:proofErr w:type="spellStart"/>
       <w:r>
@@ -4346,165 +4113,110 @@
         <w:rPr>
           <w:lang w:val="en-US"/>
         </w:rPr>
-        <w:t>, Decision Tree (J48) and Support Vector Machines.</w:t>
-      </w:r>
-    </w:p>
-    <w:p>
-      <w:pPr>
-        <w:rPr>
-          <w:lang w:val="en-US"/>
-        </w:rPr>
-      </w:pPr>
-      <w:r>
-        <w:rPr>
-          <w:lang w:val="en-US"/>
-        </w:rPr>
-        <w:t xml:space="preserve">These models differ in the way they behave when having outliers within the input data. Some of them are robust against outlier (Random Forest, Decision Trees, Naïve </w:t>
+        <w:t xml:space="preserve">) and the others are not (Logistic Regression, Neural Network, Support Vector Machines). Thus, it makes sense to work with two different </w:t>
       </w:r>
       <w:proofErr w:type="spellStart"/>
       <w:r>
         <w:rPr>
           <w:lang w:val="en-US"/>
         </w:rPr>
-        <w:t>Bayes</w:t>
+        <w:t>trainingsets</w:t>
       </w:r>
       <w:proofErr w:type="spellEnd"/>
       <w:r>
         <w:rPr>
           <w:lang w:val="en-US"/>
         </w:rPr>
-        <w:t xml:space="preserve"> and K-nearest </w:t>
+        <w:t xml:space="preserve">. One of them contains the original input that includes outliers and in the other one the outliers are handled as stated in section REF. </w:t>
+      </w:r>
+    </w:p>
+    <w:p>
+      <w:pPr>
+        <w:rPr>
+          <w:lang w:val="en-US"/>
+        </w:rPr>
+      </w:pPr>
+      <w:r>
+        <w:rPr>
+          <w:lang w:val="en-US"/>
+        </w:rPr>
+        <w:t xml:space="preserve">We decided to use the Split-Simple approach in the first iteration. That means the available labeled data is split into two subsamples: a </w:t>
       </w:r>
       <w:proofErr w:type="spellStart"/>
       <w:r>
         <w:rPr>
           <w:lang w:val="en-US"/>
         </w:rPr>
-        <w:t>Neighbours</w:t>
+        <w:t>trainingset</w:t>
       </w:r>
       <w:proofErr w:type="spellEnd"/>
       <w:r>
         <w:rPr>
           <w:lang w:val="en-US"/>
         </w:rPr>
-        <w:t xml:space="preserve">) and the others are not (Logistic Regression, Neural Network, Support Vector Machines). Thus, it makes sense to work with two different </w:t>
+        <w:t xml:space="preserve"> (70%) for the model training and a </w:t>
       </w:r>
       <w:proofErr w:type="spellStart"/>
       <w:r>
         <w:rPr>
           <w:lang w:val="en-US"/>
         </w:rPr>
-        <w:t>trainingsets</w:t>
+        <w:t>testset</w:t>
       </w:r>
       <w:proofErr w:type="spellEnd"/>
       <w:r>
         <w:rPr>
           <w:lang w:val="en-US"/>
         </w:rPr>
-        <w:t xml:space="preserve">. One of them contains the original input that includes outliers and in the other one the outliers are handled as stated in section REF. </w:t>
-      </w:r>
-    </w:p>
-    <w:p>
-      <w:pPr>
-        <w:rPr>
-          <w:lang w:val="en-US"/>
-        </w:rPr>
-      </w:pPr>
-      <w:r>
-        <w:rPr>
-          <w:lang w:val="en-US"/>
-        </w:rPr>
-        <w:t xml:space="preserve">We decided to use the Split-Simple approach in the first iteration. That means the available labeled data is split into two subsamples: a </w:t>
+        <w:t xml:space="preserve"> (30%) for the assessment of the trained models. This is an easy approach to avoid that the model is assessed using the same data used for training (</w:t>
       </w:r>
       <w:proofErr w:type="spellStart"/>
       <w:r>
         <w:rPr>
           <w:lang w:val="en-US"/>
         </w:rPr>
-        <w:t>trainingset</w:t>
+        <w:t>Resubstitution</w:t>
       </w:r>
       <w:proofErr w:type="spellEnd"/>
       <w:r>
         <w:rPr>
           <w:lang w:val="en-US"/>
         </w:rPr>
-        <w:t xml:space="preserve"> (70%) for the model training and a </w:t>
+        <w:t xml:space="preserve"> estimate). Since the occurrence of both classes (churn/no churn) is approximately the same (see REF) the data split can be done randomly.  </w:t>
+      </w:r>
+    </w:p>
+    <w:p>
+      <w:pPr>
+        <w:rPr>
+          <w:lang w:val="en-US"/>
+        </w:rPr>
+      </w:pPr>
+      <w:r>
+        <w:rPr>
+          <w:lang w:val="en-US"/>
+        </w:rPr>
+        <w:t xml:space="preserve">For the model calculation we used the package caret. This package contains implementations for all classification models used to solve the predictive </w:t>
       </w:r>
       <w:proofErr w:type="spellStart"/>
       <w:r>
         <w:rPr>
           <w:lang w:val="en-US"/>
         </w:rPr>
-        <w:t>testset</w:t>
+        <w:t>modelling</w:t>
       </w:r>
       <w:proofErr w:type="spellEnd"/>
       <w:r>
         <w:rPr>
           <w:lang w:val="en-US"/>
         </w:rPr>
-        <w:t xml:space="preserve"> (30%) for the assessment of the trained models. This is an easy approach to avoid that the model is assessed using the same data used for training (</w:t>
-      </w:r>
-      <w:proofErr w:type="spellStart"/>
-      <w:r>
-        <w:rPr>
-          <w:lang w:val="en-US"/>
-        </w:rPr>
-        <w:t>Resubstitution</w:t>
-      </w:r>
-      <w:proofErr w:type="spellEnd"/>
-      <w:r>
-        <w:rPr>
-          <w:lang w:val="en-US"/>
-        </w:rPr>
-        <w:t xml:space="preserve"> estimate). Since the occurrence of both classes (churn/no churn) is approximately the same (see REF) the data split can be done randomly.  </w:t>
-      </w:r>
-    </w:p>
-    <w:p>
-      <w:pPr>
-        <w:rPr>
-          <w:lang w:val="en-US"/>
-        </w:rPr>
-      </w:pPr>
-      <w:r>
-        <w:rPr>
-          <w:lang w:val="en-US"/>
-        </w:rPr>
-        <w:t xml:space="preserve">For the model calculation we used the package caret. This package contains implementations for all classification models used to solve the predictive </w:t>
-      </w:r>
-      <w:proofErr w:type="spellStart"/>
-      <w:r>
-        <w:rPr>
-          <w:lang w:val="en-US"/>
-        </w:rPr>
-        <w:t>modelling</w:t>
-      </w:r>
-      <w:proofErr w:type="spellEnd"/>
-      <w:r>
-        <w:rPr>
-          <w:lang w:val="en-US"/>
-        </w:rPr>
-        <w:t xml:space="preserve"> task. There </w:t>
-      </w:r>
-      <w:proofErr w:type="gramStart"/>
-      <w:r>
-        <w:rPr>
-          <w:lang w:val="en-US"/>
-        </w:rPr>
-        <w:t>exist</w:t>
-      </w:r>
-      <w:proofErr w:type="gramEnd"/>
-      <w:r>
-        <w:rPr>
-          <w:lang w:val="en-US"/>
-        </w:rPr>
-        <w:t xml:space="preserve"> some meta-parameter for most of the models that can be set manually by the developer. For each of these models we defined a grid with possible parameters (see table REF). Caret is able to choose the best parameter combination for each model out of this grid. Moreover we decided to use a 10-Fold Cross-Validation for the model selection process.</w:t>
+        <w:t xml:space="preserve"> task. There exist some meta-parameter for most of the models that can be set manually by the developer. For each of these models we defined a grid with possible parameters (see table REF). Caret is able to choose the best parameter combination for each model out of this grid. Moreover we decided to use a 10-Fold Cross-Validation for the model selection process.</w:t>
       </w:r>
     </w:p>
     <w:tbl>
       <w:tblPr>
-        <w:tblStyle w:val="Tabellengitternetz"/>
+        <w:tblStyle w:val="Tabellenraster"/>
         <w:tblW w:w="0" w:type="auto"/>
-        <w:tblLook w:val="04A0"/>
+        <w:tblLook w:val="04A0" w:firstRow="1" w:lastRow="0" w:firstColumn="1" w:lastColumn="0" w:noHBand="0" w:noVBand="1"/>
       </w:tblPr>
       <w:tblGrid>
         <w:gridCol w:w="2265"/>
@@ -4813,16 +4525,8 @@
               <w:rPr>
                 <w:lang w:val="en-US"/>
               </w:rPr>
-              <w:t xml:space="preserve">Naive </w:t>
+              <w:t>Naive Bayes</w:t>
             </w:r>
-            <w:proofErr w:type="spellStart"/>
-            <w:r>
-              <w:rPr>
-                <w:lang w:val="en-US"/>
-              </w:rPr>
-              <w:t>Bayes</w:t>
-            </w:r>
-            <w:proofErr w:type="spellEnd"/>
           </w:p>
         </w:tc>
         <w:tc>
@@ -5197,10 +4901,10 @@
         </w:rPr>
         <w:t xml:space="preserve">” (s. </w:t>
       </w:r>
-      <w:hyperlink r:id="rId17" w:history="1">
+      <w:hyperlink r:id="rId18" w:history="1">
         <w:r>
           <w:rPr>
-            <w:rStyle w:val="Hyperlink"/>
+            <w:rStyle w:val="Link"/>
             <w:lang w:val="en-US"/>
           </w:rPr>
           <w:t>http://topepo.github.io/caret/parallel.html</w:t>
@@ -5223,21 +4927,7 @@
         <w:rPr>
           <w:lang w:val="en-US"/>
         </w:rPr>
-        <w:t xml:space="preserve">The results of the first iteration are shown in figure REF using </w:t>
-      </w:r>
-      <w:proofErr w:type="spellStart"/>
-      <w:r>
-        <w:rPr>
-          <w:lang w:val="en-US"/>
-        </w:rPr>
-        <w:t>boxplots</w:t>
-      </w:r>
-      <w:proofErr w:type="spellEnd"/>
-      <w:r>
-        <w:rPr>
-          <w:lang w:val="en-US"/>
-        </w:rPr>
-        <w:t xml:space="preserve">. It turns out that 3 out of the 7 models performed better than the others (Logistic Regression, Random Forest and Support Vector Machines). It makes sense to have a closer look on those </w:t>
+        <w:t xml:space="preserve">The results of the first iteration are shown in figure REF using boxplots. It turns out that 3 out of the 7 models performed better than the others (Logistic Regression, Random Forest and Support Vector Machines). It makes sense to have a closer look on those </w:t>
       </w:r>
       <w:r>
         <w:rPr>
@@ -5270,7 +4960,7 @@
           <w:noProof/>
         </w:rPr>
         <w:drawing>
-          <wp:inline distT="0" distB="0" distL="0" distR="0">
+          <wp:inline distT="0" distB="0" distL="0" distR="0" wp14:anchorId="30277A62" wp14:editId="758ED55E">
             <wp:extent cx="5760720" cy="3512953"/>
             <wp:effectExtent l="0" t="0" r="0" b="0"/>
             <wp:docPr id="1" name="Picture 3" descr="C:\Users\D059348\dev\HU\BADS\Dokumente\resultIteration1.png"/>
@@ -5287,10 +4977,10 @@
                     </pic:cNvPicPr>
                   </pic:nvPicPr>
                   <pic:blipFill>
-                    <a:blip r:embed="rId18">
+                    <a:blip r:embed="rId19">
                       <a:extLst>
                         <a:ext uri="{28A0092B-C50C-407E-A947-70E740481C1C}">
-                          <a14:useLocalDpi xmlns:a14="http://schemas.microsoft.com/office/drawing/2010/main" xmlns:wps="http://schemas.microsoft.com/office/word/2010/wordprocessingShape" xmlns:wpi="http://schemas.microsoft.com/office/word/2010/wordprocessingInk" xmlns:wpg="http://schemas.microsoft.com/office/word/2010/wordprocessingGroup" xmlns:w15="http://schemas.microsoft.com/office/word/2012/wordml" xmlns:w14="http://schemas.microsoft.com/office/word/2010/wordml" xmlns:w="http://schemas.openxmlformats.org/wordprocessingml/2006/main" xmlns:w10="urn:schemas-microsoft-com:office:word" xmlns:wp14="http://schemas.microsoft.com/office/word/2010/wordprocessingDrawing" xmlns:v="urn:schemas-microsoft-com:vml" xmlns:o="urn:schemas-microsoft-com:office:office" xmlns:mc="http://schemas.openxmlformats.org/markup-compatibility/2006" xmlns:wpc="http://schemas.microsoft.com/office/word/2010/wordprocessingCanvas" xmlns="" val="0"/>
+                          <a14:useLocalDpi xmlns:a14="http://schemas.microsoft.com/office/drawing/2010/main" val="0"/>
                         </a:ext>
                       </a:extLst>
                     </a:blip>
@@ -5358,46 +5048,32 @@
         <w:rPr>
           <w:lang w:val="en-US"/>
         </w:rPr>
-        <w:t xml:space="preserve">: Error Rates of the 1. Iteration for Neural Network (NNET), Logistic Regression (LR), Naive </w:t>
+        <w:t xml:space="preserve">: Error Rates of the 1. Iteration for Neural Network (NNET), Logistic Regression (LR), Naive Bayes (NB), Random Forest (RF), K-Nearest </w:t>
       </w:r>
       <w:proofErr w:type="spellStart"/>
       <w:r>
         <w:rPr>
           <w:lang w:val="en-US"/>
         </w:rPr>
-        <w:t>Bayes</w:t>
+        <w:t>Neighbo</w:t>
+      </w:r>
+      <w:r>
+        <w:rPr>
+          <w:lang w:val="en-US"/>
+        </w:rPr>
+        <w:t>u</w:t>
+      </w:r>
+      <w:r>
+        <w:rPr>
+          <w:lang w:val="en-US"/>
+        </w:rPr>
+        <w:t>rs</w:t>
       </w:r>
       <w:proofErr w:type="spellEnd"/>
       <w:r>
         <w:rPr>
           <w:lang w:val="en-US"/>
         </w:rPr>
-        <w:t xml:space="preserve"> (NB), Random Forest (RF), K-Nearest </w:t>
-      </w:r>
-      <w:proofErr w:type="spellStart"/>
-      <w:r>
-        <w:rPr>
-          <w:lang w:val="en-US"/>
-        </w:rPr>
-        <w:t>Neighbo</w:t>
-      </w:r>
-      <w:r>
-        <w:rPr>
-          <w:lang w:val="en-US"/>
-        </w:rPr>
-        <w:t>u</w:t>
-      </w:r>
-      <w:r>
-        <w:rPr>
-          <w:lang w:val="en-US"/>
-        </w:rPr>
-        <w:t>rs</w:t>
-      </w:r>
-      <w:proofErr w:type="spellEnd"/>
-      <w:r>
-        <w:rPr>
-          <w:lang w:val="en-US"/>
-        </w:rPr>
         <w:t xml:space="preserve"> (KNN), Support Vector M</w:t>
       </w:r>
       <w:r>
@@ -5422,7 +5098,7 @@
           <w:noProof/>
         </w:rPr>
         <w:drawing>
-          <wp:inline distT="0" distB="0" distL="0" distR="0">
+          <wp:inline distT="0" distB="0" distL="0" distR="0" wp14:anchorId="039C7A34" wp14:editId="2508C488">
             <wp:extent cx="5760720" cy="3988217"/>
             <wp:effectExtent l="0" t="0" r="0" b="0"/>
             <wp:docPr id="10" name="Picture 1" descr="C:\Users\D059348\dev\HU\BADS\Dokumente\parametersRF.png"/>
@@ -5439,10 +5115,10 @@
                     </pic:cNvPicPr>
                   </pic:nvPicPr>
                   <pic:blipFill>
-                    <a:blip r:embed="rId19">
+                    <a:blip r:embed="rId20">
                       <a:extLst>
                         <a:ext uri="{28A0092B-C50C-407E-A947-70E740481C1C}">
-                          <a14:useLocalDpi xmlns:a14="http://schemas.microsoft.com/office/drawing/2010/main" xmlns:wps="http://schemas.microsoft.com/office/word/2010/wordprocessingShape" xmlns:wpi="http://schemas.microsoft.com/office/word/2010/wordprocessingInk" xmlns:wpg="http://schemas.microsoft.com/office/word/2010/wordprocessingGroup" xmlns:w15="http://schemas.microsoft.com/office/word/2012/wordml" xmlns:w14="http://schemas.microsoft.com/office/word/2010/wordml" xmlns:w="http://schemas.openxmlformats.org/wordprocessingml/2006/main" xmlns:w10="urn:schemas-microsoft-com:office:word" xmlns:wp14="http://schemas.microsoft.com/office/word/2010/wordprocessingDrawing" xmlns:v="urn:schemas-microsoft-com:vml" xmlns:o="urn:schemas-microsoft-com:office:office" xmlns:mc="http://schemas.openxmlformats.org/markup-compatibility/2006" xmlns:wpc="http://schemas.microsoft.com/office/word/2010/wordprocessingCanvas" xmlns="" val="0"/>
+                          <a14:useLocalDpi xmlns:a14="http://schemas.microsoft.com/office/drawing/2010/main" val="0"/>
                         </a:ext>
                       </a:extLst>
                     </a:blip>
@@ -5523,7 +5199,7 @@
         </w:rPr>
         <w:lastRenderedPageBreak/>
         <w:drawing>
-          <wp:inline distT="0" distB="0" distL="0" distR="0">
+          <wp:inline distT="0" distB="0" distL="0" distR="0" wp14:anchorId="5C684C41" wp14:editId="284231F5">
             <wp:extent cx="5760720" cy="3988217"/>
             <wp:effectExtent l="0" t="0" r="0" b="0"/>
             <wp:docPr id="13" name="Picture 2" descr="C:\Users\D059348\dev\HU\BADS\Dokumente\parametersSVM.png"/>
@@ -5540,10 +5216,10 @@
                     </pic:cNvPicPr>
                   </pic:nvPicPr>
                   <pic:blipFill>
-                    <a:blip r:embed="rId20">
+                    <a:blip r:embed="rId21">
                       <a:extLst>
                         <a:ext uri="{28A0092B-C50C-407E-A947-70E740481C1C}">
-                          <a14:useLocalDpi xmlns:a14="http://schemas.microsoft.com/office/drawing/2010/main" xmlns:wps="http://schemas.microsoft.com/office/word/2010/wordprocessingShape" xmlns:wpi="http://schemas.microsoft.com/office/word/2010/wordprocessingInk" xmlns:wpg="http://schemas.microsoft.com/office/word/2010/wordprocessingGroup" xmlns:w15="http://schemas.microsoft.com/office/word/2012/wordml" xmlns:w14="http://schemas.microsoft.com/office/word/2010/wordml" xmlns:w="http://schemas.openxmlformats.org/wordprocessingml/2006/main" xmlns:w10="urn:schemas-microsoft-com:office:word" xmlns:wp14="http://schemas.microsoft.com/office/word/2010/wordprocessingDrawing" xmlns:v="urn:schemas-microsoft-com:vml" xmlns:o="urn:schemas-microsoft-com:office:office" xmlns:mc="http://schemas.openxmlformats.org/markup-compatibility/2006" xmlns:wpc="http://schemas.microsoft.com/office/word/2010/wordprocessingCanvas" xmlns="" val="0"/>
+                          <a14:useLocalDpi xmlns:a14="http://schemas.microsoft.com/office/drawing/2010/main" val="0"/>
                         </a:ext>
                       </a:extLst>
                     </a:blip>
@@ -5792,7 +5468,7 @@
           <w:rFonts w:ascii="Times New Roman" w:hAnsi="Times New Roman" w:cs="Times New Roman"/>
           <w:lang w:val="en-US"/>
         </w:rPr>
-        <w:t xml:space="preserve">The classification accuracy of our first iteration depends on a simple attempt to predict the churn of 5.000 samples. To improve the prediction we take the following factors in account: </w:t>
+        <w:t xml:space="preserve">The classification accuracy of our first iteration depends on a simple attempt to predict the churn of 5.000 samples. To improve the prediction we take the following factors in account: A multivariate outlier detection, an advance imputation procedures for missing values, tune the </w:t>
       </w:r>
       <w:proofErr w:type="gramStart"/>
       <w:r>
@@ -5800,7 +5476,7 @@
           <w:rFonts w:ascii="Times New Roman" w:hAnsi="Times New Roman" w:cs="Times New Roman"/>
           <w:lang w:val="en-US"/>
         </w:rPr>
-        <w:t>A multivariate</w:t>
+        <w:t>meta</w:t>
       </w:r>
       <w:proofErr w:type="gramEnd"/>
       <w:r>
@@ -5808,7 +5484,7 @@
           <w:rFonts w:ascii="Times New Roman" w:hAnsi="Times New Roman" w:cs="Times New Roman"/>
           <w:lang w:val="en-US"/>
         </w:rPr>
-        <w:t xml:space="preserve"> outlier detection, an advance imputation procedures for missing values, tune the meta parameters and to take the 50.000 samples for the final model.</w:t>
+        <w:t xml:space="preserve"> parameters and to take the 50.000 samples for the final model.</w:t>
       </w:r>
     </w:p>
     <w:p>
@@ -5878,7 +5554,7 @@
           <w:noProof/>
         </w:rPr>
         <w:drawing>
-          <wp:inline distT="0" distB="0" distL="0" distR="0">
+          <wp:inline distT="0" distB="0" distL="0" distR="0" wp14:anchorId="0E833D67" wp14:editId="5BD75123">
             <wp:extent cx="4468495" cy="2889885"/>
             <wp:effectExtent l="19050" t="0" r="8255" b="0"/>
             <wp:docPr id="15" name="Bild 1" descr="RFParameterDetailed"/>
@@ -5895,7 +5571,7 @@
                     </pic:cNvPicPr>
                   </pic:nvPicPr>
                   <pic:blipFill>
-                    <a:blip r:embed="rId21"/>
+                    <a:blip r:embed="rId22"/>
                     <a:srcRect/>
                     <a:stretch>
                       <a:fillRect/>
@@ -5973,7 +5649,7 @@
         </w:rPr>
         <w:lastRenderedPageBreak/>
         <w:drawing>
-          <wp:inline distT="0" distB="0" distL="0" distR="0">
+          <wp:inline distT="0" distB="0" distL="0" distR="0" wp14:anchorId="6E5098CF" wp14:editId="25032906">
             <wp:extent cx="5719445" cy="3700780"/>
             <wp:effectExtent l="19050" t="0" r="0" b="0"/>
             <wp:docPr id="14" name="Bild 2" descr="svmParameterDetailed"/>
@@ -5990,7 +5666,7 @@
                     </pic:cNvPicPr>
                   </pic:nvPicPr>
                   <pic:blipFill>
-                    <a:blip r:embed="rId22"/>
+                    <a:blip r:embed="rId23"/>
                     <a:srcRect/>
                     <a:stretch>
                       <a:fillRect/>
@@ -6599,21 +6275,7 @@
         <w:rPr>
           <w:lang w:val="en-AU"/>
         </w:rPr>
-        <w:t xml:space="preserve"> of the given dataset we are using the </w:t>
-      </w:r>
-      <w:proofErr w:type="spellStart"/>
-      <w:r>
-        <w:rPr>
-          <w:lang w:val="en-AU"/>
-        </w:rPr>
-        <w:t>technic</w:t>
-      </w:r>
-      <w:proofErr w:type="spellEnd"/>
-      <w:r>
-        <w:rPr>
-          <w:lang w:val="en-AU"/>
-        </w:rPr>
-        <w:t xml:space="preserve"> of principal component analysis (PCA). PCA’s central idea is to reduce the number of variables of a dataset while retaining as much variation (and by that also the information content) as possible. The PCA is applied as the last data </w:t>
+        <w:t xml:space="preserve"> of the given dataset we are using the technic of principal component analysis (PCA). PCA’s central idea is to reduce the number of variables of a dataset while retaining as much variation (and by that also the information content) as possible. The PCA is applied as the last data </w:t>
       </w:r>
       <w:r>
         <w:rPr>
@@ -6692,6 +6354,7 @@
         <w:t xml:space="preserve"> principal components of the dataset. To find the principle components of the numeric variables of the dataset the r function “</w:t>
       </w:r>
       <w:proofErr w:type="spellStart"/>
+      <w:proofErr w:type="gramStart"/>
       <w:r>
         <w:rPr>
           <w:rFonts w:asciiTheme="minorHAnsi" w:hAnsiTheme="minorHAnsi" w:cstheme="minorBidi"/>
@@ -6711,7 +6374,7 @@
         </w:rPr>
         <w:t>(</w:t>
       </w:r>
-      <w:proofErr w:type="gramStart"/>
+      <w:proofErr w:type="gramEnd"/>
       <w:r>
         <w:rPr>
           <w:rFonts w:asciiTheme="minorHAnsi" w:hAnsiTheme="minorHAnsi" w:cstheme="minorBidi"/>
@@ -6719,9 +6382,8 @@
           <w:szCs w:val="24"/>
           <w:lang w:val="en-AU"/>
         </w:rPr>
-        <w:t>x, ...)</w:t>
-      </w:r>
-      <w:proofErr w:type="gramEnd"/>
+        <w:t>x, ...)“ has bee</w:t>
+      </w:r>
       <w:r>
         <w:rPr>
           <w:rFonts w:asciiTheme="minorHAnsi" w:hAnsiTheme="minorHAnsi" w:cstheme="minorBidi"/>
@@ -6729,7 +6391,7 @@
           <w:szCs w:val="24"/>
           <w:lang w:val="en-AU"/>
         </w:rPr>
-        <w:t>“ has bee</w:t>
+        <w:t>n</w:t>
       </w:r>
       <w:r>
         <w:rPr>
@@ -6738,7 +6400,7 @@
           <w:szCs w:val="24"/>
           <w:lang w:val="en-AU"/>
         </w:rPr>
-        <w:t>n</w:t>
+        <w:t xml:space="preserve"> used.</w:t>
       </w:r>
       <w:r>
         <w:rPr>
@@ -6747,7 +6409,7 @@
           <w:szCs w:val="24"/>
           <w:lang w:val="en-AU"/>
         </w:rPr>
-        <w:t xml:space="preserve"> used.</w:t>
+        <w:t xml:space="preserve"> </w:t>
       </w:r>
       <w:r>
         <w:rPr>
@@ -6756,7 +6418,7 @@
           <w:szCs w:val="24"/>
           <w:lang w:val="en-AU"/>
         </w:rPr>
-        <w:t xml:space="preserve"> </w:t>
+        <w:t xml:space="preserve">The sum of the eigenvalues represent the total variance I the dataset, the corresponding eigenvalues of the eigenvectors represent the proportion of variance explained by each eigenvector of the correlation matrix (principle component). </w:t>
       </w:r>
       <w:r>
         <w:rPr>
@@ -6765,87 +6427,18 @@
           <w:szCs w:val="24"/>
           <w:lang w:val="en-AU"/>
         </w:rPr>
-        <w:t xml:space="preserve">The </w:t>
-      </w:r>
-      <w:proofErr w:type="gramStart"/>
-      <w:r>
+        <w:t>The plot in the Figure 1 pictures the amount of variance explained by the first 10 components.</w:t>
+      </w:r>
+    </w:p>
+    <w:p>
+      <w:pPr>
+        <w:pStyle w:val="HTMLVorformatiert"/>
         <w:rPr>
           <w:rFonts w:asciiTheme="minorHAnsi" w:hAnsiTheme="minorHAnsi" w:cstheme="minorBidi"/>
           <w:sz w:val="24"/>
           <w:szCs w:val="24"/>
           <w:lang w:val="en-AU"/>
         </w:rPr>
-        <w:t xml:space="preserve">sum of the </w:t>
-      </w:r>
-      <w:proofErr w:type="spellStart"/>
-      <w:r>
-        <w:rPr>
-          <w:rFonts w:asciiTheme="minorHAnsi" w:hAnsiTheme="minorHAnsi" w:cstheme="minorBidi"/>
-          <w:sz w:val="24"/>
-          <w:szCs w:val="24"/>
-          <w:lang w:val="en-AU"/>
-        </w:rPr>
-        <w:t>eigenvalues</w:t>
-      </w:r>
-      <w:proofErr w:type="spellEnd"/>
-      <w:r>
-        <w:rPr>
-          <w:rFonts w:asciiTheme="minorHAnsi" w:hAnsiTheme="minorHAnsi" w:cstheme="minorBidi"/>
-          <w:sz w:val="24"/>
-          <w:szCs w:val="24"/>
-          <w:lang w:val="en-AU"/>
-        </w:rPr>
-        <w:t xml:space="preserve"> represent</w:t>
-      </w:r>
-      <w:proofErr w:type="gramEnd"/>
-      <w:r>
-        <w:rPr>
-          <w:rFonts w:asciiTheme="minorHAnsi" w:hAnsiTheme="minorHAnsi" w:cstheme="minorBidi"/>
-          <w:sz w:val="24"/>
-          <w:szCs w:val="24"/>
-          <w:lang w:val="en-AU"/>
-        </w:rPr>
-        <w:t xml:space="preserve"> the total variance I the dataset, the corresponding </w:t>
-      </w:r>
-      <w:proofErr w:type="spellStart"/>
-      <w:r>
-        <w:rPr>
-          <w:rFonts w:asciiTheme="minorHAnsi" w:hAnsiTheme="minorHAnsi" w:cstheme="minorBidi"/>
-          <w:sz w:val="24"/>
-          <w:szCs w:val="24"/>
-          <w:lang w:val="en-AU"/>
-        </w:rPr>
-        <w:t>eigenvalues</w:t>
-      </w:r>
-      <w:proofErr w:type="spellEnd"/>
-      <w:r>
-        <w:rPr>
-          <w:rFonts w:asciiTheme="minorHAnsi" w:hAnsiTheme="minorHAnsi" w:cstheme="minorBidi"/>
-          <w:sz w:val="24"/>
-          <w:szCs w:val="24"/>
-          <w:lang w:val="en-AU"/>
-        </w:rPr>
-        <w:t xml:space="preserve"> of the eigenvectors represent the proportion of variance explained by each eigenvector of the correlation matrix (principle component). </w:t>
-      </w:r>
-      <w:r>
-        <w:rPr>
-          <w:rFonts w:asciiTheme="minorHAnsi" w:hAnsiTheme="minorHAnsi" w:cstheme="minorBidi"/>
-          <w:sz w:val="24"/>
-          <w:szCs w:val="24"/>
-          <w:lang w:val="en-AU"/>
-        </w:rPr>
-        <w:t>The plot in the Figure 1 pictures the amount of variance explained by the first 10 components.</w:t>
-      </w:r>
-    </w:p>
-    <w:p>
-      <w:pPr>
-        <w:pStyle w:val="HTMLVorformatiert"/>
-        <w:rPr>
-          <w:rFonts w:asciiTheme="minorHAnsi" w:hAnsiTheme="minorHAnsi" w:cstheme="minorBidi"/>
-          <w:sz w:val="24"/>
-          <w:szCs w:val="24"/>
-          <w:lang w:val="en-AU"/>
-        </w:rPr>
       </w:pPr>
     </w:p>
     <w:p>
@@ -6864,7 +6457,7 @@
           <w:noProof/>
         </w:rPr>
         <w:drawing>
-          <wp:inline distT="0" distB="0" distL="0" distR="0">
+          <wp:inline distT="0" distB="0" distL="0" distR="0" wp14:anchorId="05498D58" wp14:editId="71C02B5A">
             <wp:extent cx="5825359" cy="3159752"/>
             <wp:effectExtent l="0" t="0" r="0" b="0"/>
             <wp:docPr id="16" name="Bild 1" descr="Macintosh HD:Users:Alexey:Documents:HU Berlin:WI 1516:BADS:Aufgabe:PCA.jpeg"/>
@@ -6881,10 +6474,10 @@
                     </pic:cNvPicPr>
                   </pic:nvPicPr>
                   <pic:blipFill>
-                    <a:blip r:embed="rId23">
+                    <a:blip r:embed="rId24">
                       <a:extLst>
                         <a:ext uri="{28A0092B-C50C-407E-A947-70E740481C1C}">
-                          <a14:useLocalDpi xmlns:a14="http://schemas.microsoft.com/office/drawing/2010/main" xmlns:wps="http://schemas.microsoft.com/office/word/2010/wordprocessingShape" xmlns:wpi="http://schemas.microsoft.com/office/word/2010/wordprocessingInk" xmlns:wpg="http://schemas.microsoft.com/office/word/2010/wordprocessingGroup" xmlns:w14="http://schemas.microsoft.com/office/word/2010/wordml" xmlns:w="http://schemas.openxmlformats.org/wordprocessingml/2006/main" xmlns:w10="urn:schemas-microsoft-com:office:word" xmlns:wp14="http://schemas.microsoft.com/office/word/2010/wordprocessingDrawing" xmlns:v="urn:schemas-microsoft-com:vml" xmlns:o="urn:schemas-microsoft-com:office:office" xmlns:mv="urn:schemas-microsoft-com:mac:vml" xmlns:mc="http://schemas.openxmlformats.org/markup-compatibility/2006" xmlns:mo="http://schemas.microsoft.com/office/mac/office/2008/main" xmlns:wpc="http://schemas.microsoft.com/office/word/2010/wordprocessingCanvas" xmlns="" val="0"/>
+                          <a14:useLocalDpi xmlns:a14="http://schemas.microsoft.com/office/drawing/2010/main" val="0"/>
                         </a:ext>
                       </a:extLst>
                     </a:blip>
@@ -6983,35 +6576,7 @@
         <w:rPr>
           <w:lang w:val="en-AU"/>
         </w:rPr>
-        <w:t>For the further analysis only the components which have the squared standard deviation (</w:t>
-      </w:r>
-      <w:proofErr w:type="spellStart"/>
-      <w:r>
-        <w:rPr>
-          <w:lang w:val="en-AU"/>
-        </w:rPr>
-        <w:t>eigenvalues</w:t>
-      </w:r>
-      <w:proofErr w:type="spellEnd"/>
-      <w:r>
-        <w:rPr>
-          <w:lang w:val="en-AU"/>
-        </w:rPr>
-        <w:t xml:space="preserve">) higher </w:t>
-      </w:r>
-      <w:proofErr w:type="spellStart"/>
-      <w:r>
-        <w:rPr>
-          <w:lang w:val="en-AU"/>
-        </w:rPr>
-        <w:t>then</w:t>
-      </w:r>
-      <w:proofErr w:type="spellEnd"/>
-      <w:r>
-        <w:rPr>
-          <w:lang w:val="en-AU"/>
-        </w:rPr>
-        <w:t xml:space="preserve"> one will be retained, meaning that this components explain at least the same amount of variance as the original variables. By applying the PCA, the 87 numeric variables (“</w:t>
+        <w:t>For the further analysis only the components which have the squared standard deviation (eigenvalues) higher then one will be retained, meaning that this components explain at least the same amount of variance as the original variables. By applying the PCA, the 87 numeric variables (“</w:t>
       </w:r>
       <w:proofErr w:type="spellStart"/>
       <w:r>
@@ -7351,7 +6916,7 @@
           <w:rFonts w:ascii="Times" w:eastAsia="Times New Roman" w:hAnsi="Times" w:cs="Times New Roman"/>
           <w:lang w:val="en-US"/>
         </w:rPr>
-        <w:t>n.d</w:t>
+        <w:t>n.d.</w:t>
       </w:r>
       <w:proofErr w:type="spellEnd"/>
       <w:r>
@@ -7359,7 +6924,7 @@
           <w:rFonts w:ascii="Times" w:eastAsia="Times New Roman" w:hAnsi="Times" w:cs="Times New Roman"/>
           <w:lang w:val="en-US"/>
         </w:rPr>
-        <w:t xml:space="preserve">.). </w:t>
+        <w:t xml:space="preserve">). </w:t>
       </w:r>
       <w:r>
         <w:rPr>
@@ -7577,7 +7142,6 @@
           <w:lang w:val="en-GB"/>
         </w:rPr>
       </w:pPr>
-      <w:proofErr w:type="gramStart"/>
       <w:r>
         <w:rPr>
           <w:lang w:val="en-GB"/>
@@ -7596,14 +7160,7 @@
         <w:rPr>
           <w:lang w:val="en-GB"/>
         </w:rPr>
-        <w:t>-Shapiro, G., &amp; Smyth, P. (1996).</w:t>
-      </w:r>
-      <w:proofErr w:type="gramEnd"/>
-      <w:r>
-        <w:rPr>
-          <w:lang w:val="en-GB"/>
-        </w:rPr>
-        <w:t xml:space="preserve"> </w:t>
+        <w:t xml:space="preserve">-Shapiro, G., &amp; Smyth, P. (1996). </w:t>
       </w:r>
       <w:proofErr w:type="gramStart"/>
       <w:r>
@@ -7687,7 +7244,7 @@
 </file>
 
 <file path=word/endnotes.xml><?xml version="1.0" encoding="utf-8"?>
-<w:endnotes xmlns:ve="http://schemas.openxmlformats.org/markup-compatibility/2006" xmlns:o="urn:schemas-microsoft-com:office:office" xmlns:r="http://schemas.openxmlformats.org/officeDocument/2006/relationships" xmlns:m="http://schemas.openxmlformats.org/officeDocument/2006/math" xmlns:v="urn:schemas-microsoft-com:vml" xmlns:wp="http://schemas.openxmlformats.org/drawingml/2006/wordprocessingDrawing" xmlns:w10="urn:schemas-microsoft-com:office:word" xmlns:w="http://schemas.openxmlformats.org/wordprocessingml/2006/main" xmlns:wne="http://schemas.microsoft.com/office/word/2006/wordml">
+<w:endnotes xmlns:wpc="http://schemas.microsoft.com/office/word/2010/wordprocessingCanvas" xmlns:mo="http://schemas.microsoft.com/office/mac/office/2008/main" xmlns:mc="http://schemas.openxmlformats.org/markup-compatibility/2006" xmlns:mv="urn:schemas-microsoft-com:mac:vml" xmlns:o="urn:schemas-microsoft-com:office:office" xmlns:r="http://schemas.openxmlformats.org/officeDocument/2006/relationships" xmlns:m="http://schemas.openxmlformats.org/officeDocument/2006/math" xmlns:v="urn:schemas-microsoft-com:vml" xmlns:wp14="http://schemas.microsoft.com/office/word/2010/wordprocessingDrawing" xmlns:wp="http://schemas.openxmlformats.org/drawingml/2006/wordprocessingDrawing" xmlns:w10="urn:schemas-microsoft-com:office:word" xmlns:w="http://schemas.openxmlformats.org/wordprocessingml/2006/main" xmlns:w14="http://schemas.microsoft.com/office/word/2010/wordml" xmlns:wpg="http://schemas.microsoft.com/office/word/2010/wordprocessingGroup" xmlns:wpi="http://schemas.microsoft.com/office/word/2010/wordprocessingInk" xmlns:wne="http://schemas.microsoft.com/office/word/2006/wordml" xmlns:wps="http://schemas.microsoft.com/office/word/2010/wordprocessingShape" mc:Ignorable="w14 wp14 mv">
   <w:endnote w:type="separator" w:id="-1">
     <w:p>
       <w:r>
@@ -7706,7 +7263,7 @@
 </file>
 
 <file path=word/footnotes.xml><?xml version="1.0" encoding="utf-8"?>
-<w:footnotes xmlns:ve="http://schemas.openxmlformats.org/markup-compatibility/2006" xmlns:o="urn:schemas-microsoft-com:office:office" xmlns:r="http://schemas.openxmlformats.org/officeDocument/2006/relationships" xmlns:m="http://schemas.openxmlformats.org/officeDocument/2006/math" xmlns:v="urn:schemas-microsoft-com:vml" xmlns:wp="http://schemas.openxmlformats.org/drawingml/2006/wordprocessingDrawing" xmlns:w10="urn:schemas-microsoft-com:office:word" xmlns:w="http://schemas.openxmlformats.org/wordprocessingml/2006/main" xmlns:wne="http://schemas.microsoft.com/office/word/2006/wordml">
+<w:footnotes xmlns:wpc="http://schemas.microsoft.com/office/word/2010/wordprocessingCanvas" xmlns:mo="http://schemas.microsoft.com/office/mac/office/2008/main" xmlns:mc="http://schemas.openxmlformats.org/markup-compatibility/2006" xmlns:mv="urn:schemas-microsoft-com:mac:vml" xmlns:o="urn:schemas-microsoft-com:office:office" xmlns:r="http://schemas.openxmlformats.org/officeDocument/2006/relationships" xmlns:m="http://schemas.openxmlformats.org/officeDocument/2006/math" xmlns:v="urn:schemas-microsoft-com:vml" xmlns:wp14="http://schemas.microsoft.com/office/word/2010/wordprocessingDrawing" xmlns:wp="http://schemas.openxmlformats.org/drawingml/2006/wordprocessingDrawing" xmlns:w10="urn:schemas-microsoft-com:office:word" xmlns:w="http://schemas.openxmlformats.org/wordprocessingml/2006/main" xmlns:w14="http://schemas.microsoft.com/office/word/2010/wordml" xmlns:wpg="http://schemas.microsoft.com/office/word/2010/wordprocessingGroup" xmlns:wpi="http://schemas.microsoft.com/office/word/2010/wordprocessingInk" xmlns:wne="http://schemas.microsoft.com/office/word/2006/wordml" xmlns:wps="http://schemas.microsoft.com/office/word/2010/wordprocessingShape" mc:Ignorable="w14 wp14 mv">
   <w:footnote w:type="separator" w:id="-1">
     <w:p>
       <w:r>
@@ -7725,7 +7282,7 @@
 </file>
 
 <file path=word/numbering.xml><?xml version="1.0" encoding="utf-8"?>
-<w:numbering xmlns:ve="http://schemas.openxmlformats.org/markup-compatibility/2006" xmlns:o="urn:schemas-microsoft-com:office:office" xmlns:r="http://schemas.openxmlformats.org/officeDocument/2006/relationships" xmlns:m="http://schemas.openxmlformats.org/officeDocument/2006/math" xmlns:v="urn:schemas-microsoft-com:vml" xmlns:wp="http://schemas.openxmlformats.org/drawingml/2006/wordprocessingDrawing" xmlns:w10="urn:schemas-microsoft-com:office:word" xmlns:w="http://schemas.openxmlformats.org/wordprocessingml/2006/main" xmlns:wne="http://schemas.microsoft.com/office/word/2006/wordml">
+<w:numbering xmlns:wpc="http://schemas.microsoft.com/office/word/2010/wordprocessingCanvas" xmlns:mo="http://schemas.microsoft.com/office/mac/office/2008/main" xmlns:mc="http://schemas.openxmlformats.org/markup-compatibility/2006" xmlns:mv="urn:schemas-microsoft-com:mac:vml" xmlns:o="urn:schemas-microsoft-com:office:office" xmlns:r="http://schemas.openxmlformats.org/officeDocument/2006/relationships" xmlns:m="http://schemas.openxmlformats.org/officeDocument/2006/math" xmlns:v="urn:schemas-microsoft-com:vml" xmlns:wp14="http://schemas.microsoft.com/office/word/2010/wordprocessingDrawing" xmlns:wp="http://schemas.openxmlformats.org/drawingml/2006/wordprocessingDrawing" xmlns:w10="urn:schemas-microsoft-com:office:word" xmlns:w="http://schemas.openxmlformats.org/wordprocessingml/2006/main" xmlns:w14="http://schemas.microsoft.com/office/word/2010/wordml" xmlns:wpg="http://schemas.microsoft.com/office/word/2010/wordprocessingGroup" xmlns:wpi="http://schemas.microsoft.com/office/word/2010/wordprocessingInk" xmlns:wne="http://schemas.microsoft.com/office/word/2006/wordml" xmlns:wps="http://schemas.microsoft.com/office/word/2010/wordprocessingShape" mc:Ignorable="w14 wp14 mv">
   <w:abstractNum w:abstractNumId="0">
     <w:nsid w:val="42840857"/>
     <w:multiLevelType w:val="hybridMultilevel"/>
@@ -8145,7 +7702,7 @@
 </file>
 
 <file path=word/styles.xml><?xml version="1.0" encoding="utf-8"?>
-<w:styles xmlns:r="http://schemas.openxmlformats.org/officeDocument/2006/relationships" xmlns:w="http://schemas.openxmlformats.org/wordprocessingml/2006/main">
+<w:styles xmlns:mc="http://schemas.openxmlformats.org/markup-compatibility/2006" xmlns:r="http://schemas.openxmlformats.org/officeDocument/2006/relationships" xmlns:w="http://schemas.openxmlformats.org/wordprocessingml/2006/main" xmlns:w14="http://schemas.microsoft.com/office/word/2010/wordml" mc:Ignorable="w14">
   <w:docDefaults>
     <w:rPrDefault>
       <w:rPr>
@@ -8157,7 +7714,7 @@
     </w:rPrDefault>
     <w:pPrDefault/>
   </w:docDefaults>
-  <w:latentStyles w:defLockedState="0" w:defUIPriority="99" w:defSemiHidden="1" w:defUnhideWhenUsed="1" w:defQFormat="0" w:count="267">
+  <w:latentStyles w:defLockedState="0" w:defUIPriority="99" w:defSemiHidden="1" w:defUnhideWhenUsed="1" w:defQFormat="0" w:count="276">
     <w:lsdException w:name="Normal" w:semiHidden="0" w:uiPriority="0" w:unhideWhenUsed="0" w:qFormat="1"/>
     <w:lsdException w:name="heading 1" w:semiHidden="0" w:uiPriority="9" w:unhideWhenUsed="0" w:qFormat="1"/>
     <w:lsdException w:name="heading 2" w:uiPriority="9" w:qFormat="1"/>
@@ -8305,7 +7862,7 @@
     <w:name w:val="heading 1"/>
     <w:basedOn w:val="Standard"/>
     <w:next w:val="Standard"/>
-    <w:link w:val="berschrift1Zchn"/>
+    <w:link w:val="berschrift1Zeichen"/>
     <w:uiPriority w:val="9"/>
     <w:qFormat/>
     <w:rsid w:val="0016441C"/>
@@ -8328,7 +7885,7 @@
     <w:name w:val="heading 2"/>
     <w:basedOn w:val="Standard"/>
     <w:next w:val="Standard"/>
-    <w:link w:val="berschrift2Zchn"/>
+    <w:link w:val="berschrift2Zeichen"/>
     <w:uiPriority w:val="9"/>
     <w:unhideWhenUsed/>
     <w:qFormat/>
@@ -8352,7 +7909,7 @@
     <w:name w:val="heading 3"/>
     <w:basedOn w:val="Standard"/>
     <w:next w:val="Standard"/>
-    <w:link w:val="berschrift3Zchn"/>
+    <w:link w:val="berschrift3Zeichen"/>
     <w:uiPriority w:val="9"/>
     <w:unhideWhenUsed/>
     <w:qFormat/>
@@ -8370,7 +7927,7 @@
       <w:color w:val="4F81BD" w:themeColor="accent1"/>
     </w:rPr>
   </w:style>
-  <w:style w:type="character" w:default="1" w:styleId="Absatz-Standardschriftart">
+  <w:style w:type="character" w:default="1" w:styleId="Absatzstandardschriftart">
     <w:name w:val="Default Paragraph Font"/>
     <w:uiPriority w:val="1"/>
     <w:semiHidden/>
@@ -8381,7 +7938,6 @@
     <w:uiPriority w:val="99"/>
     <w:semiHidden/>
     <w:unhideWhenUsed/>
-    <w:qFormat/>
     <w:tblPr>
       <w:tblInd w:w="0" w:type="dxa"/>
       <w:tblCellMar>
@@ -8412,7 +7968,7 @@
   <w:style w:type="paragraph" w:styleId="Sprechblasentext">
     <w:name w:val="Balloon Text"/>
     <w:basedOn w:val="Standard"/>
-    <w:link w:val="SprechblasentextZchn"/>
+    <w:link w:val="SprechblasentextZeichen"/>
     <w:uiPriority w:val="99"/>
     <w:semiHidden/>
     <w:unhideWhenUsed/>
@@ -8423,9 +7979,9 @@
       <w:szCs w:val="18"/>
     </w:rPr>
   </w:style>
-  <w:style w:type="character" w:customStyle="1" w:styleId="SprechblasentextZchn">
-    <w:name w:val="Sprechblasentext Zchn"/>
-    <w:basedOn w:val="Absatz-Standardschriftart"/>
+  <w:style w:type="character" w:customStyle="1" w:styleId="SprechblasentextZeichen">
+    <w:name w:val="Sprechblasentext Zeichen"/>
+    <w:basedOn w:val="Absatzstandardschriftart"/>
     <w:link w:val="Sprechblasentext"/>
     <w:uiPriority w:val="99"/>
     <w:semiHidden/>
@@ -8436,9 +7992,9 @@
       <w:szCs w:val="18"/>
     </w:rPr>
   </w:style>
-  <w:style w:type="character" w:customStyle="1" w:styleId="berschrift2Zchn">
-    <w:name w:val="Überschrift 2 Zchn"/>
-    <w:basedOn w:val="Absatz-Standardschriftart"/>
+  <w:style w:type="character" w:customStyle="1" w:styleId="berschrift2Zeichen">
+    <w:name w:val="Überschrift 2 Zeichen"/>
+    <w:basedOn w:val="Absatzstandardschriftart"/>
     <w:link w:val="berschrift2"/>
     <w:uiPriority w:val="9"/>
     <w:rsid w:val="0016441C"/>
@@ -8451,9 +8007,9 @@
       <w:szCs w:val="26"/>
     </w:rPr>
   </w:style>
-  <w:style w:type="character" w:customStyle="1" w:styleId="berschrift1Zchn">
-    <w:name w:val="Überschrift 1 Zchn"/>
-    <w:basedOn w:val="Absatz-Standardschriftart"/>
+  <w:style w:type="character" w:customStyle="1" w:styleId="berschrift1Zeichen">
+    <w:name w:val="Überschrift 1 Zeichen"/>
+    <w:basedOn w:val="Absatzstandardschriftart"/>
     <w:link w:val="berschrift1"/>
     <w:uiPriority w:val="9"/>
     <w:rsid w:val="0016441C"/>
@@ -8466,9 +8022,9 @@
       <w:szCs w:val="32"/>
     </w:rPr>
   </w:style>
-  <w:style w:type="character" w:customStyle="1" w:styleId="berschrift3Zchn">
-    <w:name w:val="Überschrift 3 Zchn"/>
-    <w:basedOn w:val="Absatz-Standardschriftart"/>
+  <w:style w:type="character" w:customStyle="1" w:styleId="berschrift3Zeichen">
+    <w:name w:val="Überschrift 3 Zeichen"/>
+    <w:basedOn w:val="Absatzstandardschriftart"/>
     <w:link w:val="berschrift3"/>
     <w:uiPriority w:val="9"/>
     <w:rsid w:val="00162639"/>
@@ -8498,7 +8054,7 @@
       <w:szCs w:val="18"/>
     </w:rPr>
   </w:style>
-  <w:style w:type="table" w:styleId="Tabellengitternetz">
+  <w:style w:type="table" w:styleId="Tabellenraster">
     <w:name w:val="Table Grid"/>
     <w:basedOn w:val="NormaleTabelle"/>
     <w:uiPriority w:val="39"/>
@@ -8527,9 +8083,9 @@
       </w:tblCellMar>
     </w:tblPr>
   </w:style>
-  <w:style w:type="character" w:styleId="Hyperlink">
+  <w:style w:type="character" w:styleId="Link">
     <w:name w:val="Hyperlink"/>
-    <w:basedOn w:val="Absatz-Standardschriftart"/>
+    <w:basedOn w:val="Absatzstandardschriftart"/>
     <w:uiPriority w:val="99"/>
     <w:unhideWhenUsed/>
     <w:rsid w:val="004A049A"/>
@@ -8541,7 +8097,7 @@
   <w:style w:type="paragraph" w:styleId="HTMLVorformatiert">
     <w:name w:val="HTML Preformatted"/>
     <w:basedOn w:val="Standard"/>
-    <w:link w:val="HTMLVorformatiertZchn"/>
+    <w:link w:val="HTMLVorformatiertZeichen"/>
     <w:uiPriority w:val="99"/>
     <w:semiHidden/>
     <w:unhideWhenUsed/>
@@ -8572,9 +8128,9 @@
       <w:szCs w:val="20"/>
     </w:rPr>
   </w:style>
-  <w:style w:type="character" w:customStyle="1" w:styleId="HTMLVorformatiertZchn">
-    <w:name w:val="HTML Vorformatiert Zchn"/>
-    <w:basedOn w:val="Absatz-Standardschriftart"/>
+  <w:style w:type="character" w:customStyle="1" w:styleId="HTMLVorformatiertZeichen">
+    <w:name w:val="HTML Vorformatiert Zeichen"/>
+    <w:basedOn w:val="Absatzstandardschriftart"/>
     <w:link w:val="HTMLVorformatiert"/>
     <w:uiPriority w:val="99"/>
     <w:semiHidden/>
@@ -8588,7 +8144,7 @@
   <w:style w:type="paragraph" w:styleId="Kopfzeile">
     <w:name w:val="header"/>
     <w:basedOn w:val="Standard"/>
-    <w:link w:val="KopfzeileZchn"/>
+    <w:link w:val="KopfzeileZeichen"/>
     <w:uiPriority w:val="99"/>
     <w:semiHidden/>
     <w:unhideWhenUsed/>
@@ -8600,9 +8156,9 @@
       </w:tabs>
     </w:pPr>
   </w:style>
-  <w:style w:type="character" w:customStyle="1" w:styleId="KopfzeileZchn">
-    <w:name w:val="Kopfzeile Zchn"/>
-    <w:basedOn w:val="Absatz-Standardschriftart"/>
+  <w:style w:type="character" w:customStyle="1" w:styleId="KopfzeileZeichen">
+    <w:name w:val="Kopfzeile Zeichen"/>
+    <w:basedOn w:val="Absatzstandardschriftart"/>
     <w:link w:val="Kopfzeile"/>
     <w:uiPriority w:val="99"/>
     <w:semiHidden/>
@@ -8611,7 +8167,7 @@
   <w:style w:type="paragraph" w:styleId="Fuzeile">
     <w:name w:val="footer"/>
     <w:basedOn w:val="Standard"/>
-    <w:link w:val="FuzeileZchn"/>
+    <w:link w:val="FuzeileZeichen"/>
     <w:uiPriority w:val="99"/>
     <w:semiHidden/>
     <w:unhideWhenUsed/>
@@ -8623,9 +8179,9 @@
       </w:tabs>
     </w:pPr>
   </w:style>
-  <w:style w:type="character" w:customStyle="1" w:styleId="FuzeileZchn">
-    <w:name w:val="Fußzeile Zchn"/>
-    <w:basedOn w:val="Absatz-Standardschriftart"/>
+  <w:style w:type="character" w:customStyle="1" w:styleId="FuzeileZeichen">
+    <w:name w:val="Fußzeile Zeichen"/>
+    <w:basedOn w:val="Absatzstandardschriftart"/>
     <w:link w:val="Fuzeile"/>
     <w:uiPriority w:val="99"/>
     <w:semiHidden/>
@@ -8635,7 +8191,7 @@
 </file>
 
 <file path=word/stylesWithEffects.xml><?xml version="1.0" encoding="utf-8"?>
-<w:styles xmlns:wpc="http://schemas.microsoft.com/office/word/2010/wordprocessingCanvas" xmlns:mc="http://schemas.openxmlformats.org/markup-compatibility/2006" xmlns:o="urn:schemas-microsoft-com:office:office" xmlns:r="http://schemas.openxmlformats.org/officeDocument/2006/relationships" xmlns:m="http://schemas.openxmlformats.org/officeDocument/2006/math" xmlns:v="urn:schemas-microsoft-com:vml" xmlns:wp14="http://schemas.microsoft.com/office/word/2010/wordprocessingDrawing" xmlns:wp="http://schemas.openxmlformats.org/drawingml/2006/wordprocessingDrawing" xmlns:w10="urn:schemas-microsoft-com:office:word" xmlns:w="http://schemas.openxmlformats.org/wordprocessingml/2006/main" xmlns:w14="http://schemas.microsoft.com/office/word/2010/wordml" xmlns:wpg="http://schemas.microsoft.com/office/word/2010/wordprocessingGroup" xmlns:wpi="http://schemas.microsoft.com/office/word/2010/wordprocessingInk" xmlns:wne="http://schemas.microsoft.com/office/word/2006/wordml" xmlns:wps="http://schemas.microsoft.com/office/word/2010/wordprocessingShape" mc:Ignorable="w14 wp14">
+<w:styles xmlns:wpc="http://schemas.microsoft.com/office/word/2010/wordprocessingCanvas" xmlns:mo="http://schemas.microsoft.com/office/mac/office/2008/main" xmlns:mc="http://schemas.openxmlformats.org/markup-compatibility/2006" xmlns:mv="urn:schemas-microsoft-com:mac:vml" xmlns:o="urn:schemas-microsoft-com:office:office" xmlns:r="http://schemas.openxmlformats.org/officeDocument/2006/relationships" xmlns:m="http://schemas.openxmlformats.org/officeDocument/2006/math" xmlns:v="urn:schemas-microsoft-com:vml" xmlns:wp14="http://schemas.microsoft.com/office/word/2010/wordprocessingDrawing" xmlns:wp="http://schemas.openxmlformats.org/drawingml/2006/wordprocessingDrawing" xmlns:w10="urn:schemas-microsoft-com:office:word" xmlns:w="http://schemas.openxmlformats.org/wordprocessingml/2006/main" xmlns:w14="http://schemas.microsoft.com/office/word/2010/wordml" xmlns:wpg="http://schemas.microsoft.com/office/word/2010/wordprocessingGroup" xmlns:wpi="http://schemas.microsoft.com/office/word/2010/wordprocessingInk" xmlns:wne="http://schemas.microsoft.com/office/word/2006/wordml" xmlns:wps="http://schemas.microsoft.com/office/word/2010/wordprocessingShape" mc:Ignorable="w14 wp14 mv">
   <w:docDefaults>
     <w:rPrDefault>
       <w:rPr>
@@ -8647,7 +8203,7 @@
     </w:rPrDefault>
     <w:pPrDefault/>
   </w:docDefaults>
-  <w:latentStyles w:defLockedState="0" w:defUIPriority="99" w:defSemiHidden="1" w:defUnhideWhenUsed="1" w:defQFormat="0" w:count="267">
+  <w:latentStyles w:defLockedState="0" w:defUIPriority="99" w:defSemiHidden="1" w:defUnhideWhenUsed="1" w:defQFormat="0" w:count="276">
     <w:lsdException w:name="Normal" w:semiHidden="0" w:uiPriority="0" w:unhideWhenUsed="0" w:qFormat="1"/>
     <w:lsdException w:name="heading 1" w:semiHidden="0" w:uiPriority="9" w:unhideWhenUsed="0" w:qFormat="1"/>
     <w:lsdException w:name="heading 2" w:uiPriority="9" w:qFormat="1"/>
@@ -8794,7 +8350,7 @@
     <w:name w:val="heading 1"/>
     <w:basedOn w:val="Standard"/>
     <w:next w:val="Standard"/>
-    <w:link w:val="berschrift1Zchn"/>
+    <w:link w:val="berschrift1Zeichen"/>
     <w:uiPriority w:val="9"/>
     <w:qFormat/>
     <w:rsid w:val="0016441C"/>
@@ -8817,7 +8373,7 @@
     <w:name w:val="heading 2"/>
     <w:basedOn w:val="Standard"/>
     <w:next w:val="Standard"/>
-    <w:link w:val="berschrift2Zchn"/>
+    <w:link w:val="berschrift2Zeichen"/>
     <w:uiPriority w:val="9"/>
     <w:unhideWhenUsed/>
     <w:qFormat/>
@@ -8841,7 +8397,7 @@
     <w:name w:val="heading 3"/>
     <w:basedOn w:val="Standard"/>
     <w:next w:val="Standard"/>
-    <w:link w:val="berschrift3Zchn"/>
+    <w:link w:val="berschrift3Zeichen"/>
     <w:uiPriority w:val="9"/>
     <w:unhideWhenUsed/>
     <w:qFormat/>
@@ -8859,7 +8415,7 @@
       <w:color w:val="4F81BD" w:themeColor="accent1"/>
     </w:rPr>
   </w:style>
-  <w:style w:type="character" w:default="1" w:styleId="Absatz-Standardschriftart">
+  <w:style w:type="character" w:default="1" w:styleId="Absatzstandardschriftart">
     <w:name w:val="Default Paragraph Font"/>
     <w:uiPriority w:val="1"/>
     <w:semiHidden/>
@@ -8900,7 +8456,7 @@
   <w:style w:type="paragraph" w:styleId="Sprechblasentext">
     <w:name w:val="Balloon Text"/>
     <w:basedOn w:val="Standard"/>
-    <w:link w:val="SprechblasentextZchn"/>
+    <w:link w:val="SprechblasentextZeichen"/>
     <w:uiPriority w:val="99"/>
     <w:semiHidden/>
     <w:unhideWhenUsed/>
@@ -8911,9 +8467,9 @@
       <w:szCs w:val="18"/>
     </w:rPr>
   </w:style>
-  <w:style w:type="character" w:customStyle="1" w:styleId="SprechblasentextZchn">
+  <w:style w:type="character" w:customStyle="1" w:styleId="SprechblasentextZeichen">
     <w:name w:val="Sprechblasentext Zchn"/>
-    <w:basedOn w:val="Absatz-Standardschriftart"/>
+    <w:basedOn w:val="Absatzstandardschriftart"/>
     <w:link w:val="Sprechblasentext"/>
     <w:uiPriority w:val="99"/>
     <w:semiHidden/>
@@ -8924,9 +8480,9 @@
       <w:szCs w:val="18"/>
     </w:rPr>
   </w:style>
-  <w:style w:type="character" w:customStyle="1" w:styleId="berschrift2Zchn">
+  <w:style w:type="character" w:customStyle="1" w:styleId="berschrift2Zeichen">
     <w:name w:val="Überschrift 2 Zchn"/>
-    <w:basedOn w:val="Absatz-Standardschriftart"/>
+    <w:basedOn w:val="Absatzstandardschriftart"/>
     <w:link w:val="berschrift2"/>
     <w:uiPriority w:val="9"/>
     <w:rsid w:val="0016441C"/>
@@ -8939,9 +8495,9 @@
       <w:szCs w:val="26"/>
     </w:rPr>
   </w:style>
-  <w:style w:type="character" w:customStyle="1" w:styleId="berschrift1Zchn">
+  <w:style w:type="character" w:customStyle="1" w:styleId="berschrift1Zeichen">
     <w:name w:val="Überschrift 1 Zchn"/>
-    <w:basedOn w:val="Absatz-Standardschriftart"/>
+    <w:basedOn w:val="Absatzstandardschriftart"/>
     <w:link w:val="berschrift1"/>
     <w:uiPriority w:val="9"/>
     <w:rsid w:val="0016441C"/>
@@ -8954,9 +8510,9 @@
       <w:szCs w:val="32"/>
     </w:rPr>
   </w:style>
-  <w:style w:type="character" w:customStyle="1" w:styleId="berschrift3Zchn">
+  <w:style w:type="character" w:customStyle="1" w:styleId="berschrift3Zeichen">
     <w:name w:val="Überschrift 3 Zchn"/>
-    <w:basedOn w:val="Absatz-Standardschriftart"/>
+    <w:basedOn w:val="Absatzstandardschriftart"/>
     <w:link w:val="berschrift3"/>
     <w:uiPriority w:val="9"/>
     <w:rsid w:val="00162639"/>

</xml_diff>

<commit_message>
insgesamt dokument überschriften, intro und feature selection
</commit_message>
<xml_diff>
--- a/Dokumente/Insgesamt.docx
+++ b/Dokumente/Insgesamt.docx
@@ -1,6 +1,6 @@
 
 <file path=word/document.xml><?xml version="1.0" encoding="utf-8"?>
-<w:document xmlns:ve="http://schemas.openxmlformats.org/markup-compatibility/2006" xmlns:o="urn:schemas-microsoft-com:office:office" xmlns:r="http://schemas.openxmlformats.org/officeDocument/2006/relationships" xmlns:m="http://schemas.openxmlformats.org/officeDocument/2006/math" xmlns:v="urn:schemas-microsoft-com:vml" xmlns:wp="http://schemas.openxmlformats.org/drawingml/2006/wordprocessingDrawing" xmlns:w10="urn:schemas-microsoft-com:office:word" xmlns:w="http://schemas.openxmlformats.org/wordprocessingml/2006/main" xmlns:wne="http://schemas.microsoft.com/office/word/2006/wordml">
+<w:document xmlns:wpc="http://schemas.microsoft.com/office/word/2010/wordprocessingCanvas" xmlns:mc="http://schemas.openxmlformats.org/markup-compatibility/2006" xmlns:o="urn:schemas-microsoft-com:office:office" xmlns:r="http://schemas.openxmlformats.org/officeDocument/2006/relationships" xmlns:m="http://schemas.openxmlformats.org/officeDocument/2006/math" xmlns:v="urn:schemas-microsoft-com:vml" xmlns:wp14="http://schemas.microsoft.com/office/word/2010/wordprocessingDrawing" xmlns:wp="http://schemas.openxmlformats.org/drawingml/2006/wordprocessingDrawing" xmlns:w10="urn:schemas-microsoft-com:office:word" xmlns:w="http://schemas.openxmlformats.org/wordprocessingml/2006/main" xmlns:w14="http://schemas.microsoft.com/office/word/2010/wordml" xmlns:wpg="http://schemas.microsoft.com/office/word/2010/wordprocessingGroup" xmlns:wpi="http://schemas.microsoft.com/office/word/2010/wordprocessingInk" xmlns:wne="http://schemas.microsoft.com/office/word/2006/wordml" xmlns:wps="http://schemas.microsoft.com/office/word/2010/wordprocessingShape" mc:Ignorable="w14 wp14">
   <w:body>
     <w:tbl>
       <w:tblPr>
@@ -9,7 +9,7 @@
         <w:tblBorders>
           <w:left w:val="single" w:sz="18" w:space="0" w:color="4F81BD" w:themeColor="accent1"/>
         </w:tblBorders>
-        <w:tblLook w:val="04A0"/>
+        <w:tblLook w:val="04A0" w:firstRow="1" w:lastRow="0" w:firstColumn="1" w:lastColumn="0" w:noHBand="0" w:noVBand="1"/>
       </w:tblPr>
       <w:tblGrid>
         <w:gridCol w:w="7437"/>
@@ -103,17 +103,7 @@
                 <w:szCs w:val="40"/>
                 <w:lang w:val="en-US"/>
               </w:rPr>
-              <w:t xml:space="preserve"> </w:t>
-            </w:r>
-            <w:r>
-              <w:rPr>
-                <w:rFonts w:asciiTheme="majorHAnsi" w:eastAsiaTheme="majorEastAsia" w:hAnsiTheme="majorHAnsi" w:cstheme="majorBidi"/>
-                <w:color w:val="4F81BD" w:themeColor="accent1"/>
-                <w:sz w:val="40"/>
-                <w:szCs w:val="40"/>
-                <w:lang w:val="en-US"/>
-              </w:rPr>
-              <w:t>WS 2015/2016</w:t>
+              <w:t xml:space="preserve"> WS 2015/2016</w:t>
             </w:r>
           </w:p>
         </w:tc>
@@ -176,7 +166,7 @@
           <w:tblPr>
             <w:tblpPr w:leftFromText="187" w:rightFromText="187" w:horzAnchor="margin" w:tblpXSpec="center" w:tblpYSpec="bottom"/>
             <w:tblW w:w="4000" w:type="pct"/>
-            <w:tblLook w:val="04A0"/>
+            <w:tblLook w:val="04A0" w:firstRow="1" w:lastRow="0" w:firstColumn="1" w:lastColumn="0" w:noHBand="0" w:noVBand="1"/>
           </w:tblPr>
           <w:tblGrid>
             <w:gridCol w:w="7437"/>
@@ -232,6 +222,13 @@
                     <w:p>
                       <w:pPr>
                         <w:pStyle w:val="KeinLeerraum"/>
+                        <w:rPr>
+                          <w:rFonts w:asciiTheme="majorHAnsi" w:eastAsiaTheme="majorEastAsia" w:hAnsiTheme="majorHAnsi" w:cstheme="majorBidi"/>
+                          <w:color w:val="4F81BD" w:themeColor="accent1"/>
+                          <w:sz w:val="40"/>
+                          <w:szCs w:val="40"/>
+                          <w:lang w:val="en-US"/>
+                        </w:rPr>
                       </w:pPr>
                       <w:r>
                         <w:rPr>
@@ -241,8 +238,17 @@
                           <w:szCs w:val="40"/>
                           <w:lang w:val="en-US"/>
                         </w:rPr>
-                        <w:t xml:space="preserve">Maximilian Andres, </w:t>
+                        <w:t>Maximilian Andres, 574900</w:t>
                       </w:r>
+                    </w:p>
+                    <w:p>
+                      <w:pPr>
+                        <w:pStyle w:val="KeinLeerraum"/>
+                        <w:rPr>
+                          <w:lang w:val="en-US"/>
+                        </w:rPr>
+                      </w:pPr>
+                      <w:proofErr w:type="spellStart"/>
                       <w:r>
                         <w:rPr>
                           <w:rFonts w:asciiTheme="majorHAnsi" w:eastAsiaTheme="majorEastAsia" w:hAnsiTheme="majorHAnsi" w:cstheme="majorBidi"/>
@@ -251,12 +257,45 @@
                           <w:szCs w:val="40"/>
                           <w:lang w:val="en-US"/>
                         </w:rPr>
-                        <w:t>574900</w:t>
+                        <w:t>Andra</w:t>
+                      </w:r>
+                      <w:proofErr w:type="spellEnd"/>
+                      <w:r>
+                        <w:rPr>
+                          <w:rFonts w:asciiTheme="majorHAnsi" w:eastAsiaTheme="majorEastAsia" w:hAnsiTheme="majorHAnsi" w:cstheme="majorBidi"/>
+                          <w:color w:val="4F81BD" w:themeColor="accent1"/>
+                          <w:sz w:val="40"/>
+                          <w:szCs w:val="40"/>
+                          <w:lang w:val="en-US"/>
+                        </w:rPr>
+                        <w:t xml:space="preserve">-Selina </w:t>
+                      </w:r>
+                      <w:proofErr w:type="spellStart"/>
+                      <w:r>
+                        <w:rPr>
+                          <w:rFonts w:asciiTheme="majorHAnsi" w:eastAsiaTheme="majorEastAsia" w:hAnsiTheme="majorHAnsi" w:cstheme="majorBidi"/>
+                          <w:color w:val="4F81BD" w:themeColor="accent1"/>
+                          <w:sz w:val="40"/>
+                          <w:szCs w:val="40"/>
+                          <w:lang w:val="en-US"/>
+                        </w:rPr>
+                        <w:t>Pietsch</w:t>
+                      </w:r>
+                      <w:proofErr w:type="spellEnd"/>
+                      <w:r>
+                        <w:rPr>
+                          <w:rFonts w:asciiTheme="majorHAnsi" w:eastAsiaTheme="majorEastAsia" w:hAnsiTheme="majorHAnsi" w:cstheme="majorBidi"/>
+                          <w:color w:val="4F81BD" w:themeColor="accent1"/>
+                          <w:sz w:val="40"/>
+                          <w:szCs w:val="40"/>
+                          <w:lang w:val="en-US"/>
+                        </w:rPr>
+                        <w:t>, 572551</w:t>
                       </w:r>
                       <w:r>
-                        <w:t xml:space="preserve"> </w:t>
-                      </w:r>
-                      <w:r>
+                        <w:rPr>
+                          <w:lang w:val="en-US"/>
+                        </w:rPr>
                         <w:tab/>
                       </w:r>
                     </w:p>
@@ -293,7 +332,7 @@
                         <pic:cNvPicPr/>
                       </pic:nvPicPr>
                       <pic:blipFill>
-                        <a:blip r:embed="rId8"/>
+                        <a:blip r:embed="rId9"/>
                         <a:srcRect t="18750" b="15993"/>
                         <a:stretch>
                           <a:fillRect/>
@@ -2269,7 +2308,21 @@
           <w:rFonts w:ascii="Times New Roman" w:hAnsi="Times New Roman" w:cs="Times New Roman"/>
           <w:lang w:val="en-GB"/>
         </w:rPr>
-        <w:t xml:space="preserve">. An important and necessary task for the telecommunication companies is to predict the probability of customers to cancel the contract in the near future. This information can be used then to start a loyalty initiative such as offering a discount or a new mobile phone to the customer. To gain valuable knowledge out of the data telecommunication providers have about their customers, data mining techniques can be used. </w:t>
+        <w:t xml:space="preserve">. An important and necessary task for the telecommunication companies is to predict the probability of customers to cancel the contract in the near future. This information can be used to start a loyalty initiative such as offering a discount to the customer. To gain valuable knowledge out of the </w:t>
+      </w:r>
+      <w:r>
+        <w:rPr>
+          <w:rFonts w:ascii="Times New Roman" w:hAnsi="Times New Roman" w:cs="Times New Roman"/>
+          <w:lang w:val="en-GB"/>
+        </w:rPr>
+        <w:t xml:space="preserve">customer </w:t>
+      </w:r>
+      <w:r>
+        <w:rPr>
+          <w:rFonts w:ascii="Times New Roman" w:hAnsi="Times New Roman" w:cs="Times New Roman"/>
+          <w:lang w:val="en-GB"/>
+        </w:rPr>
+        <w:t xml:space="preserve">data, data mining techniques can be used. </w:t>
       </w:r>
     </w:p>
     <w:p>
@@ -2294,23 +2347,21 @@
           <w:rFonts w:ascii="Times New Roman" w:hAnsi="Times New Roman" w:cs="Times New Roman"/>
           <w:lang w:val="en-GB"/>
         </w:rPr>
-        <w:t xml:space="preserve">This working task deals with such a customer churn problem. The provided real-world data of 100,000 customers of an anonymous telecommunication provider are described by 173 attributes, such as customer characteristic and usage behaviour. The observed customers were with the company for at least six month and they were sampled during July, September, November of 2001 and January of 2002. At the time a customer was observed the input variables were calculated based on the previous four months. If a customer churned within a period of 31-60 days after the observation time, the data provides the information of “churn=1”, otherwise “churn=0”. The data set is divided into two parts of equal size (training and test set). One set represents the training set including the information if a customer churned as explained above. This set will be used to build our model. Our goal is then to predict the churn probabilities for each customer in the test set. </w:t>
-      </w:r>
-      <w:proofErr w:type="gramStart"/>
+        <w:t xml:space="preserve">This working task deals with such a customer churn problem. The provided real-world data of 100,000 customers of an anonymous telecommunication provider are described by 173 attributes, such as customer characteristic and usage behaviour. The observed customers were with the company for at least six month and they were sampled during July, September, November of 2001 and January of 2002. At the time a customer was observed the input variables were calculated based on the previous four months. If a customer churned within a period of 31-60 days after the observation time, the data provides the information of “churn=1”, otherwise “churn=0”. The data set is divided into two parts of equal size (training and test set). One set represents the training set including the information if a customer churned. This set will be used </w:t>
+      </w:r>
       <w:r>
         <w:rPr>
           <w:rFonts w:ascii="Times New Roman" w:hAnsi="Times New Roman" w:cs="Times New Roman"/>
           <w:lang w:val="en-GB"/>
         </w:rPr>
-        <w:t>The higher the probability the higher the risk that a customer will churn within the period of 31-60 days after the observation time.</w:t>
-      </w:r>
-      <w:proofErr w:type="gramEnd"/>
+        <w:t>for model training</w:t>
+      </w:r>
       <w:r>
         <w:rPr>
           <w:rFonts w:ascii="Times New Roman" w:hAnsi="Times New Roman" w:cs="Times New Roman"/>
           <w:lang w:val="en-GB"/>
         </w:rPr>
-        <w:t xml:space="preserve"> An accurate prediction gives the company sufficient time to react to the information and retain the customer. </w:t>
+        <w:t xml:space="preserve">. Our goal is to predict the churn probabilities for each customer in the test set. The higher the probability the higher the risk that a customer will churn within the period of 31-60 days after the observation time. An accurate prediction gives the company sufficient time to react to the information and retain the customer. </w:t>
       </w:r>
     </w:p>
     <w:p>
@@ -2335,28 +2386,40 @@
           <w:rFonts w:ascii="Times New Roman" w:hAnsi="Times New Roman" w:cs="Times New Roman"/>
           <w:lang w:val="en-GB"/>
         </w:rPr>
-        <w:t xml:space="preserve">In doing so we proceed in accordance with the KDD process (knowledge discovery in databases) (e.g., Fayyad, et al., 1996). The first step </w:t>
-      </w:r>
-      <w:r>
-        <w:rPr>
-          <w:rFonts w:ascii="Times New Roman" w:hAnsi="Times New Roman" w:cs="Times New Roman"/>
-          <w:i/>
+        <w:t>In doing so we proceed in accordance with the KDD process (knowledge discovery in databases) (e.g., Fayyad, et al., 1996). The first step</w:t>
+      </w:r>
+      <w:r>
+        <w:rPr>
+          <w:rFonts w:ascii="Times New Roman" w:hAnsi="Times New Roman" w:cs="Times New Roman"/>
           <w:lang w:val="en-GB"/>
         </w:rPr>
-        <w:t>selection</w:t>
+        <w:t>,</w:t>
       </w:r>
       <w:r>
         <w:rPr>
           <w:rFonts w:ascii="Times New Roman" w:hAnsi="Times New Roman" w:cs="Times New Roman"/>
           <w:lang w:val="en-GB"/>
         </w:rPr>
+        <w:t xml:space="preserve"> selection</w:t>
+      </w:r>
+      <w:r>
+        <w:rPr>
+          <w:rFonts w:ascii="Times New Roman" w:hAnsi="Times New Roman" w:cs="Times New Roman"/>
+          <w:lang w:val="en-GB"/>
+        </w:rPr>
+        <w:t>,</w:t>
+      </w:r>
+      <w:r>
+        <w:rPr>
+          <w:rFonts w:ascii="Times New Roman" w:hAnsi="Times New Roman" w:cs="Times New Roman"/>
+          <w:lang w:val="en-GB"/>
+        </w:rPr>
         <w:t xml:space="preserve"> is already done as our target data is selected (see above). In chapter 2 we will do some exploratory data analysis which is part of the </w:t>
       </w:r>
       <w:proofErr w:type="spellStart"/>
       <w:r>
         <w:rPr>
           <w:rFonts w:ascii="Times New Roman" w:hAnsi="Times New Roman" w:cs="Times New Roman"/>
-          <w:i/>
           <w:lang w:val="en-GB"/>
         </w:rPr>
         <w:t>preprocessing</w:t>
@@ -2367,51 +2430,49 @@
           <w:rFonts w:ascii="Times New Roman" w:hAnsi="Times New Roman" w:cs="Times New Roman"/>
           <w:lang w:val="en-GB"/>
         </w:rPr>
-        <w:t xml:space="preserve"> to get an overview of the data. The following steps of the KDD process will be divided into two chapters (chapter 3 and 4). Our approach is to run two iterations during the model building process. Within the first iteration we will focus on rather simple methods (for example for data cleaning and reduction). We will start with data cleaning such as missing value and outlier handling. Next within </w:t>
-      </w:r>
-      <w:r>
-        <w:rPr>
-          <w:rFonts w:ascii="Times New Roman" w:hAnsi="Times New Roman" w:cs="Times New Roman"/>
-          <w:i/>
+        <w:t xml:space="preserve"> to get an overview of the data. The following steps of the KDD process will be divided into two chapters (chapter 3 and 4). Our approach is to run two iterations during the model building process. Within the first iteration we will focus on rather simple methods (for example for data cleaning and reduction). We will start with data cleaning such as missing value and outlier handling. Next within transformation we will focus on data reduction (through correlation analysis and feature selection) as well as encoding. Within the next step of data mining we will apply algorithms to search for patterns in our data. In our case the data mining model is classification and seven popular classification methods will be applied: </w:t>
+      </w:r>
+      <w:r>
+        <w:rPr>
+          <w:rFonts w:ascii="Times New Roman" w:hAnsi="Times New Roman" w:cs="Times New Roman"/>
+          <w:lang w:val="en-US"/>
+        </w:rPr>
+        <w:t>Logistic Regression, Neural Network, Random Forest, Naïve Bayes, K-nearest Neighbors, Decision Tree (J48) and Support Vector Machines</w:t>
+      </w:r>
+      <w:r>
+        <w:rPr>
+          <w:rFonts w:ascii="Times New Roman" w:hAnsi="Times New Roman" w:cs="Times New Roman"/>
           <w:lang w:val="en-GB"/>
         </w:rPr>
-        <w:t>transformation</w:t>
+        <w:t xml:space="preserve">. At the end of chapter 3 we will </w:t>
       </w:r>
       <w:r>
         <w:rPr>
           <w:rFonts w:ascii="Times New Roman" w:hAnsi="Times New Roman" w:cs="Times New Roman"/>
           <w:lang w:val="en-GB"/>
         </w:rPr>
-        <w:t xml:space="preserve"> we will focus on data reduction (through correlation analysis and feature selection) as well as encoding. Within the next step of </w:t>
-      </w:r>
-      <w:r>
-        <w:rPr>
-          <w:rFonts w:ascii="Times New Roman" w:hAnsi="Times New Roman" w:cs="Times New Roman"/>
-          <w:i/>
+        <w:t>evaluate</w:t>
+      </w:r>
+      <w:r>
+        <w:rPr>
+          <w:rFonts w:ascii="Times New Roman" w:hAnsi="Times New Roman" w:cs="Times New Roman"/>
           <w:lang w:val="en-GB"/>
         </w:rPr>
-        <w:t>data mining</w:t>
+        <w:t xml:space="preserve"> the results and </w:t>
       </w:r>
       <w:r>
         <w:rPr>
           <w:rFonts w:ascii="Times New Roman" w:hAnsi="Times New Roman" w:cs="Times New Roman"/>
           <w:lang w:val="en-GB"/>
         </w:rPr>
-        <w:t xml:space="preserve"> we will apply data mining algorithms to search for patterns in our data. In our case the data mining model is classification and seven popular classification methods will be applied: </w:t>
-      </w:r>
-      <w:r>
-        <w:rPr>
-          <w:rFonts w:ascii="Times New Roman" w:hAnsi="Times New Roman" w:cs="Times New Roman"/>
-          <w:lang w:val="en-US"/>
-        </w:rPr>
-        <w:t>Logistic Regression, Neural Network, Random Forest, Naïve Bayes, K-nearest Neighbors, Decision Tree (J48) and Support Vector Machines</w:t>
+        <w:t>decide</w:t>
       </w:r>
       <w:r>
         <w:rPr>
           <w:rFonts w:ascii="Times New Roman" w:hAnsi="Times New Roman" w:cs="Times New Roman"/>
           <w:lang w:val="en-GB"/>
         </w:rPr>
-        <w:t xml:space="preserve">. At the end of chapter 3 we will interpret the results and evaluate which approaches worked well and which should be improved. In the second iteration we will handle the needs for improvement identified in the first iteration and focus on rather complex methods if required. We will see for example that during </w:t>
+        <w:t xml:space="preserve"> which approaches worked well and which should be improved. In the second iteration we will handle the needs for improvement identified in the first iteration and focus on rather complex methods if required. We will see for example that during </w:t>
       </w:r>
       <w:proofErr w:type="spellStart"/>
       <w:r>
@@ -2427,24 +2488,33 @@
           <w:rFonts w:ascii="Times New Roman" w:hAnsi="Times New Roman" w:cs="Times New Roman"/>
           <w:lang w:val="en-GB"/>
         </w:rPr>
-        <w:t xml:space="preserve"> and transformation the missing value and outlier handling, feature selection and feature extraction should be improved. During data mining we will only focus then on those models in the second iteration that performed well in the first iteration. Moreover we will also apply a heterogeneous ensemble method that makes a linear combination of the individual models. In doing so we want to further increase the predictive accuracy of the individual models. During the whole procedure we will always keep in mind that the KDD process is not a strict sequence, but rather an iterative process. </w:t>
-      </w:r>
+        <w:t xml:space="preserve"> and transformation the missing value and outlier handling, feature selection and feature extraction should be improved. During data mining we will only focus then on those models in the second iteration that performed well in the first iteration. Moreover we will also apply a heterogeneous ensemble method that makes a linear combination of the individual models. In doing so we want to further increase the predictive accuracy of the individual models. </w:t>
+      </w:r>
+    </w:p>
+    <w:p>
+      <w:pPr>
+        <w:jc w:val="both"/>
+        <w:rPr>
+          <w:rFonts w:ascii="Times New Roman" w:hAnsi="Times New Roman" w:cs="Times New Roman"/>
+          <w:lang w:val="en-GB"/>
+        </w:rPr>
+      </w:pPr>
     </w:p>
     <w:p>
       <w:pPr>
         <w:pStyle w:val="berschrift1"/>
       </w:pPr>
-      <w:r>
-        <w:rPr>
-          <w:lang w:val="en-AU"/>
-        </w:rPr>
-        <w:br w:type="page"/>
-      </w:r>
       <w:bookmarkStart w:id="1" w:name="_Toc440213254"/>
       <w:proofErr w:type="spellStart"/>
       <w:r>
         <w:lastRenderedPageBreak/>
-        <w:t>Pre-processing</w:t>
+        <w:t>P</w:t>
+      </w:r>
+      <w:r>
+        <w:t>re</w:t>
+      </w:r>
+      <w:r>
+        <w:t>processing</w:t>
       </w:r>
       <w:bookmarkEnd w:id="1"/>
       <w:proofErr w:type="spellEnd"/>
@@ -2924,10 +2994,10 @@
                     </pic:cNvPicPr>
                   </pic:nvPicPr>
                   <pic:blipFill>
-                    <a:blip r:embed="rId9">
+                    <a:blip r:embed="rId10">
                       <a:extLst>
                         <a:ext uri="{28A0092B-C50C-407E-A947-70E740481C1C}">
-                          <a14:useLocalDpi xmlns="" xmlns:wpc="http://schemas.microsoft.com/office/word/2010/wordprocessingCanvas" xmlns:mc="http://schemas.openxmlformats.org/markup-compatibility/2006" xmlns:o="urn:schemas-microsoft-com:office:office" xmlns:v="urn:schemas-microsoft-com:vml" xmlns:wp14="http://schemas.microsoft.com/office/word/2010/wordprocessingDrawing" xmlns:w10="urn:schemas-microsoft-com:office:word" xmlns:w="http://schemas.openxmlformats.org/wordprocessingml/2006/main" xmlns:w14="http://schemas.microsoft.com/office/word/2010/wordml" xmlns:wpg="http://schemas.microsoft.com/office/word/2010/wordprocessingGroup" xmlns:wpi="http://schemas.microsoft.com/office/word/2010/wordprocessingInk" xmlns:wps="http://schemas.microsoft.com/office/word/2010/wordprocessingShape" xmlns:a14="http://schemas.microsoft.com/office/drawing/2010/main" val="0"/>
+                          <a14:useLocalDpi xmlns:a14="http://schemas.microsoft.com/office/drawing/2010/main" val="0"/>
                         </a:ext>
                       </a:extLst>
                     </a:blip>
@@ -2968,7 +3038,6 @@
           <w:lang w:val="en-US"/>
         </w:rPr>
       </w:pPr>
-      <w:proofErr w:type="spellStart"/>
       <w:proofErr w:type="gramStart"/>
       <w:r>
         <w:rPr>
@@ -2979,9 +3048,8 @@
           <w:szCs w:val="24"/>
           <w:lang w:val="en-US"/>
         </w:rPr>
-        <w:t>Abbildung</w:t>
-      </w:r>
-      <w:proofErr w:type="spellEnd"/>
+        <w:t>Figure</w:t>
+      </w:r>
       <w:r>
         <w:rPr>
           <w:rFonts w:ascii="Times New Roman" w:hAnsi="Times New Roman" w:cs="Times New Roman"/>
@@ -3152,6 +3220,7 @@
           <w:rFonts w:ascii="Times New Roman" w:hAnsi="Times New Roman" w:cs="Times New Roman"/>
           <w:lang w:val="en-AU"/>
         </w:rPr>
+        <w:lastRenderedPageBreak/>
         <w:t>Viewing all the 138 plots we could discover that our variables were mostly</w:t>
       </w:r>
       <w:r>
@@ -3255,7 +3324,7 @@
           <w:noProof/>
         </w:rPr>
         <w:drawing>
-          <wp:inline distT="0" distB="0" distL="0" distR="0">
+          <wp:inline distT="0" distB="0" distL="0" distR="0" wp14:anchorId="5874D7E3" wp14:editId="158B0A17">
             <wp:extent cx="4133850" cy="2783664"/>
             <wp:effectExtent l="19050" t="0" r="0" b="0"/>
             <wp:docPr id="5" name="Bild 5" descr="Macintosh HD:Users:Alexey:Documents:HU Berlin:WI 1516:BADS:Aufgabe:BADS:Rplot03.jpeg"/>
@@ -3272,10 +3341,10 @@
                     </pic:cNvPicPr>
                   </pic:nvPicPr>
                   <pic:blipFill>
-                    <a:blip r:embed="rId10">
+                    <a:blip r:embed="rId11">
                       <a:extLst>
                         <a:ext uri="{28A0092B-C50C-407E-A947-70E740481C1C}">
-                          <a14:useLocalDpi xmlns="" xmlns:wpc="http://schemas.microsoft.com/office/word/2010/wordprocessingCanvas" xmlns:mc="http://schemas.openxmlformats.org/markup-compatibility/2006" xmlns:o="urn:schemas-microsoft-com:office:office" xmlns:v="urn:schemas-microsoft-com:vml" xmlns:wp14="http://schemas.microsoft.com/office/word/2010/wordprocessingDrawing" xmlns:w10="urn:schemas-microsoft-com:office:word" xmlns:w="http://schemas.openxmlformats.org/wordprocessingml/2006/main" xmlns:w14="http://schemas.microsoft.com/office/word/2010/wordml" xmlns:wpg="http://schemas.microsoft.com/office/word/2010/wordprocessingGroup" xmlns:wpi="http://schemas.microsoft.com/office/word/2010/wordprocessingInk" xmlns:wps="http://schemas.microsoft.com/office/word/2010/wordprocessingShape" xmlns:a14="http://schemas.microsoft.com/office/drawing/2010/main" val="0"/>
+                          <a14:useLocalDpi xmlns:a14="http://schemas.microsoft.com/office/drawing/2010/main" val="0"/>
                         </a:ext>
                       </a:extLst>
                     </a:blip>
@@ -3315,7 +3384,6 @@
           <w:lang w:val="en-US"/>
         </w:rPr>
       </w:pPr>
-      <w:proofErr w:type="spellStart"/>
       <w:proofErr w:type="gramStart"/>
       <w:r>
         <w:rPr>
@@ -3325,9 +3393,8 @@
           <w:sz w:val="24"/>
           <w:lang w:val="en-US"/>
         </w:rPr>
-        <w:t>Abbildung</w:t>
-      </w:r>
-      <w:proofErr w:type="spellEnd"/>
+        <w:t>Figure</w:t>
+      </w:r>
       <w:r>
         <w:rPr>
           <w:rFonts w:ascii="Times New Roman" w:hAnsi="Times New Roman" w:cs="Times New Roman"/>
@@ -3686,7 +3753,7 @@
         </w:rPr>
         <w:lastRenderedPageBreak/>
         <w:drawing>
-          <wp:inline distT="0" distB="0" distL="0" distR="0">
+          <wp:inline distT="0" distB="0" distL="0" distR="0" wp14:anchorId="7238C40F" wp14:editId="06C66724">
             <wp:extent cx="4162425" cy="3068752"/>
             <wp:effectExtent l="19050" t="0" r="9525" b="0"/>
             <wp:docPr id="6" name="Bild 6" descr="Macintosh HD:Users:Alexey:Documents:HU Berlin:WI 1516:BADS:Aufgabe:BADS:Rplot04.jpeg"/>
@@ -3703,10 +3770,10 @@
                     </pic:cNvPicPr>
                   </pic:nvPicPr>
                   <pic:blipFill>
-                    <a:blip r:embed="rId11">
+                    <a:blip r:embed="rId12">
                       <a:extLst>
                         <a:ext uri="{28A0092B-C50C-407E-A947-70E740481C1C}">
-                          <a14:useLocalDpi xmlns="" xmlns:wpc="http://schemas.microsoft.com/office/word/2010/wordprocessingCanvas" xmlns:mc="http://schemas.openxmlformats.org/markup-compatibility/2006" xmlns:o="urn:schemas-microsoft-com:office:office" xmlns:v="urn:schemas-microsoft-com:vml" xmlns:wp14="http://schemas.microsoft.com/office/word/2010/wordprocessingDrawing" xmlns:w10="urn:schemas-microsoft-com:office:word" xmlns:w="http://schemas.openxmlformats.org/wordprocessingml/2006/main" xmlns:w14="http://schemas.microsoft.com/office/word/2010/wordml" xmlns:wpg="http://schemas.microsoft.com/office/word/2010/wordprocessingGroup" xmlns:wpi="http://schemas.microsoft.com/office/word/2010/wordprocessingInk" xmlns:wps="http://schemas.microsoft.com/office/word/2010/wordprocessingShape" xmlns:a14="http://schemas.microsoft.com/office/drawing/2010/main" val="0"/>
+                          <a14:useLocalDpi xmlns:a14="http://schemas.microsoft.com/office/drawing/2010/main" val="0"/>
                         </a:ext>
                       </a:extLst>
                     </a:blip>
@@ -3747,7 +3814,6 @@
           <w:lang w:val="en-US"/>
         </w:rPr>
       </w:pPr>
-      <w:proofErr w:type="spellStart"/>
       <w:proofErr w:type="gramStart"/>
       <w:r>
         <w:rPr>
@@ -3758,9 +3824,8 @@
           <w:szCs w:val="24"/>
           <w:lang w:val="en-US"/>
         </w:rPr>
-        <w:t>Abbildung</w:t>
-      </w:r>
-      <w:proofErr w:type="spellEnd"/>
+        <w:t>Figure</w:t>
+      </w:r>
       <w:r>
         <w:rPr>
           <w:rFonts w:ascii="Times New Roman" w:hAnsi="Times New Roman" w:cs="Times New Roman"/>
@@ -3919,7 +3984,7 @@
           <w:noProof/>
         </w:rPr>
         <w:drawing>
-          <wp:anchor distT="0" distB="0" distL="114300" distR="114300" simplePos="0" relativeHeight="251658240" behindDoc="0" locked="0" layoutInCell="1" allowOverlap="1">
+          <wp:anchor distT="0" distB="0" distL="114300" distR="114300" simplePos="0" relativeHeight="251658240" behindDoc="0" locked="0" layoutInCell="1" allowOverlap="1" wp14:anchorId="27D0053D" wp14:editId="7265C0C3">
             <wp:simplePos x="0" y="0"/>
             <wp:positionH relativeFrom="margin">
               <wp:posOffset>14605</wp:posOffset>
@@ -3944,10 +4009,10 @@
                     </pic:cNvPicPr>
                   </pic:nvPicPr>
                   <pic:blipFill>
-                    <a:blip r:embed="rId12">
+                    <a:blip r:embed="rId13">
                       <a:extLst>
                         <a:ext uri="{28A0092B-C50C-407E-A947-70E740481C1C}">
-                          <a14:useLocalDpi xmlns="" xmlns:wpc="http://schemas.microsoft.com/office/word/2010/wordprocessingCanvas" xmlns:mc="http://schemas.openxmlformats.org/markup-compatibility/2006" xmlns:o="urn:schemas-microsoft-com:office:office" xmlns:v="urn:schemas-microsoft-com:vml" xmlns:wp14="http://schemas.microsoft.com/office/word/2010/wordprocessingDrawing" xmlns:w10="urn:schemas-microsoft-com:office:word" xmlns:w="http://schemas.openxmlformats.org/wordprocessingml/2006/main" xmlns:w14="http://schemas.microsoft.com/office/word/2010/wordml" xmlns:wpg="http://schemas.microsoft.com/office/word/2010/wordprocessingGroup" xmlns:wpi="http://schemas.microsoft.com/office/word/2010/wordprocessingInk" xmlns:wps="http://schemas.microsoft.com/office/word/2010/wordprocessingShape" xmlns:a14="http://schemas.microsoft.com/office/drawing/2010/main" val="0"/>
+                          <a14:useLocalDpi xmlns:a14="http://schemas.microsoft.com/office/drawing/2010/main" val="0"/>
                         </a:ext>
                       </a:extLst>
                     </a:blip>
@@ -3985,7 +4050,7 @@
           <w:noProof/>
         </w:rPr>
         <w:drawing>
-          <wp:inline distT="0" distB="0" distL="0" distR="0">
+          <wp:inline distT="0" distB="0" distL="0" distR="0" wp14:anchorId="44A0DD3E" wp14:editId="6A547CA5">
             <wp:extent cx="3197225" cy="2624423"/>
             <wp:effectExtent l="0" t="0" r="3175" b="0"/>
             <wp:docPr id="7" name="Bild 7" descr="Macintosh HD:Users:Alexey:Documents:HU Berlin:WI 1516:BADS:Aufgabe:BADS:Rplot05.jpeg"/>
@@ -4002,10 +4067,10 @@
                     </pic:cNvPicPr>
                   </pic:nvPicPr>
                   <pic:blipFill>
-                    <a:blip r:embed="rId13">
+                    <a:blip r:embed="rId14">
                       <a:extLst>
                         <a:ext uri="{28A0092B-C50C-407E-A947-70E740481C1C}">
-                          <a14:useLocalDpi xmlns="" xmlns:wpc="http://schemas.microsoft.com/office/word/2010/wordprocessingCanvas" xmlns:mc="http://schemas.openxmlformats.org/markup-compatibility/2006" xmlns:o="urn:schemas-microsoft-com:office:office" xmlns:v="urn:schemas-microsoft-com:vml" xmlns:wp14="http://schemas.microsoft.com/office/word/2010/wordprocessingDrawing" xmlns:w10="urn:schemas-microsoft-com:office:word" xmlns:w="http://schemas.openxmlformats.org/wordprocessingml/2006/main" xmlns:w14="http://schemas.microsoft.com/office/word/2010/wordml" xmlns:wpg="http://schemas.microsoft.com/office/word/2010/wordprocessingGroup" xmlns:wpi="http://schemas.microsoft.com/office/word/2010/wordprocessingInk" xmlns:wps="http://schemas.microsoft.com/office/word/2010/wordprocessingShape" xmlns:a14="http://schemas.microsoft.com/office/drawing/2010/main" val="0"/>
+                          <a14:useLocalDpi xmlns:a14="http://schemas.microsoft.com/office/drawing/2010/main" val="0"/>
                         </a:ext>
                       </a:extLst>
                     </a:blip>
@@ -4046,7 +4111,6 @@
           <w:lang w:val="en-AU"/>
         </w:rPr>
       </w:pPr>
-      <w:proofErr w:type="spellStart"/>
       <w:proofErr w:type="gramStart"/>
       <w:r>
         <w:rPr>
@@ -4057,9 +4121,8 @@
           <w:szCs w:val="24"/>
           <w:lang w:val="en-US"/>
         </w:rPr>
-        <w:t>Abbildung</w:t>
-      </w:r>
-      <w:proofErr w:type="spellEnd"/>
+        <w:t>Figure</w:t>
+      </w:r>
       <w:r>
         <w:rPr>
           <w:rFonts w:ascii="Times New Roman" w:hAnsi="Times New Roman" w:cs="Times New Roman"/>
@@ -4407,7 +4470,7 @@
         </w:rPr>
         <w:lastRenderedPageBreak/>
         <w:drawing>
-          <wp:inline distT="0" distB="0" distL="0" distR="0">
+          <wp:inline distT="0" distB="0" distL="0" distR="0" wp14:anchorId="41CDBB70" wp14:editId="0C9C9D25">
             <wp:extent cx="4705350" cy="3054440"/>
             <wp:effectExtent l="19050" t="0" r="0" b="0"/>
             <wp:docPr id="9" name="Bild 9" descr="Macintosh HD:Users:Alexey:Documents:HU Berlin:WI 1516:BADS:Aufgabe:BADS:Rplot07.jpeg"/>
@@ -4424,10 +4487,10 @@
                     </pic:cNvPicPr>
                   </pic:nvPicPr>
                   <pic:blipFill>
-                    <a:blip r:embed="rId14">
+                    <a:blip r:embed="rId15">
                       <a:extLst>
                         <a:ext uri="{28A0092B-C50C-407E-A947-70E740481C1C}">
-                          <a14:useLocalDpi xmlns="" xmlns:wpc="http://schemas.microsoft.com/office/word/2010/wordprocessingCanvas" xmlns:mc="http://schemas.openxmlformats.org/markup-compatibility/2006" xmlns:o="urn:schemas-microsoft-com:office:office" xmlns:v="urn:schemas-microsoft-com:vml" xmlns:wp14="http://schemas.microsoft.com/office/word/2010/wordprocessingDrawing" xmlns:w10="urn:schemas-microsoft-com:office:word" xmlns:w="http://schemas.openxmlformats.org/wordprocessingml/2006/main" xmlns:w14="http://schemas.microsoft.com/office/word/2010/wordml" xmlns:wpg="http://schemas.microsoft.com/office/word/2010/wordprocessingGroup" xmlns:wpi="http://schemas.microsoft.com/office/word/2010/wordprocessingInk" xmlns:wps="http://schemas.microsoft.com/office/word/2010/wordprocessingShape" xmlns:a14="http://schemas.microsoft.com/office/drawing/2010/main" val="0"/>
+                          <a14:useLocalDpi xmlns:a14="http://schemas.microsoft.com/office/drawing/2010/main" val="0"/>
                         </a:ext>
                       </a:extLst>
                     </a:blip>
@@ -4468,6 +4531,7 @@
           <w:lang w:val="en-US"/>
         </w:rPr>
       </w:pPr>
+      <w:proofErr w:type="spellStart"/>
       <w:r>
         <w:rPr>
           <w:rFonts w:ascii="Times New Roman" w:hAnsi="Times New Roman" w:cs="Times New Roman"/>
@@ -4476,7 +4540,18 @@
           <w:sz w:val="24"/>
           <w:szCs w:val="24"/>
         </w:rPr>
-        <w:t xml:space="preserve">Abbildung </w:t>
+        <w:t>Figure</w:t>
+      </w:r>
+      <w:proofErr w:type="spellEnd"/>
+      <w:r>
+        <w:rPr>
+          <w:rFonts w:ascii="Times New Roman" w:hAnsi="Times New Roman" w:cs="Times New Roman"/>
+          <w:b w:val="0"/>
+          <w:color w:val="000000" w:themeColor="text1"/>
+          <w:sz w:val="24"/>
+          <w:szCs w:val="24"/>
+        </w:rPr>
+        <w:t xml:space="preserve"> </w:t>
       </w:r>
       <w:r>
         <w:rPr>
@@ -5027,7 +5102,7 @@
         </w:rPr>
         <w:lastRenderedPageBreak/>
         <w:drawing>
-          <wp:inline distT="0" distB="0" distL="0" distR="0">
+          <wp:inline distT="0" distB="0" distL="0" distR="0" wp14:anchorId="494789DD" wp14:editId="5880AE23">
             <wp:extent cx="3981450" cy="3012347"/>
             <wp:effectExtent l="19050" t="0" r="0" b="0"/>
             <wp:docPr id="11" name="Bild 11" descr="Macintosh HD:Users:Alexey:Documents:HU Berlin:WI 1516:BADS:Aufgabe:Rplot08.jpeg"/>
@@ -5044,10 +5119,10 @@
                     </pic:cNvPicPr>
                   </pic:nvPicPr>
                   <pic:blipFill>
-                    <a:blip r:embed="rId15">
+                    <a:blip r:embed="rId16">
                       <a:extLst>
                         <a:ext uri="{28A0092B-C50C-407E-A947-70E740481C1C}">
-                          <a14:useLocalDpi xmlns="" xmlns:wpc="http://schemas.microsoft.com/office/word/2010/wordprocessingCanvas" xmlns:mc="http://schemas.openxmlformats.org/markup-compatibility/2006" xmlns:o="urn:schemas-microsoft-com:office:office" xmlns:v="urn:schemas-microsoft-com:vml" xmlns:wp14="http://schemas.microsoft.com/office/word/2010/wordprocessingDrawing" xmlns:w10="urn:schemas-microsoft-com:office:word" xmlns:w="http://schemas.openxmlformats.org/wordprocessingml/2006/main" xmlns:w14="http://schemas.microsoft.com/office/word/2010/wordml" xmlns:wpg="http://schemas.microsoft.com/office/word/2010/wordprocessingGroup" xmlns:wpi="http://schemas.microsoft.com/office/word/2010/wordprocessingInk" xmlns:wps="http://schemas.microsoft.com/office/word/2010/wordprocessingShape" xmlns:a14="http://schemas.microsoft.com/office/drawing/2010/main" val="0"/>
+                          <a14:useLocalDpi xmlns:a14="http://schemas.microsoft.com/office/drawing/2010/main" val="0"/>
                         </a:ext>
                       </a:extLst>
                     </a:blip>
@@ -5087,6 +5162,7 @@
           <w:szCs w:val="24"/>
         </w:rPr>
       </w:pPr>
+      <w:proofErr w:type="spellStart"/>
       <w:r>
         <w:rPr>
           <w:rFonts w:ascii="Times New Roman" w:hAnsi="Times New Roman" w:cs="Times New Roman"/>
@@ -5095,7 +5171,18 @@
           <w:sz w:val="24"/>
           <w:szCs w:val="24"/>
         </w:rPr>
-        <w:t xml:space="preserve">Abbildung </w:t>
+        <w:t>Figure</w:t>
+      </w:r>
+      <w:proofErr w:type="spellEnd"/>
+      <w:r>
+        <w:rPr>
+          <w:rFonts w:ascii="Times New Roman" w:hAnsi="Times New Roman" w:cs="Times New Roman"/>
+          <w:b w:val="0"/>
+          <w:color w:val="000000" w:themeColor="text1"/>
+          <w:sz w:val="24"/>
+          <w:szCs w:val="24"/>
+        </w:rPr>
+        <w:t xml:space="preserve"> </w:t>
       </w:r>
       <w:r>
         <w:rPr>
@@ -5412,7 +5499,7 @@
           <w:noProof/>
         </w:rPr>
         <w:drawing>
-          <wp:inline distT="0" distB="0" distL="0" distR="0">
+          <wp:inline distT="0" distB="0" distL="0" distR="0" wp14:anchorId="50E3E24D" wp14:editId="516D7E30">
             <wp:extent cx="4935280" cy="3505200"/>
             <wp:effectExtent l="19050" t="0" r="0" b="0"/>
             <wp:docPr id="12" name="Bild 12" descr="Macintosh HD:Users:Alexey:Documents:HU Berlin:WI 1516:BADS:Aufgabe:BADS:Rplot08.jpeg"/>
@@ -5429,10 +5516,10 @@
                     </pic:cNvPicPr>
                   </pic:nvPicPr>
                   <pic:blipFill>
-                    <a:blip r:embed="rId16">
+                    <a:blip r:embed="rId17">
                       <a:extLst>
                         <a:ext uri="{28A0092B-C50C-407E-A947-70E740481C1C}">
-                          <a14:useLocalDpi xmlns="" xmlns:wpc="http://schemas.microsoft.com/office/word/2010/wordprocessingCanvas" xmlns:mc="http://schemas.openxmlformats.org/markup-compatibility/2006" xmlns:o="urn:schemas-microsoft-com:office:office" xmlns:v="urn:schemas-microsoft-com:vml" xmlns:wp14="http://schemas.microsoft.com/office/word/2010/wordprocessingDrawing" xmlns:w10="urn:schemas-microsoft-com:office:word" xmlns:w="http://schemas.openxmlformats.org/wordprocessingml/2006/main" xmlns:w14="http://schemas.microsoft.com/office/word/2010/wordml" xmlns:wpg="http://schemas.microsoft.com/office/word/2010/wordprocessingGroup" xmlns:wpi="http://schemas.microsoft.com/office/word/2010/wordprocessingInk" xmlns:wps="http://schemas.microsoft.com/office/word/2010/wordprocessingShape" xmlns:a14="http://schemas.microsoft.com/office/drawing/2010/main" val="0"/>
+                          <a14:useLocalDpi xmlns:a14="http://schemas.microsoft.com/office/drawing/2010/main" val="0"/>
                         </a:ext>
                       </a:extLst>
                     </a:blip>
@@ -5473,7 +5560,6 @@
           <w:lang w:val="en-US"/>
         </w:rPr>
       </w:pPr>
-      <w:proofErr w:type="spellStart"/>
       <w:proofErr w:type="gramStart"/>
       <w:r>
         <w:rPr>
@@ -5484,9 +5570,8 @@
           <w:szCs w:val="24"/>
           <w:lang w:val="en-US"/>
         </w:rPr>
-        <w:t>Abbildung</w:t>
-      </w:r>
-      <w:proofErr w:type="spellEnd"/>
+        <w:t>Figure</w:t>
+      </w:r>
       <w:r>
         <w:rPr>
           <w:rFonts w:ascii="Times New Roman" w:hAnsi="Times New Roman" w:cs="Times New Roman"/>
@@ -5810,7 +5895,7 @@
     </w:p>
     <w:p>
       <w:pPr>
-        <w:pStyle w:val="berschrift3"/>
+        <w:pStyle w:val="berschrift4"/>
       </w:pPr>
       <w:bookmarkStart w:id="11" w:name="_Toc440213264"/>
       <w:r>
@@ -5960,7 +6045,7 @@
           <w:rFonts w:ascii="Times New Roman" w:hAnsi="Times New Roman" w:cs="Times New Roman"/>
           <w:lang w:val="en-AU"/>
         </w:rPr>
-        <w:t>n.d</w:t>
+        <w:t>n.d.</w:t>
       </w:r>
       <w:proofErr w:type="spellEnd"/>
       <w:r>
@@ -5968,7 +6053,7 @@
           <w:rFonts w:ascii="Times New Roman" w:hAnsi="Times New Roman" w:cs="Times New Roman"/>
           <w:lang w:val="en-AU"/>
         </w:rPr>
-        <w:t>., pp. 7f)</w:t>
+        <w:t>, pp. 7f)</w:t>
       </w:r>
       <w:r>
         <w:rPr>
@@ -5988,7 +6073,7 @@
         </w:rPr>
         <w:lastRenderedPageBreak/>
         <w:drawing>
-          <wp:inline distT="0" distB="0" distL="0" distR="0">
+          <wp:inline distT="0" distB="0" distL="0" distR="0" wp14:anchorId="01292D85" wp14:editId="23C3F553">
             <wp:extent cx="5140470" cy="3423386"/>
             <wp:effectExtent l="0" t="0" r="0" b="5715"/>
             <wp:docPr id="3" name="Bild 1" descr="Macintosh HD:Users:Alexey:Documents:HU Berlin:WI 1516:BADS:Aufgabe:BADS:outliers_boxplot.jpeg"/>
@@ -6005,10 +6090,10 @@
                     </pic:cNvPicPr>
                   </pic:nvPicPr>
                   <pic:blipFill>
-                    <a:blip r:embed="rId17">
+                    <a:blip r:embed="rId18">
                       <a:extLst>
                         <a:ext uri="{28A0092B-C50C-407E-A947-70E740481C1C}">
-                          <a14:useLocalDpi xmlns="" xmlns:wpc="http://schemas.microsoft.com/office/word/2010/wordprocessingCanvas" xmlns:mc="http://schemas.openxmlformats.org/markup-compatibility/2006" xmlns:o="urn:schemas-microsoft-com:office:office" xmlns:v="urn:schemas-microsoft-com:vml" xmlns:wp14="http://schemas.microsoft.com/office/word/2010/wordprocessingDrawing" xmlns:w10="urn:schemas-microsoft-com:office:word" xmlns:w="http://schemas.openxmlformats.org/wordprocessingml/2006/main" xmlns:w14="http://schemas.microsoft.com/office/word/2010/wordml" xmlns:wpg="http://schemas.microsoft.com/office/word/2010/wordprocessingGroup" xmlns:wpi="http://schemas.microsoft.com/office/word/2010/wordprocessingInk" xmlns:wps="http://schemas.microsoft.com/office/word/2010/wordprocessingShape" xmlns:a14="http://schemas.microsoft.com/office/drawing/2010/main" val="0"/>
+                          <a14:useLocalDpi xmlns:a14="http://schemas.microsoft.com/office/drawing/2010/main" val="0"/>
                         </a:ext>
                       </a:extLst>
                     </a:blip>
@@ -6049,7 +6134,6 @@
           <w:lang w:val="en-US"/>
         </w:rPr>
       </w:pPr>
-      <w:proofErr w:type="spellStart"/>
       <w:proofErr w:type="gramStart"/>
       <w:r>
         <w:rPr>
@@ -6060,9 +6144,8 @@
           <w:szCs w:val="24"/>
           <w:lang w:val="en-US"/>
         </w:rPr>
-        <w:t>Abbildung</w:t>
-      </w:r>
-      <w:proofErr w:type="spellEnd"/>
+        <w:t>Figure</w:t>
+      </w:r>
       <w:r>
         <w:rPr>
           <w:rFonts w:ascii="Times New Roman" w:hAnsi="Times New Roman" w:cs="Times New Roman"/>
@@ -6201,7 +6284,7 @@
           <w:szCs w:val="24"/>
           <w:lang w:val="en-US"/>
         </w:rPr>
-        <w:t xml:space="preserve">: </w:t>
+        <w:t>: Boxplots of the variable „</w:t>
       </w:r>
       <w:proofErr w:type="spellStart"/>
       <w:r>
@@ -6213,7 +6296,7 @@
           <w:szCs w:val="24"/>
           <w:lang w:val="en-US"/>
         </w:rPr>
-        <w:t>Boxplots</w:t>
+        <w:t>rev_Mean</w:t>
       </w:r>
       <w:proofErr w:type="spellEnd"/>
       <w:r>
@@ -6225,36 +6308,12 @@
           <w:szCs w:val="24"/>
           <w:lang w:val="en-US"/>
         </w:rPr>
-        <w:t xml:space="preserve"> of the variable „</w:t>
-      </w:r>
-      <w:proofErr w:type="spellStart"/>
-      <w:r>
-        <w:rPr>
-          <w:rFonts w:ascii="Times New Roman" w:hAnsi="Times New Roman" w:cs="Times New Roman"/>
-          <w:b w:val="0"/>
-          <w:color w:val="000000" w:themeColor="text1"/>
-          <w:sz w:val="24"/>
-          <w:szCs w:val="24"/>
-          <w:lang w:val="en-US"/>
-        </w:rPr>
-        <w:t>rev_Mean</w:t>
-      </w:r>
-      <w:proofErr w:type="spellEnd"/>
-      <w:r>
-        <w:rPr>
-          <w:rFonts w:ascii="Times New Roman" w:hAnsi="Times New Roman" w:cs="Times New Roman"/>
-          <w:b w:val="0"/>
-          <w:color w:val="000000" w:themeColor="text1"/>
-          <w:sz w:val="24"/>
-          <w:szCs w:val="24"/>
-          <w:lang w:val="en-US"/>
-        </w:rPr>
         <w:t>“</w:t>
       </w:r>
     </w:p>
     <w:p>
       <w:pPr>
-        <w:pStyle w:val="berschrift3"/>
+        <w:pStyle w:val="berschrift4"/>
       </w:pPr>
       <w:bookmarkStart w:id="12" w:name="_Toc440213265"/>
       <w:r>
@@ -6533,10 +6592,10 @@
                     </pic:cNvPicPr>
                   </pic:nvPicPr>
                   <pic:blipFill>
-                    <a:blip r:embed="rId18">
+                    <a:blip r:embed="rId19">
                       <a:extLst>
                         <a:ext uri="{28A0092B-C50C-407E-A947-70E740481C1C}">
-                          <a14:useLocalDpi xmlns="" xmlns:wpc="http://schemas.microsoft.com/office/word/2010/wordprocessingCanvas" xmlns:mc="http://schemas.openxmlformats.org/markup-compatibility/2006" xmlns:o="urn:schemas-microsoft-com:office:office" xmlns:v="urn:schemas-microsoft-com:vml" xmlns:wp14="http://schemas.microsoft.com/office/word/2010/wordprocessingDrawing" xmlns:w10="urn:schemas-microsoft-com:office:word" xmlns:w="http://schemas.openxmlformats.org/wordprocessingml/2006/main" xmlns:w14="http://schemas.microsoft.com/office/word/2010/wordml" xmlns:wpg="http://schemas.microsoft.com/office/word/2010/wordprocessingGroup" xmlns:wpi="http://schemas.microsoft.com/office/word/2010/wordprocessingInk" xmlns:wps="http://schemas.microsoft.com/office/word/2010/wordprocessingShape" xmlns:a14="http://schemas.microsoft.com/office/drawing/2010/main" val="0"/>
+                          <a14:useLocalDpi xmlns:a14="http://schemas.microsoft.com/office/drawing/2010/main" val="0"/>
                         </a:ext>
                       </a:extLst>
                     </a:blip>
@@ -6607,21 +6666,7 @@
         <w:rPr>
           <w:lang w:val="en-US"/>
         </w:rPr>
-        <w:t xml:space="preserve">: </w:t>
-      </w:r>
-      <w:proofErr w:type="spellStart"/>
-      <w:r>
-        <w:rPr>
-          <w:lang w:val="en-US"/>
-        </w:rPr>
-        <w:t>Boxplots</w:t>
-      </w:r>
-      <w:proofErr w:type="spellEnd"/>
-      <w:r>
-        <w:rPr>
-          <w:lang w:val="en-US"/>
-        </w:rPr>
-        <w:t xml:space="preserve"> </w:t>
+        <w:t xml:space="preserve">: Boxplots </w:t>
       </w:r>
       <w:proofErr w:type="spellStart"/>
       <w:r>
@@ -6693,7 +6738,7 @@
       </w:pPr>
       <w:r>
         <w:lastRenderedPageBreak/>
-        <w:t>TRANSFORMATION</w:t>
+        <w:t>Transformation</w:t>
       </w:r>
     </w:p>
     <w:p>
@@ -6706,9 +6751,15 @@
     <w:p>
       <w:pPr>
         <w:pStyle w:val="berschrift3"/>
+        <w:rPr>
+          <w:lang w:val="en-US"/>
+        </w:rPr>
       </w:pPr>
       <w:bookmarkStart w:id="13" w:name="_Toc440213266"/>
       <w:r>
+        <w:rPr>
+          <w:lang w:val="en-US"/>
+        </w:rPr>
         <w:t>Data reduction: Deletion of highly correlated data</w:t>
       </w:r>
       <w:bookmarkEnd w:id="13"/>
@@ -7185,31 +7236,109 @@
     <w:p>
       <w:pPr>
         <w:pStyle w:val="berschrift3"/>
+        <w:rPr>
+          <w:rFonts w:cs="Times New Roman"/>
+        </w:rPr>
       </w:pPr>
       <w:bookmarkStart w:id="14" w:name="_Toc440213267"/>
       <w:r>
-        <w:t>Feature Selection</w:t>
-      </w:r>
-      <w:r>
-        <w:t xml:space="preserve"> first iteration</w:t>
+        <w:rPr>
+          <w:rFonts w:cs="Times New Roman"/>
+        </w:rPr>
+        <w:t xml:space="preserve">Feature </w:t>
+      </w:r>
+      <w:proofErr w:type="spellStart"/>
+      <w:r>
+        <w:rPr>
+          <w:rFonts w:cs="Times New Roman"/>
+        </w:rPr>
+        <w:t>Selection</w:t>
+      </w:r>
+      <w:proofErr w:type="spellEnd"/>
+      <w:r>
+        <w:rPr>
+          <w:rFonts w:cs="Times New Roman"/>
+        </w:rPr>
+        <w:t xml:space="preserve"> </w:t>
       </w:r>
       <w:bookmarkEnd w:id="14"/>
     </w:p>
-    <w:p>
-      <w:pPr>
-        <w:rPr>
+    <w:p/>
+    <w:p>
+      <w:pPr>
+        <w:jc w:val="both"/>
+        <w:rPr>
+          <w:rFonts w:ascii="Times New Roman" w:hAnsi="Times New Roman" w:cs="Times New Roman"/>
           <w:lang w:val="en-GB"/>
         </w:rPr>
       </w:pPr>
       <w:r>
         <w:rPr>
+          <w:rFonts w:ascii="Times New Roman" w:hAnsi="Times New Roman" w:cs="Times New Roman"/>
           <w:lang w:val="en-GB"/>
         </w:rPr>
-        <w:t xml:space="preserve">The data set consists of 172 input variables and probably not all of them are relevant for the prediction. One part of vertical data reduction is the feature or variable selection where we want to find a subset of relevant variables. Out of a variety of feature selection approaches we decide within the first iteration to use a simple Filter Approach. The approach is to pre-screen the variables prior to model building and only use those variables as predictors that pass a certain statistical criterion. In our case we use the </w:t>
+        <w:t xml:space="preserve">One part of vertical data reduction is the variable selection where we want to find a subset of relevant variables. </w:t>
+      </w:r>
+      <w:r>
+        <w:rPr>
+          <w:rFonts w:ascii="Times New Roman" w:hAnsi="Times New Roman" w:cs="Times New Roman"/>
+          <w:lang w:val="en-GB"/>
+        </w:rPr>
+        <w:t xml:space="preserve">The underlying assumption is that not all of the available variables are relevant for the prediction. </w:t>
+      </w:r>
+      <w:r>
+        <w:rPr>
+          <w:rFonts w:ascii="Times New Roman" w:hAnsi="Times New Roman" w:cs="Times New Roman"/>
+          <w:lang w:val="en-GB"/>
+        </w:rPr>
+        <w:t xml:space="preserve">Out of a variety of feature selection approaches we decide within the first iteration to use a simple </w:t>
+      </w:r>
+      <w:r>
+        <w:rPr>
+          <w:rFonts w:ascii="Times New Roman" w:hAnsi="Times New Roman" w:cs="Times New Roman"/>
+          <w:lang w:val="en-GB"/>
+        </w:rPr>
+        <w:t>f</w:t>
+      </w:r>
+      <w:r>
+        <w:rPr>
+          <w:rFonts w:ascii="Times New Roman" w:hAnsi="Times New Roman" w:cs="Times New Roman"/>
+          <w:lang w:val="en-GB"/>
+        </w:rPr>
+        <w:t xml:space="preserve">ilter </w:t>
+      </w:r>
+      <w:r>
+        <w:rPr>
+          <w:rFonts w:ascii="Times New Roman" w:hAnsi="Times New Roman" w:cs="Times New Roman"/>
+          <w:lang w:val="en-GB"/>
+        </w:rPr>
+        <w:t>a</w:t>
+      </w:r>
+      <w:r>
+        <w:rPr>
+          <w:rFonts w:ascii="Times New Roman" w:hAnsi="Times New Roman" w:cs="Times New Roman"/>
+          <w:lang w:val="en-GB"/>
+        </w:rPr>
+        <w:t xml:space="preserve">pproach. The </w:t>
+      </w:r>
+      <w:r>
+        <w:rPr>
+          <w:rFonts w:ascii="Times New Roman" w:hAnsi="Times New Roman" w:cs="Times New Roman"/>
+          <w:lang w:val="en-GB"/>
+        </w:rPr>
+        <w:t>idea</w:t>
+      </w:r>
+      <w:r>
+        <w:rPr>
+          <w:rFonts w:ascii="Times New Roman" w:hAnsi="Times New Roman" w:cs="Times New Roman"/>
+          <w:lang w:val="en-GB"/>
+        </w:rPr>
+        <w:t xml:space="preserve"> is to pre-screen the variables prior to model building and only use those variables as predictors that pass a certain statistical criterion. In our case we use the </w:t>
       </w:r>
       <w:proofErr w:type="spellStart"/>
       <w:r>
         <w:rPr>
+          <w:rFonts w:ascii="Times New Roman" w:hAnsi="Times New Roman" w:cs="Times New Roman"/>
           <w:lang w:val="en-GB"/>
         </w:rPr>
         <w:t>rfe</w:t>
@@ -7217,46 +7346,196 @@
       <w:proofErr w:type="spellEnd"/>
       <w:r>
         <w:rPr>
+          <w:rFonts w:ascii="Times New Roman" w:hAnsi="Times New Roman" w:cs="Times New Roman"/>
           <w:lang w:val="en-GB"/>
         </w:rPr>
-        <w:t xml:space="preserve"> function out of the caret package in R (</w:t>
-      </w:r>
-      <w:r>
-        <w:rPr>
+        <w:t xml:space="preserve"> function out of the caret package (http://topepo.github.io/caret/filters.html). Through an underlying ANOVA model it is tested for each variable if the mean is statistically different between the two classes “churn=1” and “churn=0”. If so, the variable is regarded as relevant and should be considered in the prediction model</w:t>
+      </w:r>
+      <w:r>
+        <w:rPr>
+          <w:rFonts w:ascii="Times New Roman" w:hAnsi="Times New Roman" w:cs="Times New Roman"/>
           <w:lang w:val="en-GB"/>
         </w:rPr>
-        <w:t>http://topepo.github.io/caret/filters.html</w:t>
-      </w:r>
-      <w:r>
-        <w:rPr>
+        <w:t>s</w:t>
+      </w:r>
+      <w:r>
+        <w:rPr>
+          <w:rFonts w:ascii="Times New Roman" w:hAnsi="Times New Roman" w:cs="Times New Roman"/>
           <w:lang w:val="en-GB"/>
         </w:rPr>
-        <w:t xml:space="preserve">). Through an underlying ANOVA model it is tested for each variable if the mean is statistically different between the two classes “churn=1” and “churn=0”. If so, the variable is regarded as relevant and therefore should be considered in the prediction model. There are several other approaches for feature selection that are more effective, for instance the Wrapper Approach or using models with built-in feature selection. The latter have the advantage that feature selection is included in the objective function that is optimized which is not given when feature selection is separated from all the other steps (like in the Filter Approach). Furthermore a disadvantage of the Filter Approach is that it is used in our case in a univariate manner, so that redundancy and interactions of variables are not taken into account. Nevertheless considering that we have high-dimensional data we decide in the first iteration for this approach because of its much lower computational costs. As a result of the filter we get 68 variables that can be </w:t>
-      </w:r>
-      <w:r>
-        <w:rPr>
+        <w:t xml:space="preserve">. There are several other approaches for feature selection that are more effective, for instance the </w:t>
+      </w:r>
+      <w:r>
+        <w:rPr>
+          <w:rFonts w:ascii="Times New Roman" w:hAnsi="Times New Roman" w:cs="Times New Roman"/>
           <w:lang w:val="en-GB"/>
         </w:rPr>
-        <w:lastRenderedPageBreak/>
-        <w:t xml:space="preserve">viewed as relevant and thus will be used as input variables for the data mining in the following. </w:t>
-      </w:r>
-    </w:p>
-    <w:p>
-      <w:pPr>
-        <w:rPr>
+        <w:t>w</w:t>
+      </w:r>
+      <w:r>
+        <w:rPr>
+          <w:rFonts w:ascii="Times New Roman" w:hAnsi="Times New Roman" w:cs="Times New Roman"/>
+          <w:lang w:val="en-GB"/>
+        </w:rPr>
+        <w:t xml:space="preserve">rapper </w:t>
+      </w:r>
+      <w:r>
+        <w:rPr>
+          <w:rFonts w:ascii="Times New Roman" w:hAnsi="Times New Roman" w:cs="Times New Roman"/>
+          <w:lang w:val="en-GB"/>
+        </w:rPr>
+        <w:t>a</w:t>
+      </w:r>
+      <w:r>
+        <w:rPr>
+          <w:rFonts w:ascii="Times New Roman" w:hAnsi="Times New Roman" w:cs="Times New Roman"/>
+          <w:lang w:val="en-GB"/>
+        </w:rPr>
+        <w:t xml:space="preserve">pproach or using models with built-in feature selection. The latter have the advantage that feature selection is included in the objective function that is optimized which is not given when feature selection is separated from all other steps (like in the </w:t>
+      </w:r>
+      <w:r>
+        <w:rPr>
+          <w:rFonts w:ascii="Times New Roman" w:hAnsi="Times New Roman" w:cs="Times New Roman"/>
+          <w:lang w:val="en-GB"/>
+        </w:rPr>
+        <w:t>f</w:t>
+      </w:r>
+      <w:r>
+        <w:rPr>
+          <w:rFonts w:ascii="Times New Roman" w:hAnsi="Times New Roman" w:cs="Times New Roman"/>
+          <w:lang w:val="en-GB"/>
+        </w:rPr>
+        <w:t xml:space="preserve">ilter </w:t>
+      </w:r>
+      <w:r>
+        <w:rPr>
+          <w:rFonts w:ascii="Times New Roman" w:hAnsi="Times New Roman" w:cs="Times New Roman"/>
+          <w:lang w:val="en-GB"/>
+        </w:rPr>
+        <w:t>a</w:t>
+      </w:r>
+      <w:r>
+        <w:rPr>
+          <w:rFonts w:ascii="Times New Roman" w:hAnsi="Times New Roman" w:cs="Times New Roman"/>
+          <w:lang w:val="en-GB"/>
+        </w:rPr>
+        <w:t xml:space="preserve">pproach). </w:t>
+      </w:r>
+      <w:r>
+        <w:rPr>
+          <w:rFonts w:ascii="Times New Roman" w:hAnsi="Times New Roman" w:cs="Times New Roman"/>
+          <w:lang w:val="en-GB"/>
+        </w:rPr>
+        <w:t>Another</w:t>
+      </w:r>
+      <w:r>
+        <w:rPr>
+          <w:rFonts w:ascii="Times New Roman" w:hAnsi="Times New Roman" w:cs="Times New Roman"/>
+          <w:lang w:val="en-GB"/>
+        </w:rPr>
+        <w:t xml:space="preserve"> disadvantage of </w:t>
+      </w:r>
+      <w:r>
+        <w:rPr>
+          <w:rFonts w:ascii="Times New Roman" w:hAnsi="Times New Roman" w:cs="Times New Roman"/>
+          <w:lang w:val="en-GB"/>
+        </w:rPr>
+        <w:t>a univariate</w:t>
+      </w:r>
+      <w:r>
+        <w:rPr>
+          <w:rFonts w:ascii="Times New Roman" w:hAnsi="Times New Roman" w:cs="Times New Roman"/>
+          <w:lang w:val="en-GB"/>
+        </w:rPr>
+        <w:t xml:space="preserve"> </w:t>
+      </w:r>
+      <w:r>
+        <w:rPr>
+          <w:rFonts w:ascii="Times New Roman" w:hAnsi="Times New Roman" w:cs="Times New Roman"/>
+          <w:lang w:val="en-GB"/>
+        </w:rPr>
+        <w:t>f</w:t>
+      </w:r>
+      <w:r>
+        <w:rPr>
+          <w:rFonts w:ascii="Times New Roman" w:hAnsi="Times New Roman" w:cs="Times New Roman"/>
+          <w:lang w:val="en-GB"/>
+        </w:rPr>
+        <w:t xml:space="preserve">ilter </w:t>
+      </w:r>
+      <w:r>
+        <w:rPr>
+          <w:rFonts w:ascii="Times New Roman" w:hAnsi="Times New Roman" w:cs="Times New Roman"/>
+          <w:lang w:val="en-GB"/>
+        </w:rPr>
+        <w:t>approach is</w:t>
+      </w:r>
+      <w:r>
+        <w:rPr>
+          <w:rFonts w:ascii="Times New Roman" w:hAnsi="Times New Roman" w:cs="Times New Roman"/>
+          <w:lang w:val="en-GB"/>
+        </w:rPr>
+        <w:t xml:space="preserve"> that redundancy and interactions of variables are not taken into account. Nevertheless considering that we have high-dimensional data we </w:t>
+      </w:r>
+      <w:r>
+        <w:rPr>
+          <w:rFonts w:ascii="Times New Roman" w:hAnsi="Times New Roman" w:cs="Times New Roman"/>
+          <w:lang w:val="en-GB"/>
+        </w:rPr>
+        <w:t>use the simple approach</w:t>
+      </w:r>
+      <w:r>
+        <w:rPr>
+          <w:rFonts w:ascii="Times New Roman" w:hAnsi="Times New Roman" w:cs="Times New Roman"/>
+          <w:lang w:val="en-GB"/>
+        </w:rPr>
+        <w:t xml:space="preserve"> in the first iteration because of its much lower computational costs. As a result of the filter we get 68 variables that can be viewed as relevant and thus will be used as input variables for the data mining</w:t>
+      </w:r>
+      <w:r>
+        <w:rPr>
+          <w:rFonts w:ascii="Times New Roman" w:hAnsi="Times New Roman" w:cs="Times New Roman"/>
+          <w:lang w:val="en-GB"/>
+        </w:rPr>
+        <w:t xml:space="preserve"> process</w:t>
+      </w:r>
+      <w:r>
+        <w:rPr>
+          <w:rFonts w:ascii="Times New Roman" w:hAnsi="Times New Roman" w:cs="Times New Roman"/>
+          <w:lang w:val="en-GB"/>
+        </w:rPr>
+        <w:t xml:space="preserve">. </w:t>
+      </w:r>
+    </w:p>
+    <w:p>
+      <w:pPr>
+        <w:jc w:val="both"/>
+        <w:rPr>
+          <w:rFonts w:ascii="Times New Roman" w:hAnsi="Times New Roman" w:cs="Times New Roman"/>
+          <w:lang w:val="en-GB"/>
+        </w:rPr>
+      </w:pPr>
+    </w:p>
+    <w:p>
+      <w:pPr>
+        <w:jc w:val="both"/>
+        <w:rPr>
+          <w:rFonts w:ascii="Times New Roman" w:hAnsi="Times New Roman" w:cs="Times New Roman"/>
           <w:highlight w:val="yellow"/>
           <w:lang w:val="en-GB"/>
         </w:rPr>
       </w:pPr>
       <w:r>
         <w:rPr>
+          <w:rFonts w:ascii="Times New Roman" w:hAnsi="Times New Roman" w:cs="Times New Roman"/>
           <w:lang w:val="en-GB"/>
         </w:rPr>
+        <w:lastRenderedPageBreak/>
         <w:t>Additionally it makes sense to check if the selected variables had many missing values in the original data set before imputation. It would not be reasonable to include variables that have a very high missing value rate because the information content would be low. Within our selected variable subset only two variables have more than 3% missing values, namely the variables “</w:t>
       </w:r>
       <w:proofErr w:type="spellStart"/>
       <w:r>
         <w:rPr>
+          <w:rFonts w:ascii="Times New Roman" w:hAnsi="Times New Roman" w:cs="Times New Roman"/>
           <w:lang w:val="en-GB"/>
         </w:rPr>
         <w:t>lor</w:t>
@@ -7264,15 +7543,10 @@
       <w:proofErr w:type="spellEnd"/>
       <w:r>
         <w:rPr>
+          <w:rFonts w:ascii="Times New Roman" w:hAnsi="Times New Roman" w:cs="Times New Roman"/>
           <w:lang w:val="en-GB"/>
         </w:rPr>
-        <w:t xml:space="preserve">” (length of residence; 30.38% missing values) and “adults” (number of adults in household; 23.84% missing values). </w:t>
-      </w:r>
-      <w:r>
-        <w:rPr>
-          <w:lang w:val="en-GB"/>
-        </w:rPr>
-        <w:t xml:space="preserve">These two variables do not seem to be very relevant for the churn problem. But as we do not want to lose information and the variables still have values for more than two third of the observations, we keep them as predictors for now. </w:t>
+        <w:t xml:space="preserve">” (length of residence; 30.38% missing values) and “adults” (number of adults in household; 23.84% missing values). These two variables do not seem to be very relevant for the churn problem. But as we do not want to lose information and the variables still have values for more than two third of the observations, we keep them as predictors for now. </w:t>
       </w:r>
     </w:p>
     <w:p>
@@ -7474,8 +7748,15 @@
           <w:rFonts w:ascii="Times New Roman" w:hAnsi="Times New Roman" w:cs="Times New Roman"/>
           <w:lang w:val="en-US"/>
         </w:rPr>
+        <w:t xml:space="preserve">The final step was to code a function which scales just the continuous variables of the data by standardization. We used therefore a for-loop which applies the algorithm out of step one as </w:t>
+      </w:r>
+      <w:r>
+        <w:rPr>
+          <w:rFonts w:ascii="Times New Roman" w:hAnsi="Times New Roman" w:cs="Times New Roman"/>
+          <w:lang w:val="en-US"/>
+        </w:rPr>
         <w:lastRenderedPageBreak/>
-        <w:t xml:space="preserve">The final step was to code a function which scales just the continuous variables of the data by standardization. We used therefore a for-loop which applies the algorithm out of step one as well as the algorithm out of step two. The first algorithm detects the </w:t>
+        <w:t xml:space="preserve">well as the algorithm out of step two. The first algorithm detects the </w:t>
       </w:r>
       <w:proofErr w:type="spellStart"/>
       <w:r>
@@ -7560,34 +7841,20 @@
         <w:rPr>
           <w:lang w:val="en-US"/>
         </w:rPr>
-        <w:t xml:space="preserve">After the data got cleaned and transformed in the preprocessing step the calculation of the predictive models can be done. We decided to train seven popular classification models in the first iteration: Logistic Regression, Neural Network, Random Forest, Naïve </w:t>
+        <w:t xml:space="preserve">After the data got cleaned and transformed in the preprocessing step the calculation of the predictive models can be done. We decided to train seven popular classification models in the first iteration: Logistic Regression, Neural Network, Random Forest, Naïve Bayes, K-nearest </w:t>
       </w:r>
       <w:proofErr w:type="spellStart"/>
       <w:r>
         <w:rPr>
           <w:lang w:val="en-US"/>
         </w:rPr>
-        <w:t>Bayes</w:t>
+        <w:t>Neighbours</w:t>
       </w:r>
       <w:proofErr w:type="spellEnd"/>
       <w:r>
         <w:rPr>
           <w:lang w:val="en-US"/>
         </w:rPr>
-        <w:t xml:space="preserve">, K-nearest </w:t>
-      </w:r>
-      <w:proofErr w:type="spellStart"/>
-      <w:r>
-        <w:rPr>
-          <w:lang w:val="en-US"/>
-        </w:rPr>
-        <w:t>Neighbours</w:t>
-      </w:r>
-      <w:proofErr w:type="spellEnd"/>
-      <w:r>
-        <w:rPr>
-          <w:lang w:val="en-US"/>
-        </w:rPr>
         <w:t>, Decision Tree (J48) and Support Vector Machines.</w:t>
       </w:r>
     </w:p>
@@ -7601,21 +7868,7 @@
         <w:rPr>
           <w:lang w:val="en-US"/>
         </w:rPr>
-        <w:t xml:space="preserve">These models differ in the way they behave when having outliers within the input data. Some of them are robust against outlier (Random Forest, Decision Trees, Naïve </w:t>
-      </w:r>
-      <w:proofErr w:type="spellStart"/>
-      <w:r>
-        <w:rPr>
-          <w:lang w:val="en-US"/>
-        </w:rPr>
-        <w:t>Bayes</w:t>
-      </w:r>
-      <w:proofErr w:type="spellEnd"/>
-      <w:r>
-        <w:rPr>
-          <w:lang w:val="en-US"/>
-        </w:rPr>
-        <w:t xml:space="preserve"> and K-nearest </w:t>
+        <w:t xml:space="preserve">These models differ in the way they behave when having outliers within the input data. Some of them are robust against outlier (Random Forest, Decision Trees, Naïve Bayes and K-nearest </w:t>
       </w:r>
       <w:proofErr w:type="spellStart"/>
       <w:r>
@@ -7716,9 +7969,9 @@
     </w:p>
     <w:tbl>
       <w:tblPr>
-        <w:tblStyle w:val="Tabellengitternetz"/>
+        <w:tblStyle w:val="Tabellenraster"/>
         <w:tblW w:w="0" w:type="auto"/>
-        <w:tblLook w:val="04A0"/>
+        <w:tblLook w:val="04A0" w:firstRow="1" w:lastRow="0" w:firstColumn="1" w:lastColumn="0" w:noHBand="0" w:noVBand="1"/>
       </w:tblPr>
       <w:tblGrid>
         <w:gridCol w:w="2265"/>
@@ -8403,7 +8656,7 @@
         </w:rPr>
         <w:t xml:space="preserve">” (s. </w:t>
       </w:r>
-      <w:hyperlink r:id="rId19" w:history="1">
+      <w:hyperlink r:id="rId20" w:history="1">
         <w:r>
           <w:rPr>
             <w:rStyle w:val="Hyperlink"/>
@@ -8429,14 +8682,14 @@
         <w:rPr>
           <w:lang w:val="en-US"/>
         </w:rPr>
-        <w:t xml:space="preserve">The results of the first iteration are shown in figure REF using boxplots. It turns out that 3 out of the 7 models performed better than the others (Logistic Regression, Random </w:t>
+        <w:t xml:space="preserve">The results of the first iteration are shown in figure REF using boxplots. It turns out that 3 out of the 7 models performed better than the others (Logistic Regression, Random Forest and Support Vector Machines). It makes sense to have a closer look on those </w:t>
       </w:r>
       <w:r>
         <w:rPr>
           <w:lang w:val="en-US"/>
         </w:rPr>
         <w:lastRenderedPageBreak/>
-        <w:t xml:space="preserve">Forest and Support Vector Machines). It makes sense to have a closer look on those models in the second </w:t>
+        <w:t xml:space="preserve">models in the second </w:t>
       </w:r>
       <w:proofErr w:type="spellStart"/>
       <w:r>
@@ -8479,10 +8732,10 @@
                     </pic:cNvPicPr>
                   </pic:nvPicPr>
                   <pic:blipFill>
-                    <a:blip r:embed="rId20">
+                    <a:blip r:embed="rId21">
                       <a:extLst>
                         <a:ext uri="{28A0092B-C50C-407E-A947-70E740481C1C}">
-                          <a14:useLocalDpi xmlns="" xmlns:wpc="http://schemas.microsoft.com/office/word/2010/wordprocessingCanvas" xmlns:mc="http://schemas.openxmlformats.org/markup-compatibility/2006" xmlns:o="urn:schemas-microsoft-com:office:office" xmlns:v="urn:schemas-microsoft-com:vml" xmlns:wp14="http://schemas.microsoft.com/office/word/2010/wordprocessingDrawing" xmlns:w10="urn:schemas-microsoft-com:office:word" xmlns:w="http://schemas.openxmlformats.org/wordprocessingml/2006/main" xmlns:w14="http://schemas.microsoft.com/office/word/2010/wordml" xmlns:wpg="http://schemas.microsoft.com/office/word/2010/wordprocessingGroup" xmlns:wpi="http://schemas.microsoft.com/office/word/2010/wordprocessingInk" xmlns:wps="http://schemas.microsoft.com/office/word/2010/wordprocessingShape" xmlns:a14="http://schemas.microsoft.com/office/drawing/2010/main" val="0"/>
+                          <a14:useLocalDpi xmlns:a14="http://schemas.microsoft.com/office/drawing/2010/main" val="0"/>
                         </a:ext>
                       </a:extLst>
                     </a:blip>
@@ -8617,10 +8870,10 @@
                     </pic:cNvPicPr>
                   </pic:nvPicPr>
                   <pic:blipFill>
-                    <a:blip r:embed="rId21">
+                    <a:blip r:embed="rId22">
                       <a:extLst>
                         <a:ext uri="{28A0092B-C50C-407E-A947-70E740481C1C}">
-                          <a14:useLocalDpi xmlns="" xmlns:wpc="http://schemas.microsoft.com/office/word/2010/wordprocessingCanvas" xmlns:mc="http://schemas.openxmlformats.org/markup-compatibility/2006" xmlns:o="urn:schemas-microsoft-com:office:office" xmlns:v="urn:schemas-microsoft-com:vml" xmlns:wp14="http://schemas.microsoft.com/office/word/2010/wordprocessingDrawing" xmlns:w10="urn:schemas-microsoft-com:office:word" xmlns:w="http://schemas.openxmlformats.org/wordprocessingml/2006/main" xmlns:w14="http://schemas.microsoft.com/office/word/2010/wordml" xmlns:wpg="http://schemas.microsoft.com/office/word/2010/wordprocessingGroup" xmlns:wpi="http://schemas.microsoft.com/office/word/2010/wordprocessingInk" xmlns:wps="http://schemas.microsoft.com/office/word/2010/wordprocessingShape" xmlns:a14="http://schemas.microsoft.com/office/drawing/2010/main" val="0"/>
+                          <a14:useLocalDpi xmlns:a14="http://schemas.microsoft.com/office/drawing/2010/main" val="0"/>
                         </a:ext>
                       </a:extLst>
                     </a:blip>
@@ -8718,10 +8971,10 @@
                     </pic:cNvPicPr>
                   </pic:nvPicPr>
                   <pic:blipFill>
-                    <a:blip r:embed="rId22">
+                    <a:blip r:embed="rId23">
                       <a:extLst>
                         <a:ext uri="{28A0092B-C50C-407E-A947-70E740481C1C}">
-                          <a14:useLocalDpi xmlns="" xmlns:wpc="http://schemas.microsoft.com/office/word/2010/wordprocessingCanvas" xmlns:mc="http://schemas.openxmlformats.org/markup-compatibility/2006" xmlns:o="urn:schemas-microsoft-com:office:office" xmlns:v="urn:schemas-microsoft-com:vml" xmlns:wp14="http://schemas.microsoft.com/office/word/2010/wordprocessingDrawing" xmlns:w10="urn:schemas-microsoft-com:office:word" xmlns:w="http://schemas.openxmlformats.org/wordprocessingml/2006/main" xmlns:w14="http://schemas.microsoft.com/office/word/2010/wordml" xmlns:wpg="http://schemas.microsoft.com/office/word/2010/wordprocessingGroup" xmlns:wpi="http://schemas.microsoft.com/office/word/2010/wordprocessingInk" xmlns:wps="http://schemas.microsoft.com/office/word/2010/wordprocessingShape" xmlns:a14="http://schemas.microsoft.com/office/drawing/2010/main" val="0"/>
+                          <a14:useLocalDpi xmlns:a14="http://schemas.microsoft.com/office/drawing/2010/main" val="0"/>
                         </a:ext>
                       </a:extLst>
                     </a:blip>
@@ -9038,7 +9291,7 @@
                     </pic:cNvPicPr>
                   </pic:nvPicPr>
                   <pic:blipFill>
-                    <a:blip r:embed="rId23"/>
+                    <a:blip r:embed="rId24"/>
                     <a:srcRect/>
                     <a:stretch>
                       <a:fillRect/>
@@ -9133,7 +9386,7 @@
                     </pic:cNvPicPr>
                   </pic:nvPicPr>
                   <pic:blipFill>
-                    <a:blip r:embed="rId24"/>
+                    <a:blip r:embed="rId25"/>
                     <a:srcRect/>
                     <a:stretch>
                       <a:fillRect/>
@@ -9415,7 +9668,6 @@
           <w:rFonts w:ascii="Times" w:eastAsia="Times New Roman" w:hAnsi="Times" w:cs="Times New Roman"/>
           <w:lang w:val="en-AU"/>
         </w:rPr>
-        <w:lastRenderedPageBreak/>
         <w:br w:type="page"/>
       </w:r>
     </w:p>
@@ -9441,18 +9693,9 @@
           <w:rFonts w:eastAsia="Times New Roman"/>
           <w:lang w:val="en-AU"/>
         </w:rPr>
-        <w:t xml:space="preserve"> </w:t>
-      </w:r>
-      <w:proofErr w:type="spellStart"/>
-      <w:r>
-        <w:rPr>
-          <w:rFonts w:eastAsia="Times New Roman"/>
-          <w:lang w:val="en-AU"/>
-        </w:rPr>
-        <w:t>Iterartion</w:t>
+        <w:t xml:space="preserve"> Iteration</w:t>
       </w:r>
       <w:bookmarkEnd w:id="17"/>
-      <w:proofErr w:type="spellEnd"/>
       <w:r>
         <w:rPr>
           <w:rFonts w:eastAsia="Times New Roman"/>
@@ -9479,10 +9722,28 @@
         <w:t>Preprocessing</w:t>
       </w:r>
       <w:proofErr w:type="spellEnd"/>
-      <w:r>
-        <w:t>: Multivariate outlier detection</w:t>
+    </w:p>
+    <w:p>
+      <w:pPr>
+        <w:pStyle w:val="berschrift3"/>
+      </w:pPr>
+      <w:r>
+        <w:t xml:space="preserve">Multivariate </w:t>
+      </w:r>
+      <w:proofErr w:type="spellStart"/>
+      <w:r>
+        <w:t>outlier</w:t>
+      </w:r>
+      <w:proofErr w:type="spellEnd"/>
+      <w:r>
+        <w:t xml:space="preserve"> </w:t>
+      </w:r>
+      <w:proofErr w:type="spellStart"/>
+      <w:r>
+        <w:t>detection</w:t>
       </w:r>
       <w:bookmarkEnd w:id="18"/>
+      <w:proofErr w:type="spellEnd"/>
     </w:p>
     <w:p>
       <w:pPr>
@@ -9823,85 +10084,105 @@
           <w:rFonts w:ascii="Times New Roman" w:hAnsi="Times New Roman" w:cs="Times New Roman"/>
           <w:lang w:val="en-US"/>
         </w:rPr>
-        <w:t xml:space="preserve">, compared to our </w:t>
-      </w:r>
-      <w:proofErr w:type="spellStart"/>
-      <w:r>
-        <w:rPr>
-          <w:rFonts w:ascii="Times New Roman" w:hAnsi="Times New Roman" w:cs="Times New Roman"/>
-          <w:lang w:val="en-US"/>
-        </w:rPr>
-        <w:t>univariate</w:t>
-      </w:r>
-      <w:proofErr w:type="spellEnd"/>
-      <w:r>
-        <w:rPr>
-          <w:rFonts w:ascii="Times New Roman" w:hAnsi="Times New Roman" w:cs="Times New Roman"/>
-          <w:lang w:val="en-US"/>
-        </w:rPr>
-        <w:t xml:space="preserve"> outlier detection the computational time consumption increased for both algorithms. We have to consider the computational time consumption as a factor of using this multivariate outlier detection due to our limited computational resources as. Our limited computational resources lead to the decision of using </w:t>
-      </w:r>
-      <w:proofErr w:type="spellStart"/>
-      <w:r>
-        <w:rPr>
-          <w:rFonts w:ascii="Times New Roman" w:hAnsi="Times New Roman" w:cs="Times New Roman"/>
-          <w:lang w:val="en-US"/>
-        </w:rPr>
-        <w:t>univariate</w:t>
-      </w:r>
-      <w:proofErr w:type="spellEnd"/>
-      <w:r>
-        <w:rPr>
-          <w:rFonts w:ascii="Times New Roman" w:hAnsi="Times New Roman" w:cs="Times New Roman"/>
-          <w:lang w:val="en-US"/>
-        </w:rPr>
-        <w:t xml:space="preserve"> instead of multivariate outlier detection for the second.</w:t>
-      </w:r>
-    </w:p>
-    <w:p>
-      <w:pPr>
-        <w:pStyle w:val="berschrift1"/>
-        <w:rPr>
-          <w:color w:val="auto"/>
+        <w:t>, compared to our univariate outlier detection the computational time consumption increased for both algorithms. We have to consider the computational time consumption as a factor of using this multivariate outlier detection due to our limited computational resources as. Our limited computational resources lead to the decision of using univariate instead of multivariate outlier detection for the second.</w:t>
+      </w:r>
+    </w:p>
+    <w:p>
+      <w:pPr>
+        <w:spacing w:line="360" w:lineRule="auto"/>
+        <w:jc w:val="both"/>
+        <w:rPr>
+          <w:rFonts w:ascii="Times New Roman" w:hAnsi="Times New Roman" w:cs="Times New Roman"/>
+          <w:lang w:val="en-US"/>
+        </w:rPr>
+      </w:pPr>
+    </w:p>
+    <w:p>
+      <w:pPr>
+        <w:pStyle w:val="berschrift2"/>
+      </w:pPr>
+      <w:r>
+        <w:lastRenderedPageBreak/>
+        <w:t>Transformation</w:t>
+      </w:r>
+    </w:p>
+    <w:p>
+      <w:pPr>
+        <w:pStyle w:val="berschrift3"/>
+        <w:rPr>
+          <w:rFonts w:cs="Times New Roman"/>
           <w:lang w:val="en-GB"/>
         </w:rPr>
       </w:pPr>
       <w:bookmarkStart w:id="19" w:name="_Toc440213272"/>
       <w:r>
         <w:rPr>
-          <w:color w:val="auto"/>
+          <w:rFonts w:cs="Times New Roman"/>
           <w:lang w:val="en-GB"/>
         </w:rPr>
-        <w:t>Feature Selection</w:t>
-      </w:r>
-      <w:r>
-        <w:rPr>
-          <w:color w:val="auto"/>
+        <w:t xml:space="preserve">Feature Selection </w:t>
+      </w:r>
+      <w:bookmarkEnd w:id="19"/>
+    </w:p>
+    <w:p>
+      <w:pPr>
+        <w:rPr>
           <w:lang w:val="en-GB"/>
         </w:rPr>
-        <w:t xml:space="preserve"> second iteration</w:t>
-      </w:r>
-      <w:bookmarkEnd w:id="19"/>
-    </w:p>
-    <w:p>
-      <w:pPr>
-        <w:rPr>
+      </w:pPr>
+    </w:p>
+    <w:p>
+      <w:pPr>
+        <w:jc w:val="both"/>
+        <w:rPr>
+          <w:rFonts w:ascii="Times New Roman" w:hAnsi="Times New Roman" w:cs="Times New Roman"/>
           <w:lang w:val="en-GB"/>
         </w:rPr>
       </w:pPr>
       <w:r>
         <w:rPr>
+          <w:rFonts w:ascii="Times New Roman" w:hAnsi="Times New Roman" w:cs="Times New Roman"/>
           <w:lang w:val="en-GB"/>
         </w:rPr>
-        <w:t xml:space="preserve">During the first iteration we noticed that the filter approach only selected numerical variables although we assume that also non-numerical variables (categorical variables) are relevant for our predictions. To improve the feature selection process we now apply </w:t>
-      </w:r>
-      <w:r>
-        <w:rPr>
+        <w:t xml:space="preserve">During the first iteration we noticed that the filter approach only selected numerical variables although we assume that also non-numerical variables are relevant for our predictions. To improve the feature selection process we now apply a wrapper approach. Using a prediction model the variables are here treated as inputs and model performance </w:t>
+      </w:r>
+      <w:r>
+        <w:rPr>
+          <w:rFonts w:ascii="Times New Roman" w:hAnsi="Times New Roman" w:cs="Times New Roman"/>
           <w:lang w:val="en-GB"/>
         </w:rPr>
-        <w:lastRenderedPageBreak/>
-        <w:t xml:space="preserve">a wrapper approach. Using a prediction model the variables are here treated as inputs and model performance is the output that shall be optimized. For our problem we decide to use a Random Forest Variable Importance (RFVI) method which is included in the caret package. We expect it to have higher computational costs because a random forest has to be trained prior to importance ranking, but probably it will perform better than the filter approach. The RFVI consists of three main steps: </w:t>
-      </w:r>
+        <w:t>as</w:t>
+      </w:r>
+      <w:r>
+        <w:rPr>
+          <w:rFonts w:ascii="Times New Roman" w:hAnsi="Times New Roman" w:cs="Times New Roman"/>
+          <w:lang w:val="en-GB"/>
+        </w:rPr>
+        <w:t xml:space="preserve"> the output that shall be optimized. </w:t>
+      </w:r>
+      <w:r>
+        <w:rPr>
+          <w:rFonts w:ascii="Times New Roman" w:hAnsi="Times New Roman" w:cs="Times New Roman"/>
+          <w:lang w:val="en-GB"/>
+        </w:rPr>
+        <w:t>W</w:t>
+      </w:r>
+      <w:r>
+        <w:rPr>
+          <w:rFonts w:ascii="Times New Roman" w:hAnsi="Times New Roman" w:cs="Times New Roman"/>
+          <w:lang w:val="en-GB"/>
+        </w:rPr>
+        <w:t xml:space="preserve">e use a Random Forest Variable Importance (RFVI) method which is included in the caret package. We expect it to have higher computational costs because a random forest has to be trained prior to importance ranking, but probably it will perform better than the filter approach. The RFVI consists of three main steps: </w:t>
+      </w:r>
+    </w:p>
+    <w:p>
+      <w:pPr>
+        <w:jc w:val="both"/>
+        <w:rPr>
+          <w:rFonts w:ascii="Times New Roman" w:hAnsi="Times New Roman" w:cs="Times New Roman"/>
+          <w:lang w:val="en-GB"/>
+        </w:rPr>
+      </w:pPr>
     </w:p>
     <w:p>
       <w:pPr>
@@ -9911,15 +10192,26 @@
           <w:numId w:val="4"/>
         </w:numPr>
         <w:spacing w:after="160" w:line="259" w:lineRule="auto"/>
-        <w:rPr>
+        <w:jc w:val="both"/>
+        <w:rPr>
+          <w:rFonts w:ascii="Times New Roman" w:hAnsi="Times New Roman" w:cs="Times New Roman"/>
           <w:lang w:val="en-GB"/>
         </w:rPr>
       </w:pPr>
       <w:r>
         <w:rPr>
+          <w:rFonts w:ascii="Times New Roman" w:hAnsi="Times New Roman" w:cs="Times New Roman"/>
+          <w:b/>
           <w:lang w:val="en-GB"/>
         </w:rPr>
-        <w:t>Step 1: For each tree in the random forest the classes are predicted for the out-of-the-bag cases and the number of correct class votes is counted.</w:t>
+        <w:t>Step 1</w:t>
+      </w:r>
+      <w:r>
+        <w:rPr>
+          <w:rFonts w:ascii="Times New Roman" w:hAnsi="Times New Roman" w:cs="Times New Roman"/>
+          <w:lang w:val="en-GB"/>
+        </w:rPr>
+        <w:t>: For each tree in the random forest the classes are predicted for the out-of-the-bag cases and the number of correct class votes is counted.</w:t>
       </w:r>
     </w:p>
     <w:p>
@@ -9930,15 +10222,26 @@
           <w:numId w:val="4"/>
         </w:numPr>
         <w:spacing w:after="160" w:line="259" w:lineRule="auto"/>
-        <w:rPr>
+        <w:jc w:val="both"/>
+        <w:rPr>
+          <w:rFonts w:ascii="Times New Roman" w:hAnsi="Times New Roman" w:cs="Times New Roman"/>
           <w:lang w:val="en-GB"/>
         </w:rPr>
       </w:pPr>
       <w:r>
         <w:rPr>
+          <w:rFonts w:ascii="Times New Roman" w:hAnsi="Times New Roman" w:cs="Times New Roman"/>
+          <w:b/>
           <w:lang w:val="en-GB"/>
         </w:rPr>
-        <w:t>Step 2: Each variable is randomly manipulated.</w:t>
+        <w:t>Step 2</w:t>
+      </w:r>
+      <w:r>
+        <w:rPr>
+          <w:rFonts w:ascii="Times New Roman" w:hAnsi="Times New Roman" w:cs="Times New Roman"/>
+          <w:lang w:val="en-GB"/>
+        </w:rPr>
+        <w:t>: Each variable is randomly manipulated.</w:t>
       </w:r>
     </w:p>
     <w:p>
@@ -9949,57 +10252,124 @@
           <w:numId w:val="4"/>
         </w:numPr>
         <w:spacing w:after="160" w:line="259" w:lineRule="auto"/>
-        <w:rPr>
+        <w:jc w:val="both"/>
+        <w:rPr>
+          <w:rFonts w:ascii="Times New Roman" w:hAnsi="Times New Roman" w:cs="Times New Roman"/>
           <w:lang w:val="en-GB"/>
         </w:rPr>
       </w:pPr>
       <w:r>
         <w:rPr>
+          <w:rFonts w:ascii="Times New Roman" w:hAnsi="Times New Roman" w:cs="Times New Roman"/>
+          <w:b/>
           <w:lang w:val="en-GB"/>
         </w:rPr>
-        <w:t>Step 3: For each tree and each manipulated variable step 1 is repeated.</w:t>
-      </w:r>
-    </w:p>
-    <w:p>
-      <w:pPr>
-        <w:rPr>
+        <w:t>Step 3</w:t>
+      </w:r>
+      <w:r>
+        <w:rPr>
+          <w:rFonts w:ascii="Times New Roman" w:hAnsi="Times New Roman" w:cs="Times New Roman"/>
           <w:lang w:val="en-GB"/>
         </w:rPr>
-      </w:pPr>
-      <w:r>
-        <w:rPr>
+        <w:t>: For each tree and each manipulated variable step 1 is repeated.</w:t>
+      </w:r>
+    </w:p>
+    <w:p>
+      <w:pPr>
+        <w:jc w:val="both"/>
+        <w:rPr>
+          <w:rFonts w:ascii="Times New Roman" w:hAnsi="Times New Roman" w:cs="Times New Roman"/>
           <w:lang w:val="en-GB"/>
         </w:rPr>
-        <w:t xml:space="preserve">The assumption is that manipulating an important variable should change the accuracy whereas an unimportant variable should not have any effect. The figure from step 3 is now subtracted from the figure of step 1 and then averaged over all trees to get the raw importance score (RIS). The RIS gives the average loss in accuracy due to manipulating the variables’ values and is therefore the indicator for the variable importance. </w:t>
-      </w:r>
-    </w:p>
-    <w:p>
-      <w:pPr>
-        <w:rPr>
+      </w:pPr>
+      <w:r>
+        <w:rPr>
+          <w:rFonts w:ascii="Times New Roman" w:hAnsi="Times New Roman" w:cs="Times New Roman"/>
           <w:lang w:val="en-GB"/>
         </w:rPr>
-      </w:pPr>
-      <w:r>
-        <w:rPr>
+        <w:t xml:space="preserve">The assumption is that manipulating an important variable should change the accuracy whereas an unimportant variable should not have any effect. The figure </w:t>
+      </w:r>
+      <w:r>
+        <w:rPr>
+          <w:rFonts w:ascii="Times New Roman" w:hAnsi="Times New Roman" w:cs="Times New Roman"/>
           <w:lang w:val="en-GB"/>
         </w:rPr>
-        <w:t xml:space="preserve">Unfortunately computational costs with all variables are extremely high and after one and a half days we stopped the execution. When working with high-dimensional data it is common to use a hybrid strategy, so reducing the number of variables by firstly using a filter and afterwards a wrapper approach. As our filter only selected numerical variables, we continue our wrapper approach with using these selected variables and additionally all categorical variables. After implementing this adjustment we execute the random forest training and variable importance measurement again. </w:t>
-      </w:r>
-    </w:p>
-    <w:p>
-      <w:pPr>
-        <w:rPr>
+        <w:t>of</w:t>
+      </w:r>
+      <w:r>
+        <w:rPr>
+          <w:rFonts w:ascii="Times New Roman" w:hAnsi="Times New Roman" w:cs="Times New Roman"/>
           <w:lang w:val="en-GB"/>
         </w:rPr>
-      </w:pPr>
-      <w:r>
-        <w:rPr>
+        <w:t xml:space="preserve"> step 3 is now subtracted from the figure of step 1 and then averaged over all trees to get the raw importance score (RIS). The RIS gives the average loss in accuracy due to manipulating the variables’ values and is therefore the indicator for the variable importance. </w:t>
+      </w:r>
+    </w:p>
+    <w:p>
+      <w:pPr>
+        <w:jc w:val="both"/>
+        <w:rPr>
+          <w:rFonts w:ascii="Times New Roman" w:hAnsi="Times New Roman" w:cs="Times New Roman"/>
           <w:lang w:val="en-GB"/>
         </w:rPr>
+      </w:pPr>
+    </w:p>
+    <w:p>
+      <w:pPr>
+        <w:jc w:val="both"/>
+        <w:rPr>
+          <w:rFonts w:ascii="Times New Roman" w:hAnsi="Times New Roman" w:cs="Times New Roman"/>
+          <w:lang w:val="en-GB"/>
+        </w:rPr>
+      </w:pPr>
+      <w:r>
+        <w:rPr>
+          <w:rFonts w:ascii="Times New Roman" w:hAnsi="Times New Roman" w:cs="Times New Roman"/>
+          <w:lang w:val="en-GB"/>
+        </w:rPr>
+        <w:t xml:space="preserve">Unfortunately computational costs with all variables </w:t>
+      </w:r>
+      <w:r>
+        <w:rPr>
+          <w:rFonts w:ascii="Times New Roman" w:hAnsi="Times New Roman" w:cs="Times New Roman"/>
+          <w:lang w:val="en-GB"/>
+        </w:rPr>
+        <w:t xml:space="preserve">included </w:t>
+      </w:r>
+      <w:r>
+        <w:rPr>
+          <w:rFonts w:ascii="Times New Roman" w:hAnsi="Times New Roman" w:cs="Times New Roman"/>
+          <w:lang w:val="en-GB"/>
+        </w:rPr>
+        <w:t xml:space="preserve">are extremely high and after one and a half days we stopped the execution. When working with high-dimensional data it is common to use a hybrid strategy, so reducing the number of variables by firstly using a filter and afterwards a wrapper approach. As our filter only selected numerical variables, we continue our wrapper approach with using these selected variables and additionally all categorical variables. After implementing this adjustment we execute the random forest training and importance measurement again. </w:t>
+      </w:r>
+    </w:p>
+    <w:p>
+      <w:pPr>
+        <w:jc w:val="both"/>
+        <w:rPr>
+          <w:rFonts w:ascii="Times New Roman" w:hAnsi="Times New Roman" w:cs="Times New Roman"/>
+          <w:lang w:val="en-GB"/>
+        </w:rPr>
+      </w:pPr>
+    </w:p>
+    <w:p>
+      <w:pPr>
+        <w:jc w:val="both"/>
+        <w:rPr>
+          <w:rFonts w:ascii="Times New Roman" w:hAnsi="Times New Roman" w:cs="Times New Roman"/>
+          <w:lang w:val="en-GB"/>
+        </w:rPr>
+      </w:pPr>
+      <w:r>
+        <w:rPr>
+          <w:rFonts w:ascii="Times New Roman" w:hAnsi="Times New Roman" w:cs="Times New Roman"/>
+          <w:lang w:val="en-GB"/>
+        </w:rPr>
         <w:t xml:space="preserve">Table </w:t>
       </w:r>
       <w:r>
         <w:rPr>
+          <w:rFonts w:ascii="Times New Roman" w:hAnsi="Times New Roman" w:cs="Times New Roman"/>
           <w:highlight w:val="yellow"/>
           <w:lang w:val="en-GB"/>
         </w:rPr>
@@ -10007,13 +10377,29 @@
       </w:r>
       <w:r>
         <w:rPr>
+          <w:rFonts w:ascii="Times New Roman" w:hAnsi="Times New Roman" w:cs="Times New Roman"/>
           <w:lang w:val="en-GB"/>
         </w:rPr>
-        <w:t xml:space="preserve"> shows the 20 most important variables resulting from our RFVI. Here we can see for instance that “</w:t>
+        <w:t xml:space="preserve"> shows the </w:t>
+      </w:r>
+      <w:r>
+        <w:rPr>
+          <w:rFonts w:ascii="Times New Roman" w:hAnsi="Times New Roman" w:cs="Times New Roman"/>
+          <w:lang w:val="en-GB"/>
+        </w:rPr>
+        <w:t>ten</w:t>
+      </w:r>
+      <w:r>
+        <w:rPr>
+          <w:rFonts w:ascii="Times New Roman" w:hAnsi="Times New Roman" w:cs="Times New Roman"/>
+          <w:lang w:val="en-GB"/>
+        </w:rPr>
+        <w:t xml:space="preserve"> most important variables resulting from our RFVI. Here we can see for instance that “</w:t>
       </w:r>
       <w:proofErr w:type="spellStart"/>
       <w:r>
         <w:rPr>
+          <w:rFonts w:ascii="Times New Roman" w:hAnsi="Times New Roman" w:cs="Times New Roman"/>
           <w:lang w:val="en-GB"/>
         </w:rPr>
         <w:t>eqpdays</w:t>
@@ -10021,25 +10407,59 @@
       <w:proofErr w:type="spellEnd"/>
       <w:r>
         <w:rPr>
+          <w:rFonts w:ascii="Times New Roman" w:hAnsi="Times New Roman" w:cs="Times New Roman"/>
           <w:lang w:val="en-GB"/>
         </w:rPr>
-        <w:t>” (n</w:t>
-      </w:r>
-      <w:r>
-        <w:rPr>
+        <w:t>” (number of days (age) of current equipment) is regarded as the most important variable. Furthermore we notice that many categorical, non-numeric</w:t>
+      </w:r>
+      <w:r>
+        <w:rPr>
+          <w:rFonts w:ascii="Times New Roman" w:hAnsi="Times New Roman" w:cs="Times New Roman"/>
           <w:lang w:val="en-GB"/>
         </w:rPr>
-        <w:t>umber of days (age) of current equipment</w:t>
-      </w:r>
-      <w:r>
-        <w:rPr>
+        <w:t>al</w:t>
+      </w:r>
+      <w:r>
+        <w:rPr>
+          <w:rFonts w:ascii="Times New Roman" w:hAnsi="Times New Roman" w:cs="Times New Roman"/>
           <w:lang w:val="en-GB"/>
         </w:rPr>
-        <w:t>) is regarded as the most important variable. Furthermore we notice that many categorical, non-numeric variables are regarded as important. This confirms our decision to not rely on the filter approach. The categorical variables are now recoded into binary ones which we can see for example by looking at variable “</w:t>
+        <w:t xml:space="preserve"> variables are regarded as important. This confirms our decision to not rely on the filter approach. The </w:t>
+      </w:r>
+      <w:r>
+        <w:rPr>
+          <w:rFonts w:ascii="Times New Roman" w:hAnsi="Times New Roman" w:cs="Times New Roman"/>
+          <w:lang w:val="en-GB"/>
+        </w:rPr>
+        <w:t>non-numeric</w:t>
+      </w:r>
+      <w:r>
+        <w:rPr>
+          <w:rFonts w:ascii="Times New Roman" w:hAnsi="Times New Roman" w:cs="Times New Roman"/>
+          <w:lang w:val="en-GB"/>
+        </w:rPr>
+        <w:t>al</w:t>
+      </w:r>
+      <w:bookmarkStart w:id="20" w:name="_GoBack"/>
+      <w:bookmarkEnd w:id="20"/>
+      <w:r>
+        <w:rPr>
+          <w:rFonts w:ascii="Times New Roman" w:hAnsi="Times New Roman" w:cs="Times New Roman"/>
+          <w:lang w:val="en-GB"/>
+        </w:rPr>
+        <w:t xml:space="preserve">, </w:t>
+      </w:r>
+      <w:r>
+        <w:rPr>
+          <w:rFonts w:ascii="Times New Roman" w:hAnsi="Times New Roman" w:cs="Times New Roman"/>
+          <w:lang w:val="en-GB"/>
+        </w:rPr>
+        <w:t>categorical variables are now recoded into binary ones which we can see for example by looking at variable “</w:t>
       </w:r>
       <w:proofErr w:type="spellStart"/>
       <w:r>
         <w:rPr>
+          <w:rFonts w:ascii="Times New Roman" w:hAnsi="Times New Roman" w:cs="Times New Roman"/>
           <w:lang w:val="en-GB"/>
         </w:rPr>
         <w:t>dualbandN</w:t>
@@ -10047,6 +10467,7 @@
       <w:proofErr w:type="spellEnd"/>
       <w:r>
         <w:rPr>
+          <w:rFonts w:ascii="Times New Roman" w:hAnsi="Times New Roman" w:cs="Times New Roman"/>
           <w:lang w:val="en-GB"/>
         </w:rPr>
         <w:t>”. This is the binary variable for the original variable “</w:t>
@@ -10054,6 +10475,7 @@
       <w:proofErr w:type="spellStart"/>
       <w:r>
         <w:rPr>
+          <w:rFonts w:ascii="Times New Roman" w:hAnsi="Times New Roman" w:cs="Times New Roman"/>
           <w:lang w:val="en-GB"/>
         </w:rPr>
         <w:t>dualband</w:t>
@@ -10061,15 +10483,39 @@
       <w:proofErr w:type="spellEnd"/>
       <w:r>
         <w:rPr>
+          <w:rFonts w:ascii="Times New Roman" w:hAnsi="Times New Roman" w:cs="Times New Roman"/>
           <w:lang w:val="en-GB"/>
         </w:rPr>
-        <w:t>” with level “N”. This leads to a large increase in dimensionality as we have 2172 variables now in total.</w:t>
-      </w:r>
+        <w:t xml:space="preserve">” with level “N”. This leads to a large increase in dimensionality </w:t>
+      </w:r>
+      <w:r>
+        <w:rPr>
+          <w:rFonts w:ascii="Times New Roman" w:hAnsi="Times New Roman" w:cs="Times New Roman"/>
+          <w:lang w:val="en-GB"/>
+        </w:rPr>
+        <w:t>with</w:t>
+      </w:r>
+      <w:r>
+        <w:rPr>
+          <w:rFonts w:ascii="Times New Roman" w:hAnsi="Times New Roman" w:cs="Times New Roman"/>
+          <w:lang w:val="en-GB"/>
+        </w:rPr>
+        <w:t xml:space="preserve"> 2172 variables now in total.</w:t>
+      </w:r>
+    </w:p>
+    <w:p>
+      <w:pPr>
+        <w:jc w:val="both"/>
+        <w:rPr>
+          <w:rFonts w:ascii="Times New Roman" w:hAnsi="Times New Roman" w:cs="Times New Roman"/>
+          <w:lang w:val="en-GB"/>
+        </w:rPr>
+      </w:pPr>
     </w:p>
     <w:tbl>
       <w:tblPr>
-        <w:tblW w:w="3120" w:type="dxa"/>
-        <w:tblInd w:w="55" w:type="dxa"/>
+        <w:tblW w:w="3701" w:type="dxa"/>
+        <w:tblInd w:w="70" w:type="dxa"/>
         <w:tblBorders>
           <w:top w:val="single" w:sz="4" w:space="0" w:color="auto"/>
           <w:left w:val="single" w:sz="4" w:space="0" w:color="auto"/>
@@ -10082,51 +10528,94 @@
           <w:left w:w="70" w:type="dxa"/>
           <w:right w:w="70" w:type="dxa"/>
         </w:tblCellMar>
-        <w:tblLook w:val="04A0"/>
+        <w:tblLook w:val="04A0" w:firstRow="1" w:lastRow="0" w:firstColumn="1" w:lastColumn="0" w:noHBand="0" w:noVBand="1"/>
       </w:tblPr>
       <w:tblGrid>
-        <w:gridCol w:w="2027"/>
-        <w:gridCol w:w="1200"/>
+        <w:gridCol w:w="582"/>
+        <w:gridCol w:w="2268"/>
+        <w:gridCol w:w="851"/>
       </w:tblGrid>
       <w:tr>
         <w:trPr>
-          <w:trHeight w:val="300"/>
+          <w:trHeight w:val="227"/>
         </w:trPr>
         <w:tc>
           <w:tcPr>
-            <w:tcW w:w="1920" w:type="dxa"/>
+            <w:tcW w:w="582" w:type="dxa"/>
+          </w:tcPr>
+          <w:p>
+            <w:pPr>
+              <w:rPr>
+                <w:rFonts w:ascii="Times New Roman" w:eastAsia="Times New Roman" w:hAnsi="Times New Roman" w:cs="Times New Roman"/>
+                <w:color w:val="000000"/>
+                <w:sz w:val="22"/>
+                <w:szCs w:val="22"/>
+              </w:rPr>
+            </w:pPr>
+            <w:proofErr w:type="spellStart"/>
+            <w:r>
+              <w:rPr>
+                <w:rFonts w:ascii="Times New Roman" w:eastAsia="Times New Roman" w:hAnsi="Times New Roman" w:cs="Times New Roman"/>
+                <w:color w:val="000000"/>
+                <w:sz w:val="22"/>
+                <w:szCs w:val="22"/>
+              </w:rPr>
+              <w:t>No</w:t>
+            </w:r>
+            <w:proofErr w:type="spellEnd"/>
+            <w:r>
+              <w:rPr>
+                <w:rFonts w:ascii="Times New Roman" w:eastAsia="Times New Roman" w:hAnsi="Times New Roman" w:cs="Times New Roman"/>
+                <w:color w:val="000000"/>
+                <w:sz w:val="22"/>
+                <w:szCs w:val="22"/>
+              </w:rPr>
+              <w:t>.</w:t>
+            </w:r>
+          </w:p>
+        </w:tc>
+        <w:tc>
+          <w:tcPr>
+            <w:tcW w:w="2268" w:type="dxa"/>
             <w:shd w:val="clear" w:color="auto" w:fill="auto"/>
             <w:noWrap/>
-            <w:vAlign w:val="bottom"/>
             <w:hideMark/>
           </w:tcPr>
           <w:p>
             <w:pPr>
               <w:rPr>
-                <w:rFonts w:ascii="Calibri" w:eastAsia="Times New Roman" w:hAnsi="Calibri" w:cs="Times New Roman"/>
+                <w:rFonts w:ascii="Times New Roman" w:eastAsia="Times New Roman" w:hAnsi="Times New Roman" w:cs="Times New Roman"/>
                 <w:color w:val="000000"/>
+                <w:sz w:val="22"/>
+                <w:szCs w:val="22"/>
               </w:rPr>
             </w:pPr>
             <w:r>
               <w:rPr>
-                <w:rFonts w:ascii="Calibri" w:eastAsia="Times New Roman" w:hAnsi="Calibri" w:cs="Times New Roman"/>
+                <w:rFonts w:ascii="Times New Roman" w:eastAsia="Times New Roman" w:hAnsi="Times New Roman" w:cs="Times New Roman"/>
                 <w:color w:val="000000"/>
+                <w:sz w:val="22"/>
+                <w:szCs w:val="22"/>
               </w:rPr>
               <w:t xml:space="preserve">Name </w:t>
             </w:r>
             <w:proofErr w:type="spellStart"/>
             <w:r>
               <w:rPr>
-                <w:rFonts w:ascii="Calibri" w:eastAsia="Times New Roman" w:hAnsi="Calibri" w:cs="Times New Roman"/>
+                <w:rFonts w:ascii="Times New Roman" w:eastAsia="Times New Roman" w:hAnsi="Times New Roman" w:cs="Times New Roman"/>
                 <w:color w:val="000000"/>
+                <w:sz w:val="22"/>
+                <w:szCs w:val="22"/>
               </w:rPr>
               <w:t>of</w:t>
             </w:r>
             <w:proofErr w:type="spellEnd"/>
             <w:r>
               <w:rPr>
-                <w:rFonts w:ascii="Calibri" w:eastAsia="Times New Roman" w:hAnsi="Calibri" w:cs="Times New Roman"/>
+                <w:rFonts w:ascii="Times New Roman" w:eastAsia="Times New Roman" w:hAnsi="Times New Roman" w:cs="Times New Roman"/>
                 <w:color w:val="000000"/>
+                <w:sz w:val="22"/>
+                <w:szCs w:val="22"/>
               </w:rPr>
               <w:t xml:space="preserve"> variable</w:t>
             </w:r>
@@ -10134,23 +10623,26 @@
         </w:tc>
         <w:tc>
           <w:tcPr>
-            <w:tcW w:w="1200" w:type="dxa"/>
+            <w:tcW w:w="851" w:type="dxa"/>
             <w:shd w:val="clear" w:color="auto" w:fill="auto"/>
             <w:noWrap/>
-            <w:vAlign w:val="bottom"/>
             <w:hideMark/>
           </w:tcPr>
           <w:p>
             <w:pPr>
               <w:rPr>
-                <w:rFonts w:ascii="Calibri" w:eastAsia="Times New Roman" w:hAnsi="Calibri" w:cs="Times New Roman"/>
+                <w:rFonts w:ascii="Times New Roman" w:eastAsia="Times New Roman" w:hAnsi="Times New Roman" w:cs="Times New Roman"/>
                 <w:color w:val="000000"/>
+                <w:sz w:val="22"/>
+                <w:szCs w:val="22"/>
               </w:rPr>
             </w:pPr>
             <w:r>
               <w:rPr>
-                <w:rFonts w:ascii="Calibri" w:eastAsia="Times New Roman" w:hAnsi="Calibri" w:cs="Times New Roman"/>
+                <w:rFonts w:ascii="Times New Roman" w:eastAsia="Times New Roman" w:hAnsi="Times New Roman" w:cs="Times New Roman"/>
                 <w:color w:val="000000"/>
+                <w:sz w:val="22"/>
+                <w:szCs w:val="22"/>
               </w:rPr>
               <w:t>RIS</w:t>
             </w:r>
@@ -10159,54 +10651,92 @@
       </w:tr>
       <w:tr>
         <w:trPr>
-          <w:trHeight w:val="300"/>
+          <w:trHeight w:val="227"/>
         </w:trPr>
         <w:tc>
           <w:tcPr>
-            <w:tcW w:w="1920" w:type="dxa"/>
+            <w:tcW w:w="582" w:type="dxa"/>
+          </w:tcPr>
+          <w:p>
+            <w:pPr>
+              <w:rPr>
+                <w:rFonts w:ascii="Times New Roman" w:eastAsia="Times New Roman" w:hAnsi="Times New Roman" w:cs="Times New Roman"/>
+                <w:color w:val="000000"/>
+                <w:sz w:val="22"/>
+                <w:szCs w:val="22"/>
+              </w:rPr>
+            </w:pPr>
+            <w:r>
+              <w:rPr>
+                <w:rFonts w:ascii="Times New Roman" w:eastAsia="Times New Roman" w:hAnsi="Times New Roman" w:cs="Times New Roman"/>
+                <w:color w:val="000000"/>
+                <w:sz w:val="22"/>
+                <w:szCs w:val="22"/>
+              </w:rPr>
+              <w:t>1</w:t>
+            </w:r>
+          </w:p>
+        </w:tc>
+        <w:tc>
+          <w:tcPr>
+            <w:tcW w:w="2268" w:type="dxa"/>
             <w:shd w:val="clear" w:color="auto" w:fill="auto"/>
             <w:noWrap/>
-            <w:vAlign w:val="bottom"/>
             <w:hideMark/>
           </w:tcPr>
           <w:p>
             <w:pPr>
               <w:rPr>
-                <w:rFonts w:ascii="Calibri" w:eastAsia="Times New Roman" w:hAnsi="Calibri" w:cs="Times New Roman"/>
+                <w:rFonts w:ascii="Times New Roman" w:eastAsia="Times New Roman" w:hAnsi="Times New Roman" w:cs="Times New Roman"/>
                 <w:color w:val="000000"/>
+                <w:sz w:val="22"/>
+                <w:szCs w:val="22"/>
               </w:rPr>
             </w:pPr>
             <w:proofErr w:type="spellStart"/>
             <w:r>
               <w:rPr>
-                <w:rFonts w:ascii="Calibri" w:eastAsia="Times New Roman" w:hAnsi="Calibri" w:cs="Times New Roman"/>
+                <w:rFonts w:ascii="Times New Roman" w:eastAsia="Times New Roman" w:hAnsi="Times New Roman" w:cs="Times New Roman"/>
                 <w:color w:val="000000"/>
-              </w:rPr>
-              <w:t>eqpdays</w:t>
+                <w:sz w:val="22"/>
+                <w:szCs w:val="22"/>
+              </w:rPr>
+              <w:t>e</w:t>
+            </w:r>
+            <w:r>
+              <w:rPr>
+                <w:rFonts w:ascii="Times New Roman" w:eastAsia="Times New Roman" w:hAnsi="Times New Roman" w:cs="Times New Roman"/>
+                <w:color w:val="000000"/>
+                <w:sz w:val="22"/>
+                <w:szCs w:val="22"/>
+              </w:rPr>
+              <w:t>qpdays</w:t>
             </w:r>
             <w:proofErr w:type="spellEnd"/>
           </w:p>
         </w:tc>
         <w:tc>
           <w:tcPr>
-            <w:tcW w:w="1200" w:type="dxa"/>
+            <w:tcW w:w="851" w:type="dxa"/>
             <w:shd w:val="clear" w:color="auto" w:fill="auto"/>
             <w:noWrap/>
-            <w:vAlign w:val="bottom"/>
             <w:hideMark/>
           </w:tcPr>
           <w:p>
             <w:pPr>
-              <w:jc w:val="right"/>
-              <w:rPr>
-                <w:rFonts w:ascii="Calibri" w:eastAsia="Times New Roman" w:hAnsi="Calibri" w:cs="Times New Roman"/>
+              <w:rPr>
+                <w:rFonts w:ascii="Times New Roman" w:eastAsia="Times New Roman" w:hAnsi="Times New Roman" w:cs="Times New Roman"/>
                 <w:color w:val="000000"/>
+                <w:sz w:val="22"/>
+                <w:szCs w:val="22"/>
               </w:rPr>
             </w:pPr>
             <w:r>
               <w:rPr>
-                <w:rFonts w:ascii="Calibri" w:eastAsia="Times New Roman" w:hAnsi="Calibri" w:cs="Times New Roman"/>
+                <w:rFonts w:ascii="Times New Roman" w:eastAsia="Times New Roman" w:hAnsi="Times New Roman" w:cs="Times New Roman"/>
                 <w:color w:val="000000"/>
+                <w:sz w:val="22"/>
+                <w:szCs w:val="22"/>
               </w:rPr>
               <w:t>7.446</w:t>
             </w:r>
@@ -10215,28 +10745,55 @@
       </w:tr>
       <w:tr>
         <w:trPr>
-          <w:trHeight w:val="300"/>
+          <w:trHeight w:val="227"/>
         </w:trPr>
         <w:tc>
           <w:tcPr>
-            <w:tcW w:w="1920" w:type="dxa"/>
+            <w:tcW w:w="582" w:type="dxa"/>
+          </w:tcPr>
+          <w:p>
+            <w:pPr>
+              <w:rPr>
+                <w:rFonts w:ascii="Times New Roman" w:eastAsia="Times New Roman" w:hAnsi="Times New Roman" w:cs="Times New Roman"/>
+                <w:color w:val="000000"/>
+                <w:sz w:val="22"/>
+                <w:szCs w:val="22"/>
+              </w:rPr>
+            </w:pPr>
+            <w:r>
+              <w:rPr>
+                <w:rFonts w:ascii="Times New Roman" w:eastAsia="Times New Roman" w:hAnsi="Times New Roman" w:cs="Times New Roman"/>
+                <w:color w:val="000000"/>
+                <w:sz w:val="22"/>
+                <w:szCs w:val="22"/>
+              </w:rPr>
+              <w:t>2</w:t>
+            </w:r>
+          </w:p>
+        </w:tc>
+        <w:tc>
+          <w:tcPr>
+            <w:tcW w:w="2268" w:type="dxa"/>
             <w:shd w:val="clear" w:color="auto" w:fill="auto"/>
             <w:noWrap/>
-            <w:vAlign w:val="bottom"/>
             <w:hideMark/>
           </w:tcPr>
           <w:p>
             <w:pPr>
               <w:rPr>
-                <w:rFonts w:ascii="Calibri" w:eastAsia="Times New Roman" w:hAnsi="Calibri" w:cs="Times New Roman"/>
+                <w:rFonts w:ascii="Times New Roman" w:eastAsia="Times New Roman" w:hAnsi="Times New Roman" w:cs="Times New Roman"/>
                 <w:color w:val="000000"/>
+                <w:sz w:val="22"/>
+                <w:szCs w:val="22"/>
               </w:rPr>
             </w:pPr>
             <w:proofErr w:type="spellStart"/>
             <w:r>
               <w:rPr>
-                <w:rFonts w:ascii="Calibri" w:eastAsia="Times New Roman" w:hAnsi="Calibri" w:cs="Times New Roman"/>
+                <w:rFonts w:ascii="Times New Roman" w:eastAsia="Times New Roman" w:hAnsi="Times New Roman" w:cs="Times New Roman"/>
                 <w:color w:val="000000"/>
+                <w:sz w:val="22"/>
+                <w:szCs w:val="22"/>
               </w:rPr>
               <w:t>hnd_price</w:t>
             </w:r>
@@ -10245,24 +10802,26 @@
         </w:tc>
         <w:tc>
           <w:tcPr>
-            <w:tcW w:w="1200" w:type="dxa"/>
+            <w:tcW w:w="851" w:type="dxa"/>
             <w:shd w:val="clear" w:color="auto" w:fill="auto"/>
             <w:noWrap/>
-            <w:vAlign w:val="bottom"/>
             <w:hideMark/>
           </w:tcPr>
           <w:p>
             <w:pPr>
-              <w:jc w:val="right"/>
-              <w:rPr>
-                <w:rFonts w:ascii="Calibri" w:eastAsia="Times New Roman" w:hAnsi="Calibri" w:cs="Times New Roman"/>
+              <w:rPr>
+                <w:rFonts w:ascii="Times New Roman" w:eastAsia="Times New Roman" w:hAnsi="Times New Roman" w:cs="Times New Roman"/>
                 <w:color w:val="000000"/>
+                <w:sz w:val="22"/>
+                <w:szCs w:val="22"/>
               </w:rPr>
             </w:pPr>
             <w:r>
               <w:rPr>
-                <w:rFonts w:ascii="Calibri" w:eastAsia="Times New Roman" w:hAnsi="Calibri" w:cs="Times New Roman"/>
+                <w:rFonts w:ascii="Times New Roman" w:eastAsia="Times New Roman" w:hAnsi="Times New Roman" w:cs="Times New Roman"/>
                 <w:color w:val="000000"/>
+                <w:sz w:val="22"/>
+                <w:szCs w:val="22"/>
               </w:rPr>
               <w:t>6.311</w:t>
             </w:r>
@@ -10271,28 +10830,55 @@
       </w:tr>
       <w:tr>
         <w:trPr>
-          <w:trHeight w:val="300"/>
+          <w:trHeight w:val="227"/>
         </w:trPr>
         <w:tc>
           <w:tcPr>
-            <w:tcW w:w="1920" w:type="dxa"/>
+            <w:tcW w:w="582" w:type="dxa"/>
+          </w:tcPr>
+          <w:p>
+            <w:pPr>
+              <w:rPr>
+                <w:rFonts w:ascii="Times New Roman" w:eastAsia="Times New Roman" w:hAnsi="Times New Roman" w:cs="Times New Roman"/>
+                <w:color w:val="000000"/>
+                <w:sz w:val="22"/>
+                <w:szCs w:val="22"/>
+              </w:rPr>
+            </w:pPr>
+            <w:r>
+              <w:rPr>
+                <w:rFonts w:ascii="Times New Roman" w:eastAsia="Times New Roman" w:hAnsi="Times New Roman" w:cs="Times New Roman"/>
+                <w:color w:val="000000"/>
+                <w:sz w:val="22"/>
+                <w:szCs w:val="22"/>
+              </w:rPr>
+              <w:t>3</w:t>
+            </w:r>
+          </w:p>
+        </w:tc>
+        <w:tc>
+          <w:tcPr>
+            <w:tcW w:w="2268" w:type="dxa"/>
             <w:shd w:val="clear" w:color="auto" w:fill="auto"/>
             <w:noWrap/>
-            <w:vAlign w:val="bottom"/>
             <w:hideMark/>
           </w:tcPr>
           <w:p>
             <w:pPr>
               <w:rPr>
-                <w:rFonts w:ascii="Calibri" w:eastAsia="Times New Roman" w:hAnsi="Calibri" w:cs="Times New Roman"/>
+                <w:rFonts w:ascii="Times New Roman" w:eastAsia="Times New Roman" w:hAnsi="Times New Roman" w:cs="Times New Roman"/>
                 <w:color w:val="000000"/>
+                <w:sz w:val="22"/>
+                <w:szCs w:val="22"/>
               </w:rPr>
             </w:pPr>
             <w:proofErr w:type="spellStart"/>
             <w:r>
               <w:rPr>
-                <w:rFonts w:ascii="Calibri" w:eastAsia="Times New Roman" w:hAnsi="Calibri" w:cs="Times New Roman"/>
+                <w:rFonts w:ascii="Times New Roman" w:eastAsia="Times New Roman" w:hAnsi="Times New Roman" w:cs="Times New Roman"/>
                 <w:color w:val="000000"/>
+                <w:sz w:val="22"/>
+                <w:szCs w:val="22"/>
               </w:rPr>
               <w:t>mou_Mean</w:t>
             </w:r>
@@ -10301,24 +10887,26 @@
         </w:tc>
         <w:tc>
           <w:tcPr>
-            <w:tcW w:w="1200" w:type="dxa"/>
+            <w:tcW w:w="851" w:type="dxa"/>
             <w:shd w:val="clear" w:color="auto" w:fill="auto"/>
             <w:noWrap/>
-            <w:vAlign w:val="bottom"/>
             <w:hideMark/>
           </w:tcPr>
           <w:p>
             <w:pPr>
-              <w:jc w:val="right"/>
-              <w:rPr>
-                <w:rFonts w:ascii="Calibri" w:eastAsia="Times New Roman" w:hAnsi="Calibri" w:cs="Times New Roman"/>
+              <w:rPr>
+                <w:rFonts w:ascii="Times New Roman" w:eastAsia="Times New Roman" w:hAnsi="Times New Roman" w:cs="Times New Roman"/>
                 <w:color w:val="000000"/>
+                <w:sz w:val="22"/>
+                <w:szCs w:val="22"/>
               </w:rPr>
             </w:pPr>
             <w:r>
               <w:rPr>
-                <w:rFonts w:ascii="Calibri" w:eastAsia="Times New Roman" w:hAnsi="Calibri" w:cs="Times New Roman"/>
+                <w:rFonts w:ascii="Times New Roman" w:eastAsia="Times New Roman" w:hAnsi="Times New Roman" w:cs="Times New Roman"/>
                 <w:color w:val="000000"/>
+                <w:sz w:val="22"/>
+                <w:szCs w:val="22"/>
               </w:rPr>
               <w:t>5.901</w:t>
             </w:r>
@@ -10327,28 +10915,55 @@
       </w:tr>
       <w:tr>
         <w:trPr>
-          <w:trHeight w:val="300"/>
+          <w:trHeight w:val="227"/>
         </w:trPr>
         <w:tc>
           <w:tcPr>
-            <w:tcW w:w="1920" w:type="dxa"/>
+            <w:tcW w:w="582" w:type="dxa"/>
+          </w:tcPr>
+          <w:p>
+            <w:pPr>
+              <w:rPr>
+                <w:rFonts w:ascii="Times New Roman" w:eastAsia="Times New Roman" w:hAnsi="Times New Roman" w:cs="Times New Roman"/>
+                <w:color w:val="000000"/>
+                <w:sz w:val="22"/>
+                <w:szCs w:val="22"/>
+              </w:rPr>
+            </w:pPr>
+            <w:r>
+              <w:rPr>
+                <w:rFonts w:ascii="Times New Roman" w:eastAsia="Times New Roman" w:hAnsi="Times New Roman" w:cs="Times New Roman"/>
+                <w:color w:val="000000"/>
+                <w:sz w:val="22"/>
+                <w:szCs w:val="22"/>
+              </w:rPr>
+              <w:t>4</w:t>
+            </w:r>
+          </w:p>
+        </w:tc>
+        <w:tc>
+          <w:tcPr>
+            <w:tcW w:w="2268" w:type="dxa"/>
             <w:shd w:val="clear" w:color="auto" w:fill="auto"/>
             <w:noWrap/>
-            <w:vAlign w:val="bottom"/>
             <w:hideMark/>
           </w:tcPr>
           <w:p>
             <w:pPr>
               <w:rPr>
-                <w:rFonts w:ascii="Calibri" w:eastAsia="Times New Roman" w:hAnsi="Calibri" w:cs="Times New Roman"/>
+                <w:rFonts w:ascii="Times New Roman" w:eastAsia="Times New Roman" w:hAnsi="Times New Roman" w:cs="Times New Roman"/>
                 <w:color w:val="000000"/>
+                <w:sz w:val="22"/>
+                <w:szCs w:val="22"/>
               </w:rPr>
             </w:pPr>
             <w:proofErr w:type="spellStart"/>
             <w:r>
               <w:rPr>
-                <w:rFonts w:ascii="Calibri" w:eastAsia="Times New Roman" w:hAnsi="Calibri" w:cs="Times New Roman"/>
+                <w:rFonts w:ascii="Times New Roman" w:eastAsia="Times New Roman" w:hAnsi="Times New Roman" w:cs="Times New Roman"/>
                 <w:color w:val="000000"/>
+                <w:sz w:val="22"/>
+                <w:szCs w:val="22"/>
               </w:rPr>
               <w:t>mou_opkv_Mean</w:t>
             </w:r>
@@ -10357,24 +10972,26 @@
         </w:tc>
         <w:tc>
           <w:tcPr>
-            <w:tcW w:w="1200" w:type="dxa"/>
+            <w:tcW w:w="851" w:type="dxa"/>
             <w:shd w:val="clear" w:color="auto" w:fill="auto"/>
             <w:noWrap/>
-            <w:vAlign w:val="bottom"/>
             <w:hideMark/>
           </w:tcPr>
           <w:p>
             <w:pPr>
-              <w:jc w:val="right"/>
-              <w:rPr>
-                <w:rFonts w:ascii="Calibri" w:eastAsia="Times New Roman" w:hAnsi="Calibri" w:cs="Times New Roman"/>
+              <w:rPr>
+                <w:rFonts w:ascii="Times New Roman" w:eastAsia="Times New Roman" w:hAnsi="Times New Roman" w:cs="Times New Roman"/>
                 <w:color w:val="000000"/>
+                <w:sz w:val="22"/>
+                <w:szCs w:val="22"/>
               </w:rPr>
             </w:pPr>
             <w:r>
               <w:rPr>
-                <w:rFonts w:ascii="Calibri" w:eastAsia="Times New Roman" w:hAnsi="Calibri" w:cs="Times New Roman"/>
+                <w:rFonts w:ascii="Times New Roman" w:eastAsia="Times New Roman" w:hAnsi="Times New Roman" w:cs="Times New Roman"/>
                 <w:color w:val="000000"/>
+                <w:sz w:val="22"/>
+                <w:szCs w:val="22"/>
               </w:rPr>
               <w:t>5.578</w:t>
             </w:r>
@@ -10383,28 +11000,55 @@
       </w:tr>
       <w:tr>
         <w:trPr>
-          <w:trHeight w:val="300"/>
+          <w:trHeight w:val="227"/>
         </w:trPr>
         <w:tc>
           <w:tcPr>
-            <w:tcW w:w="1920" w:type="dxa"/>
+            <w:tcW w:w="582" w:type="dxa"/>
+          </w:tcPr>
+          <w:p>
+            <w:pPr>
+              <w:rPr>
+                <w:rFonts w:ascii="Times New Roman" w:eastAsia="Times New Roman" w:hAnsi="Times New Roman" w:cs="Times New Roman"/>
+                <w:color w:val="000000"/>
+                <w:sz w:val="22"/>
+                <w:szCs w:val="22"/>
+              </w:rPr>
+            </w:pPr>
+            <w:r>
+              <w:rPr>
+                <w:rFonts w:ascii="Times New Roman" w:eastAsia="Times New Roman" w:hAnsi="Times New Roman" w:cs="Times New Roman"/>
+                <w:color w:val="000000"/>
+                <w:sz w:val="22"/>
+                <w:szCs w:val="22"/>
+              </w:rPr>
+              <w:t>5</w:t>
+            </w:r>
+          </w:p>
+        </w:tc>
+        <w:tc>
+          <w:tcPr>
+            <w:tcW w:w="2268" w:type="dxa"/>
             <w:shd w:val="clear" w:color="auto" w:fill="auto"/>
             <w:noWrap/>
-            <w:vAlign w:val="bottom"/>
             <w:hideMark/>
           </w:tcPr>
           <w:p>
             <w:pPr>
               <w:rPr>
-                <w:rFonts w:ascii="Calibri" w:eastAsia="Times New Roman" w:hAnsi="Calibri" w:cs="Times New Roman"/>
+                <w:rFonts w:ascii="Times New Roman" w:eastAsia="Times New Roman" w:hAnsi="Times New Roman" w:cs="Times New Roman"/>
                 <w:color w:val="000000"/>
+                <w:sz w:val="22"/>
+                <w:szCs w:val="22"/>
               </w:rPr>
             </w:pPr>
             <w:proofErr w:type="spellStart"/>
             <w:r>
               <w:rPr>
-                <w:rFonts w:ascii="Calibri" w:eastAsia="Times New Roman" w:hAnsi="Calibri" w:cs="Times New Roman"/>
+                <w:rFonts w:ascii="Times New Roman" w:eastAsia="Times New Roman" w:hAnsi="Times New Roman" w:cs="Times New Roman"/>
                 <w:color w:val="000000"/>
+                <w:sz w:val="22"/>
+                <w:szCs w:val="22"/>
               </w:rPr>
               <w:t>iwylis_vce_Mean</w:t>
             </w:r>
@@ -10413,24 +11057,26 @@
         </w:tc>
         <w:tc>
           <w:tcPr>
-            <w:tcW w:w="1200" w:type="dxa"/>
+            <w:tcW w:w="851" w:type="dxa"/>
             <w:shd w:val="clear" w:color="auto" w:fill="auto"/>
             <w:noWrap/>
-            <w:vAlign w:val="bottom"/>
             <w:hideMark/>
           </w:tcPr>
           <w:p>
             <w:pPr>
-              <w:jc w:val="right"/>
-              <w:rPr>
-                <w:rFonts w:ascii="Calibri" w:eastAsia="Times New Roman" w:hAnsi="Calibri" w:cs="Times New Roman"/>
+              <w:rPr>
+                <w:rFonts w:ascii="Times New Roman" w:eastAsia="Times New Roman" w:hAnsi="Times New Roman" w:cs="Times New Roman"/>
                 <w:color w:val="000000"/>
+                <w:sz w:val="22"/>
+                <w:szCs w:val="22"/>
               </w:rPr>
             </w:pPr>
             <w:r>
               <w:rPr>
-                <w:rFonts w:ascii="Calibri" w:eastAsia="Times New Roman" w:hAnsi="Calibri" w:cs="Times New Roman"/>
+                <w:rFonts w:ascii="Times New Roman" w:eastAsia="Times New Roman" w:hAnsi="Times New Roman" w:cs="Times New Roman"/>
                 <w:color w:val="000000"/>
+                <w:sz w:val="22"/>
+                <w:szCs w:val="22"/>
               </w:rPr>
               <w:t>5.467</w:t>
             </w:r>
@@ -10439,28 +11085,55 @@
       </w:tr>
       <w:tr>
         <w:trPr>
-          <w:trHeight w:val="300"/>
+          <w:trHeight w:val="227"/>
         </w:trPr>
         <w:tc>
           <w:tcPr>
-            <w:tcW w:w="1920" w:type="dxa"/>
+            <w:tcW w:w="582" w:type="dxa"/>
+          </w:tcPr>
+          <w:p>
+            <w:pPr>
+              <w:rPr>
+                <w:rFonts w:ascii="Times New Roman" w:eastAsia="Times New Roman" w:hAnsi="Times New Roman" w:cs="Times New Roman"/>
+                <w:color w:val="000000"/>
+                <w:sz w:val="22"/>
+                <w:szCs w:val="22"/>
+              </w:rPr>
+            </w:pPr>
+            <w:r>
+              <w:rPr>
+                <w:rFonts w:ascii="Times New Roman" w:eastAsia="Times New Roman" w:hAnsi="Times New Roman" w:cs="Times New Roman"/>
+                <w:color w:val="000000"/>
+                <w:sz w:val="22"/>
+                <w:szCs w:val="22"/>
+              </w:rPr>
+              <w:t>6</w:t>
+            </w:r>
+          </w:p>
+        </w:tc>
+        <w:tc>
+          <w:tcPr>
+            <w:tcW w:w="2268" w:type="dxa"/>
             <w:shd w:val="clear" w:color="auto" w:fill="auto"/>
             <w:noWrap/>
-            <w:vAlign w:val="bottom"/>
             <w:hideMark/>
           </w:tcPr>
           <w:p>
             <w:pPr>
               <w:rPr>
-                <w:rFonts w:ascii="Calibri" w:eastAsia="Times New Roman" w:hAnsi="Calibri" w:cs="Times New Roman"/>
+                <w:rFonts w:ascii="Times New Roman" w:eastAsia="Times New Roman" w:hAnsi="Times New Roman" w:cs="Times New Roman"/>
                 <w:color w:val="000000"/>
+                <w:sz w:val="22"/>
+                <w:szCs w:val="22"/>
               </w:rPr>
             </w:pPr>
             <w:proofErr w:type="spellStart"/>
             <w:r>
               <w:rPr>
-                <w:rFonts w:ascii="Calibri" w:eastAsia="Times New Roman" w:hAnsi="Calibri" w:cs="Times New Roman"/>
+                <w:rFonts w:ascii="Times New Roman" w:eastAsia="Times New Roman" w:hAnsi="Times New Roman" w:cs="Times New Roman"/>
                 <w:color w:val="000000"/>
+                <w:sz w:val="22"/>
+                <w:szCs w:val="22"/>
               </w:rPr>
               <w:t>comp_vce_Mean</w:t>
             </w:r>
@@ -10469,24 +11142,26 @@
         </w:tc>
         <w:tc>
           <w:tcPr>
-            <w:tcW w:w="1200" w:type="dxa"/>
+            <w:tcW w:w="851" w:type="dxa"/>
             <w:shd w:val="clear" w:color="auto" w:fill="auto"/>
             <w:noWrap/>
-            <w:vAlign w:val="bottom"/>
             <w:hideMark/>
           </w:tcPr>
           <w:p>
             <w:pPr>
-              <w:jc w:val="right"/>
-              <w:rPr>
-                <w:rFonts w:ascii="Calibri" w:eastAsia="Times New Roman" w:hAnsi="Calibri" w:cs="Times New Roman"/>
+              <w:rPr>
+                <w:rFonts w:ascii="Times New Roman" w:eastAsia="Times New Roman" w:hAnsi="Times New Roman" w:cs="Times New Roman"/>
                 <w:color w:val="000000"/>
+                <w:sz w:val="22"/>
+                <w:szCs w:val="22"/>
               </w:rPr>
             </w:pPr>
             <w:r>
               <w:rPr>
-                <w:rFonts w:ascii="Calibri" w:eastAsia="Times New Roman" w:hAnsi="Calibri" w:cs="Times New Roman"/>
+                <w:rFonts w:ascii="Times New Roman" w:eastAsia="Times New Roman" w:hAnsi="Times New Roman" w:cs="Times New Roman"/>
                 <w:color w:val="000000"/>
+                <w:sz w:val="22"/>
+                <w:szCs w:val="22"/>
               </w:rPr>
               <w:t>5.387</w:t>
             </w:r>
@@ -10495,785 +11170,339 @@
       </w:tr>
       <w:tr>
         <w:trPr>
-          <w:trHeight w:val="300"/>
+          <w:trHeight w:val="227"/>
         </w:trPr>
         <w:tc>
           <w:tcPr>
-            <w:tcW w:w="1920" w:type="dxa"/>
+            <w:tcW w:w="582" w:type="dxa"/>
+          </w:tcPr>
+          <w:p>
+            <w:pPr>
+              <w:rPr>
+                <w:rFonts w:ascii="Times New Roman" w:eastAsia="Times New Roman" w:hAnsi="Times New Roman" w:cs="Times New Roman"/>
+                <w:color w:val="000000"/>
+                <w:sz w:val="22"/>
+                <w:szCs w:val="22"/>
+              </w:rPr>
+            </w:pPr>
+            <w:r>
+              <w:rPr>
+                <w:rFonts w:ascii="Times New Roman" w:eastAsia="Times New Roman" w:hAnsi="Times New Roman" w:cs="Times New Roman"/>
+                <w:color w:val="000000"/>
+                <w:sz w:val="22"/>
+                <w:szCs w:val="22"/>
+              </w:rPr>
+              <w:t>7</w:t>
+            </w:r>
+          </w:p>
+        </w:tc>
+        <w:tc>
+          <w:tcPr>
+            <w:tcW w:w="2268" w:type="dxa"/>
             <w:shd w:val="clear" w:color="auto" w:fill="auto"/>
             <w:noWrap/>
-            <w:vAlign w:val="bottom"/>
             <w:hideMark/>
           </w:tcPr>
           <w:p>
             <w:pPr>
               <w:rPr>
-                <w:rFonts w:ascii="Calibri" w:eastAsia="Times New Roman" w:hAnsi="Calibri" w:cs="Times New Roman"/>
+                <w:rFonts w:ascii="Times New Roman" w:eastAsia="Times New Roman" w:hAnsi="Times New Roman" w:cs="Times New Roman"/>
                 <w:color w:val="000000"/>
+                <w:sz w:val="22"/>
+                <w:szCs w:val="22"/>
+              </w:rPr>
+            </w:pPr>
+            <w:r>
+              <w:rPr>
+                <w:rFonts w:ascii="Times New Roman" w:eastAsia="Times New Roman" w:hAnsi="Times New Roman" w:cs="Times New Roman"/>
+                <w:color w:val="000000"/>
+                <w:sz w:val="22"/>
+                <w:szCs w:val="22"/>
+              </w:rPr>
+              <w:t>Models</w:t>
+            </w:r>
+          </w:p>
+        </w:tc>
+        <w:tc>
+          <w:tcPr>
+            <w:tcW w:w="851" w:type="dxa"/>
+            <w:shd w:val="clear" w:color="auto" w:fill="auto"/>
+            <w:noWrap/>
+            <w:hideMark/>
+          </w:tcPr>
+          <w:p>
+            <w:pPr>
+              <w:rPr>
+                <w:rFonts w:ascii="Times New Roman" w:eastAsia="Times New Roman" w:hAnsi="Times New Roman" w:cs="Times New Roman"/>
+                <w:color w:val="000000"/>
+                <w:sz w:val="22"/>
+                <w:szCs w:val="22"/>
+              </w:rPr>
+            </w:pPr>
+            <w:r>
+              <w:rPr>
+                <w:rFonts w:ascii="Times New Roman" w:eastAsia="Times New Roman" w:hAnsi="Times New Roman" w:cs="Times New Roman"/>
+                <w:color w:val="000000"/>
+                <w:sz w:val="22"/>
+                <w:szCs w:val="22"/>
+              </w:rPr>
+              <w:t>5.262</w:t>
+            </w:r>
+          </w:p>
+        </w:tc>
+      </w:tr>
+      <w:tr>
+        <w:trPr>
+          <w:trHeight w:val="227"/>
+        </w:trPr>
+        <w:tc>
+          <w:tcPr>
+            <w:tcW w:w="582" w:type="dxa"/>
+          </w:tcPr>
+          <w:p>
+            <w:pPr>
+              <w:rPr>
+                <w:rFonts w:ascii="Times New Roman" w:eastAsia="Times New Roman" w:hAnsi="Times New Roman" w:cs="Times New Roman"/>
+                <w:color w:val="000000"/>
+                <w:sz w:val="22"/>
+                <w:szCs w:val="22"/>
+              </w:rPr>
+            </w:pPr>
+            <w:r>
+              <w:rPr>
+                <w:rFonts w:ascii="Times New Roman" w:eastAsia="Times New Roman" w:hAnsi="Times New Roman" w:cs="Times New Roman"/>
+                <w:color w:val="000000"/>
+                <w:sz w:val="22"/>
+                <w:szCs w:val="22"/>
+              </w:rPr>
+              <w:t>8</w:t>
+            </w:r>
+          </w:p>
+        </w:tc>
+        <w:tc>
+          <w:tcPr>
+            <w:tcW w:w="2268" w:type="dxa"/>
+            <w:shd w:val="clear" w:color="auto" w:fill="auto"/>
+            <w:noWrap/>
+            <w:hideMark/>
+          </w:tcPr>
+          <w:p>
+            <w:pPr>
+              <w:rPr>
+                <w:rFonts w:ascii="Times New Roman" w:eastAsia="Times New Roman" w:hAnsi="Times New Roman" w:cs="Times New Roman"/>
+                <w:color w:val="000000"/>
+                <w:sz w:val="22"/>
+                <w:szCs w:val="22"/>
               </w:rPr>
             </w:pPr>
             <w:proofErr w:type="spellStart"/>
             <w:r>
               <w:rPr>
-                <w:rFonts w:ascii="Calibri" w:eastAsia="Times New Roman" w:hAnsi="Calibri" w:cs="Times New Roman"/>
+                <w:rFonts w:ascii="Times New Roman" w:eastAsia="Times New Roman" w:hAnsi="Times New Roman" w:cs="Times New Roman"/>
                 <w:color w:val="000000"/>
-              </w:rPr>
-              <w:t>models</w:t>
+                <w:sz w:val="22"/>
+                <w:szCs w:val="22"/>
+              </w:rPr>
+              <w:t>mouowylisv_Mean</w:t>
             </w:r>
             <w:proofErr w:type="spellEnd"/>
           </w:p>
         </w:tc>
         <w:tc>
           <w:tcPr>
-            <w:tcW w:w="1200" w:type="dxa"/>
+            <w:tcW w:w="851" w:type="dxa"/>
             <w:shd w:val="clear" w:color="auto" w:fill="auto"/>
             <w:noWrap/>
-            <w:vAlign w:val="bottom"/>
             <w:hideMark/>
           </w:tcPr>
           <w:p>
             <w:pPr>
-              <w:jc w:val="right"/>
-              <w:rPr>
-                <w:rFonts w:ascii="Calibri" w:eastAsia="Times New Roman" w:hAnsi="Calibri" w:cs="Times New Roman"/>
+              <w:rPr>
+                <w:rFonts w:ascii="Times New Roman" w:eastAsia="Times New Roman" w:hAnsi="Times New Roman" w:cs="Times New Roman"/>
                 <w:color w:val="000000"/>
+                <w:sz w:val="22"/>
+                <w:szCs w:val="22"/>
               </w:rPr>
             </w:pPr>
             <w:r>
               <w:rPr>
-                <w:rFonts w:ascii="Calibri" w:eastAsia="Times New Roman" w:hAnsi="Calibri" w:cs="Times New Roman"/>
+                <w:rFonts w:ascii="Times New Roman" w:eastAsia="Times New Roman" w:hAnsi="Times New Roman" w:cs="Times New Roman"/>
                 <w:color w:val="000000"/>
-              </w:rPr>
-              <w:t>5.262</w:t>
+                <w:sz w:val="22"/>
+                <w:szCs w:val="22"/>
+              </w:rPr>
+              <w:t>4.904</w:t>
             </w:r>
           </w:p>
         </w:tc>
       </w:tr>
       <w:tr>
         <w:trPr>
-          <w:trHeight w:val="300"/>
+          <w:trHeight w:val="227"/>
         </w:trPr>
         <w:tc>
           <w:tcPr>
-            <w:tcW w:w="1920" w:type="dxa"/>
+            <w:tcW w:w="582" w:type="dxa"/>
+          </w:tcPr>
+          <w:p>
+            <w:pPr>
+              <w:rPr>
+                <w:rFonts w:ascii="Times New Roman" w:eastAsia="Times New Roman" w:hAnsi="Times New Roman" w:cs="Times New Roman"/>
+                <w:color w:val="000000"/>
+                <w:sz w:val="22"/>
+                <w:szCs w:val="22"/>
+              </w:rPr>
+            </w:pPr>
+            <w:r>
+              <w:rPr>
+                <w:rFonts w:ascii="Times New Roman" w:eastAsia="Times New Roman" w:hAnsi="Times New Roman" w:cs="Times New Roman"/>
+                <w:color w:val="000000"/>
+                <w:sz w:val="22"/>
+                <w:szCs w:val="22"/>
+              </w:rPr>
+              <w:t>9</w:t>
+            </w:r>
+          </w:p>
+        </w:tc>
+        <w:tc>
+          <w:tcPr>
+            <w:tcW w:w="2268" w:type="dxa"/>
             <w:shd w:val="clear" w:color="auto" w:fill="auto"/>
             <w:noWrap/>
-            <w:vAlign w:val="bottom"/>
             <w:hideMark/>
           </w:tcPr>
           <w:p>
             <w:pPr>
               <w:rPr>
-                <w:rFonts w:ascii="Calibri" w:eastAsia="Times New Roman" w:hAnsi="Calibri" w:cs="Times New Roman"/>
+                <w:rFonts w:ascii="Times New Roman" w:eastAsia="Times New Roman" w:hAnsi="Times New Roman" w:cs="Times New Roman"/>
                 <w:color w:val="000000"/>
+                <w:sz w:val="22"/>
+                <w:szCs w:val="22"/>
               </w:rPr>
             </w:pPr>
             <w:proofErr w:type="spellStart"/>
             <w:r>
               <w:rPr>
-                <w:rFonts w:ascii="Calibri" w:eastAsia="Times New Roman" w:hAnsi="Calibri" w:cs="Times New Roman"/>
+                <w:rFonts w:ascii="Times New Roman" w:eastAsia="Times New Roman" w:hAnsi="Times New Roman" w:cs="Times New Roman"/>
                 <w:color w:val="000000"/>
-              </w:rPr>
-              <w:t>mouowylisv_Mean</w:t>
+                <w:sz w:val="22"/>
+                <w:szCs w:val="22"/>
+              </w:rPr>
+              <w:t>dualbandN</w:t>
             </w:r>
             <w:proofErr w:type="spellEnd"/>
           </w:p>
         </w:tc>
         <w:tc>
           <w:tcPr>
-            <w:tcW w:w="1200" w:type="dxa"/>
+            <w:tcW w:w="851" w:type="dxa"/>
             <w:shd w:val="clear" w:color="auto" w:fill="auto"/>
             <w:noWrap/>
-            <w:vAlign w:val="bottom"/>
             <w:hideMark/>
           </w:tcPr>
           <w:p>
             <w:pPr>
-              <w:jc w:val="right"/>
-              <w:rPr>
-                <w:rFonts w:ascii="Calibri" w:eastAsia="Times New Roman" w:hAnsi="Calibri" w:cs="Times New Roman"/>
+              <w:rPr>
+                <w:rFonts w:ascii="Times New Roman" w:eastAsia="Times New Roman" w:hAnsi="Times New Roman" w:cs="Times New Roman"/>
                 <w:color w:val="000000"/>
+                <w:sz w:val="22"/>
+                <w:szCs w:val="22"/>
               </w:rPr>
             </w:pPr>
             <w:r>
               <w:rPr>
-                <w:rFonts w:ascii="Calibri" w:eastAsia="Times New Roman" w:hAnsi="Calibri" w:cs="Times New Roman"/>
+                <w:rFonts w:ascii="Times New Roman" w:eastAsia="Times New Roman" w:hAnsi="Times New Roman" w:cs="Times New Roman"/>
                 <w:color w:val="000000"/>
-              </w:rPr>
-              <w:t>4.904</w:t>
+                <w:sz w:val="22"/>
+                <w:szCs w:val="22"/>
+              </w:rPr>
+              <w:t>4.861</w:t>
             </w:r>
           </w:p>
         </w:tc>
       </w:tr>
       <w:tr>
         <w:trPr>
-          <w:trHeight w:val="300"/>
+          <w:trHeight w:val="227"/>
         </w:trPr>
         <w:tc>
           <w:tcPr>
-            <w:tcW w:w="1920" w:type="dxa"/>
+            <w:tcW w:w="582" w:type="dxa"/>
+          </w:tcPr>
+          <w:p>
+            <w:pPr>
+              <w:rPr>
+                <w:rFonts w:ascii="Times New Roman" w:eastAsia="Times New Roman" w:hAnsi="Times New Roman" w:cs="Times New Roman"/>
+                <w:color w:val="000000"/>
+                <w:sz w:val="22"/>
+                <w:szCs w:val="22"/>
+              </w:rPr>
+            </w:pPr>
+            <w:r>
+              <w:rPr>
+                <w:rFonts w:ascii="Times New Roman" w:eastAsia="Times New Roman" w:hAnsi="Times New Roman" w:cs="Times New Roman"/>
+                <w:color w:val="000000"/>
+                <w:sz w:val="22"/>
+                <w:szCs w:val="22"/>
+              </w:rPr>
+              <w:t>10</w:t>
+            </w:r>
+          </w:p>
+        </w:tc>
+        <w:tc>
+          <w:tcPr>
+            <w:tcW w:w="2268" w:type="dxa"/>
             <w:shd w:val="clear" w:color="auto" w:fill="auto"/>
             <w:noWrap/>
-            <w:vAlign w:val="bottom"/>
             <w:hideMark/>
           </w:tcPr>
           <w:p>
             <w:pPr>
               <w:rPr>
-                <w:rFonts w:ascii="Calibri" w:eastAsia="Times New Roman" w:hAnsi="Calibri" w:cs="Times New Roman"/>
+                <w:rFonts w:ascii="Times New Roman" w:eastAsia="Times New Roman" w:hAnsi="Times New Roman" w:cs="Times New Roman"/>
                 <w:color w:val="000000"/>
+                <w:sz w:val="22"/>
+                <w:szCs w:val="22"/>
               </w:rPr>
             </w:pPr>
             <w:proofErr w:type="spellStart"/>
             <w:r>
               <w:rPr>
-                <w:rFonts w:ascii="Calibri" w:eastAsia="Times New Roman" w:hAnsi="Calibri" w:cs="Times New Roman"/>
+                <w:rFonts w:ascii="Times New Roman" w:eastAsia="Times New Roman" w:hAnsi="Times New Roman" w:cs="Times New Roman"/>
                 <w:color w:val="000000"/>
-              </w:rPr>
-              <w:t>dualbandN</w:t>
+                <w:sz w:val="22"/>
+                <w:szCs w:val="22"/>
+              </w:rPr>
+              <w:t>complete_Mean</w:t>
             </w:r>
             <w:proofErr w:type="spellEnd"/>
           </w:p>
         </w:tc>
         <w:tc>
           <w:tcPr>
-            <w:tcW w:w="1200" w:type="dxa"/>
+            <w:tcW w:w="851" w:type="dxa"/>
             <w:shd w:val="clear" w:color="auto" w:fill="auto"/>
             <w:noWrap/>
-            <w:vAlign w:val="bottom"/>
             <w:hideMark/>
           </w:tcPr>
           <w:p>
             <w:pPr>
-              <w:jc w:val="right"/>
-              <w:rPr>
-                <w:rFonts w:ascii="Calibri" w:eastAsia="Times New Roman" w:hAnsi="Calibri" w:cs="Times New Roman"/>
+              <w:keepNext/>
+              <w:rPr>
+                <w:rFonts w:ascii="Times New Roman" w:eastAsia="Times New Roman" w:hAnsi="Times New Roman" w:cs="Times New Roman"/>
                 <w:color w:val="000000"/>
+                <w:sz w:val="22"/>
+                <w:szCs w:val="22"/>
               </w:rPr>
             </w:pPr>
             <w:r>
               <w:rPr>
-                <w:rFonts w:ascii="Calibri" w:eastAsia="Times New Roman" w:hAnsi="Calibri" w:cs="Times New Roman"/>
+                <w:rFonts w:ascii="Times New Roman" w:eastAsia="Times New Roman" w:hAnsi="Times New Roman" w:cs="Times New Roman"/>
                 <w:color w:val="000000"/>
-              </w:rPr>
-              <w:t>4.861</w:t>
-            </w:r>
-          </w:p>
-        </w:tc>
-      </w:tr>
-      <w:tr>
-        <w:trPr>
-          <w:trHeight w:val="300"/>
-        </w:trPr>
-        <w:tc>
-          <w:tcPr>
-            <w:tcW w:w="1920" w:type="dxa"/>
-            <w:shd w:val="clear" w:color="auto" w:fill="auto"/>
-            <w:noWrap/>
-            <w:vAlign w:val="bottom"/>
-            <w:hideMark/>
-          </w:tcPr>
-          <w:p>
-            <w:pPr>
-              <w:rPr>
-                <w:rFonts w:ascii="Calibri" w:eastAsia="Times New Roman" w:hAnsi="Calibri" w:cs="Times New Roman"/>
-                <w:color w:val="000000"/>
-              </w:rPr>
-            </w:pPr>
-            <w:proofErr w:type="spellStart"/>
-            <w:r>
-              <w:rPr>
-                <w:rFonts w:ascii="Calibri" w:eastAsia="Times New Roman" w:hAnsi="Calibri" w:cs="Times New Roman"/>
-                <w:color w:val="000000"/>
-              </w:rPr>
-              <w:t>complete_Mean</w:t>
-            </w:r>
-            <w:proofErr w:type="spellEnd"/>
-          </w:p>
-        </w:tc>
-        <w:tc>
-          <w:tcPr>
-            <w:tcW w:w="1200" w:type="dxa"/>
-            <w:shd w:val="clear" w:color="auto" w:fill="auto"/>
-            <w:noWrap/>
-            <w:vAlign w:val="bottom"/>
-            <w:hideMark/>
-          </w:tcPr>
-          <w:p>
-            <w:pPr>
-              <w:jc w:val="right"/>
-              <w:rPr>
-                <w:rFonts w:ascii="Calibri" w:eastAsia="Times New Roman" w:hAnsi="Calibri" w:cs="Times New Roman"/>
-                <w:color w:val="000000"/>
-              </w:rPr>
-            </w:pPr>
-            <w:r>
-              <w:rPr>
-                <w:rFonts w:ascii="Calibri" w:eastAsia="Times New Roman" w:hAnsi="Calibri" w:cs="Times New Roman"/>
-                <w:color w:val="000000"/>
+                <w:sz w:val="22"/>
+                <w:szCs w:val="22"/>
               </w:rPr>
               <w:t>4.817</w:t>
-            </w:r>
-          </w:p>
-        </w:tc>
-      </w:tr>
-      <w:tr>
-        <w:trPr>
-          <w:trHeight w:val="300"/>
-        </w:trPr>
-        <w:tc>
-          <w:tcPr>
-            <w:tcW w:w="1920" w:type="dxa"/>
-            <w:shd w:val="clear" w:color="auto" w:fill="auto"/>
-            <w:noWrap/>
-            <w:vAlign w:val="bottom"/>
-            <w:hideMark/>
-          </w:tcPr>
-          <w:p>
-            <w:pPr>
-              <w:rPr>
-                <w:rFonts w:ascii="Calibri" w:eastAsia="Times New Roman" w:hAnsi="Calibri" w:cs="Times New Roman"/>
-                <w:color w:val="000000"/>
-              </w:rPr>
-            </w:pPr>
-            <w:proofErr w:type="spellStart"/>
-            <w:r>
-              <w:rPr>
-                <w:rFonts w:ascii="Calibri" w:eastAsia="Times New Roman" w:hAnsi="Calibri" w:cs="Times New Roman"/>
-                <w:color w:val="000000"/>
-              </w:rPr>
-              <w:t>mou_cvce_Mean</w:t>
-            </w:r>
-            <w:proofErr w:type="spellEnd"/>
-          </w:p>
-        </w:tc>
-        <w:tc>
-          <w:tcPr>
-            <w:tcW w:w="1200" w:type="dxa"/>
-            <w:shd w:val="clear" w:color="auto" w:fill="auto"/>
-            <w:noWrap/>
-            <w:vAlign w:val="bottom"/>
-            <w:hideMark/>
-          </w:tcPr>
-          <w:p>
-            <w:pPr>
-              <w:jc w:val="right"/>
-              <w:rPr>
-                <w:rFonts w:ascii="Calibri" w:eastAsia="Times New Roman" w:hAnsi="Calibri" w:cs="Times New Roman"/>
-                <w:color w:val="000000"/>
-              </w:rPr>
-            </w:pPr>
-            <w:r>
-              <w:rPr>
-                <w:rFonts w:ascii="Calibri" w:eastAsia="Times New Roman" w:hAnsi="Calibri" w:cs="Times New Roman"/>
-                <w:color w:val="000000"/>
-              </w:rPr>
-              <w:t>4.618</w:t>
-            </w:r>
-          </w:p>
-        </w:tc>
-      </w:tr>
-      <w:tr>
-        <w:trPr>
-          <w:trHeight w:val="300"/>
-        </w:trPr>
-        <w:tc>
-          <w:tcPr>
-            <w:tcW w:w="1920" w:type="dxa"/>
-            <w:shd w:val="clear" w:color="auto" w:fill="auto"/>
-            <w:noWrap/>
-            <w:vAlign w:val="bottom"/>
-            <w:hideMark/>
-          </w:tcPr>
-          <w:p>
-            <w:pPr>
-              <w:rPr>
-                <w:rFonts w:ascii="Calibri" w:eastAsia="Times New Roman" w:hAnsi="Calibri" w:cs="Times New Roman"/>
-                <w:color w:val="000000"/>
-              </w:rPr>
-            </w:pPr>
-            <w:proofErr w:type="spellStart"/>
-            <w:r>
-              <w:rPr>
-                <w:rFonts w:ascii="Calibri" w:eastAsia="Times New Roman" w:hAnsi="Calibri" w:cs="Times New Roman"/>
-                <w:color w:val="000000"/>
-              </w:rPr>
-              <w:t>owylis_vce_Mean</w:t>
-            </w:r>
-            <w:proofErr w:type="spellEnd"/>
-          </w:p>
-        </w:tc>
-        <w:tc>
-          <w:tcPr>
-            <w:tcW w:w="1200" w:type="dxa"/>
-            <w:shd w:val="clear" w:color="auto" w:fill="auto"/>
-            <w:noWrap/>
-            <w:vAlign w:val="bottom"/>
-            <w:hideMark/>
-          </w:tcPr>
-          <w:p>
-            <w:pPr>
-              <w:jc w:val="right"/>
-              <w:rPr>
-                <w:rFonts w:ascii="Calibri" w:eastAsia="Times New Roman" w:hAnsi="Calibri" w:cs="Times New Roman"/>
-                <w:color w:val="000000"/>
-              </w:rPr>
-            </w:pPr>
-            <w:r>
-              <w:rPr>
-                <w:rFonts w:ascii="Calibri" w:eastAsia="Times New Roman" w:hAnsi="Calibri" w:cs="Times New Roman"/>
-                <w:color w:val="000000"/>
-              </w:rPr>
-              <w:t>4.283</w:t>
-            </w:r>
-          </w:p>
-        </w:tc>
-      </w:tr>
-      <w:tr>
-        <w:trPr>
-          <w:trHeight w:val="300"/>
-        </w:trPr>
-        <w:tc>
-          <w:tcPr>
-            <w:tcW w:w="1920" w:type="dxa"/>
-            <w:shd w:val="clear" w:color="auto" w:fill="auto"/>
-            <w:noWrap/>
-            <w:vAlign w:val="bottom"/>
-            <w:hideMark/>
-          </w:tcPr>
-          <w:p>
-            <w:pPr>
-              <w:rPr>
-                <w:rFonts w:ascii="Calibri" w:eastAsia="Times New Roman" w:hAnsi="Calibri" w:cs="Times New Roman"/>
-                <w:color w:val="000000"/>
-              </w:rPr>
-            </w:pPr>
-            <w:proofErr w:type="spellStart"/>
-            <w:r>
-              <w:rPr>
-                <w:rFonts w:ascii="Calibri" w:eastAsia="Times New Roman" w:hAnsi="Calibri" w:cs="Times New Roman"/>
-                <w:color w:val="000000"/>
-              </w:rPr>
-              <w:t>cc_mou_Mean</w:t>
-            </w:r>
-            <w:proofErr w:type="spellEnd"/>
-          </w:p>
-        </w:tc>
-        <w:tc>
-          <w:tcPr>
-            <w:tcW w:w="1200" w:type="dxa"/>
-            <w:shd w:val="clear" w:color="auto" w:fill="auto"/>
-            <w:noWrap/>
-            <w:vAlign w:val="bottom"/>
-            <w:hideMark/>
-          </w:tcPr>
-          <w:p>
-            <w:pPr>
-              <w:jc w:val="right"/>
-              <w:rPr>
-                <w:rFonts w:ascii="Calibri" w:eastAsia="Times New Roman" w:hAnsi="Calibri" w:cs="Times New Roman"/>
-                <w:color w:val="000000"/>
-              </w:rPr>
-            </w:pPr>
-            <w:r>
-              <w:rPr>
-                <w:rFonts w:ascii="Calibri" w:eastAsia="Times New Roman" w:hAnsi="Calibri" w:cs="Times New Roman"/>
-                <w:color w:val="000000"/>
-              </w:rPr>
-              <w:t>4.215</w:t>
-            </w:r>
-          </w:p>
-        </w:tc>
-      </w:tr>
-      <w:tr>
-        <w:trPr>
-          <w:trHeight w:val="300"/>
-        </w:trPr>
-        <w:tc>
-          <w:tcPr>
-            <w:tcW w:w="1920" w:type="dxa"/>
-            <w:shd w:val="clear" w:color="auto" w:fill="auto"/>
-            <w:noWrap/>
-            <w:vAlign w:val="bottom"/>
-            <w:hideMark/>
-          </w:tcPr>
-          <w:p>
-            <w:pPr>
-              <w:rPr>
-                <w:rFonts w:ascii="Calibri" w:eastAsia="Times New Roman" w:hAnsi="Calibri" w:cs="Times New Roman"/>
-                <w:color w:val="000000"/>
-              </w:rPr>
-            </w:pPr>
-            <w:proofErr w:type="spellStart"/>
-            <w:r>
-              <w:rPr>
-                <w:rFonts w:ascii="Calibri" w:eastAsia="Times New Roman" w:hAnsi="Calibri" w:cs="Times New Roman"/>
-                <w:color w:val="000000"/>
-              </w:rPr>
-              <w:t>mou_peav_Mean</w:t>
-            </w:r>
-            <w:proofErr w:type="spellEnd"/>
-          </w:p>
-        </w:tc>
-        <w:tc>
-          <w:tcPr>
-            <w:tcW w:w="1200" w:type="dxa"/>
-            <w:shd w:val="clear" w:color="auto" w:fill="auto"/>
-            <w:noWrap/>
-            <w:vAlign w:val="bottom"/>
-            <w:hideMark/>
-          </w:tcPr>
-          <w:p>
-            <w:pPr>
-              <w:jc w:val="right"/>
-              <w:rPr>
-                <w:rFonts w:ascii="Calibri" w:eastAsia="Times New Roman" w:hAnsi="Calibri" w:cs="Times New Roman"/>
-                <w:color w:val="000000"/>
-              </w:rPr>
-            </w:pPr>
-            <w:r>
-              <w:rPr>
-                <w:rFonts w:ascii="Calibri" w:eastAsia="Times New Roman" w:hAnsi="Calibri" w:cs="Times New Roman"/>
-                <w:color w:val="000000"/>
-              </w:rPr>
-              <w:t>4.109</w:t>
-            </w:r>
-          </w:p>
-        </w:tc>
-      </w:tr>
-      <w:tr>
-        <w:trPr>
-          <w:trHeight w:val="300"/>
-        </w:trPr>
-        <w:tc>
-          <w:tcPr>
-            <w:tcW w:w="1920" w:type="dxa"/>
-            <w:shd w:val="clear" w:color="auto" w:fill="auto"/>
-            <w:noWrap/>
-            <w:vAlign w:val="bottom"/>
-            <w:hideMark/>
-          </w:tcPr>
-          <w:p>
-            <w:pPr>
-              <w:rPr>
-                <w:rFonts w:ascii="Calibri" w:eastAsia="Times New Roman" w:hAnsi="Calibri" w:cs="Times New Roman"/>
-                <w:color w:val="000000"/>
-              </w:rPr>
-            </w:pPr>
-            <w:proofErr w:type="spellStart"/>
-            <w:r>
-              <w:rPr>
-                <w:rFonts w:ascii="Calibri" w:eastAsia="Times New Roman" w:hAnsi="Calibri" w:cs="Times New Roman"/>
-                <w:color w:val="000000"/>
-              </w:rPr>
-              <w:t>ccrndmou_Mean</w:t>
-            </w:r>
-            <w:proofErr w:type="spellEnd"/>
-          </w:p>
-        </w:tc>
-        <w:tc>
-          <w:tcPr>
-            <w:tcW w:w="1200" w:type="dxa"/>
-            <w:shd w:val="clear" w:color="auto" w:fill="auto"/>
-            <w:noWrap/>
-            <w:vAlign w:val="bottom"/>
-            <w:hideMark/>
-          </w:tcPr>
-          <w:p>
-            <w:pPr>
-              <w:jc w:val="right"/>
-              <w:rPr>
-                <w:rFonts w:ascii="Calibri" w:eastAsia="Times New Roman" w:hAnsi="Calibri" w:cs="Times New Roman"/>
-                <w:color w:val="000000"/>
-              </w:rPr>
-            </w:pPr>
-            <w:r>
-              <w:rPr>
-                <w:rFonts w:ascii="Calibri" w:eastAsia="Times New Roman" w:hAnsi="Calibri" w:cs="Times New Roman"/>
-                <w:color w:val="000000"/>
-              </w:rPr>
-              <w:t>4.106</w:t>
-            </w:r>
-          </w:p>
-        </w:tc>
-      </w:tr>
-      <w:tr>
-        <w:trPr>
-          <w:trHeight w:val="300"/>
-        </w:trPr>
-        <w:tc>
-          <w:tcPr>
-            <w:tcW w:w="1920" w:type="dxa"/>
-            <w:shd w:val="clear" w:color="auto" w:fill="auto"/>
-            <w:noWrap/>
-            <w:vAlign w:val="bottom"/>
-            <w:hideMark/>
-          </w:tcPr>
-          <w:p>
-            <w:pPr>
-              <w:rPr>
-                <w:rFonts w:ascii="Calibri" w:eastAsia="Times New Roman" w:hAnsi="Calibri" w:cs="Times New Roman"/>
-                <w:color w:val="000000"/>
-              </w:rPr>
-            </w:pPr>
-            <w:proofErr w:type="spellStart"/>
-            <w:r>
-              <w:rPr>
-                <w:rFonts w:ascii="Calibri" w:eastAsia="Times New Roman" w:hAnsi="Calibri" w:cs="Times New Roman"/>
-                <w:color w:val="000000"/>
-              </w:rPr>
-              <w:t>totmrc_Mean</w:t>
-            </w:r>
-            <w:proofErr w:type="spellEnd"/>
-          </w:p>
-        </w:tc>
-        <w:tc>
-          <w:tcPr>
-            <w:tcW w:w="1200" w:type="dxa"/>
-            <w:shd w:val="clear" w:color="auto" w:fill="auto"/>
-            <w:noWrap/>
-            <w:vAlign w:val="bottom"/>
-            <w:hideMark/>
-          </w:tcPr>
-          <w:p>
-            <w:pPr>
-              <w:jc w:val="right"/>
-              <w:rPr>
-                <w:rFonts w:ascii="Calibri" w:eastAsia="Times New Roman" w:hAnsi="Calibri" w:cs="Times New Roman"/>
-                <w:color w:val="000000"/>
-              </w:rPr>
-            </w:pPr>
-            <w:r>
-              <w:rPr>
-                <w:rFonts w:ascii="Calibri" w:eastAsia="Times New Roman" w:hAnsi="Calibri" w:cs="Times New Roman"/>
-                <w:color w:val="000000"/>
-              </w:rPr>
-              <w:t>3.808</w:t>
-            </w:r>
-          </w:p>
-        </w:tc>
-      </w:tr>
-      <w:tr>
-        <w:trPr>
-          <w:trHeight w:val="300"/>
-        </w:trPr>
-        <w:tc>
-          <w:tcPr>
-            <w:tcW w:w="1920" w:type="dxa"/>
-            <w:shd w:val="clear" w:color="auto" w:fill="auto"/>
-            <w:noWrap/>
-            <w:vAlign w:val="bottom"/>
-            <w:hideMark/>
-          </w:tcPr>
-          <w:p>
-            <w:pPr>
-              <w:rPr>
-                <w:rFonts w:ascii="Calibri" w:eastAsia="Times New Roman" w:hAnsi="Calibri" w:cs="Times New Roman"/>
-                <w:color w:val="000000"/>
-              </w:rPr>
-            </w:pPr>
-            <w:proofErr w:type="spellStart"/>
-            <w:r>
-              <w:rPr>
-                <w:rFonts w:ascii="Calibri" w:eastAsia="Times New Roman" w:hAnsi="Calibri" w:cs="Times New Roman"/>
-                <w:color w:val="000000"/>
-              </w:rPr>
-              <w:lastRenderedPageBreak/>
-              <w:t>plcd_vce_Mean</w:t>
-            </w:r>
-            <w:proofErr w:type="spellEnd"/>
-          </w:p>
-        </w:tc>
-        <w:tc>
-          <w:tcPr>
-            <w:tcW w:w="1200" w:type="dxa"/>
-            <w:shd w:val="clear" w:color="auto" w:fill="auto"/>
-            <w:noWrap/>
-            <w:vAlign w:val="bottom"/>
-            <w:hideMark/>
-          </w:tcPr>
-          <w:p>
-            <w:pPr>
-              <w:jc w:val="right"/>
-              <w:rPr>
-                <w:rFonts w:ascii="Calibri" w:eastAsia="Times New Roman" w:hAnsi="Calibri" w:cs="Times New Roman"/>
-                <w:color w:val="000000"/>
-              </w:rPr>
-            </w:pPr>
-            <w:r>
-              <w:rPr>
-                <w:rFonts w:ascii="Calibri" w:eastAsia="Times New Roman" w:hAnsi="Calibri" w:cs="Times New Roman"/>
-                <w:color w:val="000000"/>
-              </w:rPr>
-              <w:t>3.785</w:t>
-            </w:r>
-          </w:p>
-        </w:tc>
-      </w:tr>
-      <w:tr>
-        <w:trPr>
-          <w:trHeight w:val="300"/>
-        </w:trPr>
-        <w:tc>
-          <w:tcPr>
-            <w:tcW w:w="1920" w:type="dxa"/>
-            <w:shd w:val="clear" w:color="auto" w:fill="auto"/>
-            <w:noWrap/>
-            <w:vAlign w:val="bottom"/>
-            <w:hideMark/>
-          </w:tcPr>
-          <w:p>
-            <w:pPr>
-              <w:rPr>
-                <w:rFonts w:ascii="Calibri" w:eastAsia="Times New Roman" w:hAnsi="Calibri" w:cs="Times New Roman"/>
-                <w:color w:val="000000"/>
-              </w:rPr>
-            </w:pPr>
-            <w:proofErr w:type="spellStart"/>
-            <w:r>
-              <w:rPr>
-                <w:rFonts w:ascii="Calibri" w:eastAsia="Times New Roman" w:hAnsi="Calibri" w:cs="Times New Roman"/>
-                <w:color w:val="000000"/>
-              </w:rPr>
-              <w:t>mouiwylisv_Mean</w:t>
-            </w:r>
-            <w:proofErr w:type="spellEnd"/>
-          </w:p>
-        </w:tc>
-        <w:tc>
-          <w:tcPr>
-            <w:tcW w:w="1200" w:type="dxa"/>
-            <w:shd w:val="clear" w:color="auto" w:fill="auto"/>
-            <w:noWrap/>
-            <w:vAlign w:val="bottom"/>
-            <w:hideMark/>
-          </w:tcPr>
-          <w:p>
-            <w:pPr>
-              <w:jc w:val="right"/>
-              <w:rPr>
-                <w:rFonts w:ascii="Calibri" w:eastAsia="Times New Roman" w:hAnsi="Calibri" w:cs="Times New Roman"/>
-                <w:color w:val="000000"/>
-              </w:rPr>
-            </w:pPr>
-            <w:r>
-              <w:rPr>
-                <w:rFonts w:ascii="Calibri" w:eastAsia="Times New Roman" w:hAnsi="Calibri" w:cs="Times New Roman"/>
-                <w:color w:val="000000"/>
-              </w:rPr>
-              <w:t>3.78</w:t>
-            </w:r>
-          </w:p>
-        </w:tc>
-      </w:tr>
-      <w:tr>
-        <w:trPr>
-          <w:trHeight w:val="300"/>
-        </w:trPr>
-        <w:tc>
-          <w:tcPr>
-            <w:tcW w:w="1920" w:type="dxa"/>
-            <w:shd w:val="clear" w:color="auto" w:fill="auto"/>
-            <w:noWrap/>
-            <w:vAlign w:val="bottom"/>
-            <w:hideMark/>
-          </w:tcPr>
-          <w:p>
-            <w:pPr>
-              <w:rPr>
-                <w:rFonts w:ascii="Calibri" w:eastAsia="Times New Roman" w:hAnsi="Calibri" w:cs="Times New Roman"/>
-                <w:color w:val="000000"/>
-              </w:rPr>
-            </w:pPr>
-            <w:proofErr w:type="spellStart"/>
-            <w:r>
-              <w:rPr>
-                <w:rFonts w:ascii="Calibri" w:eastAsia="Times New Roman" w:hAnsi="Calibri" w:cs="Times New Roman"/>
-                <w:color w:val="000000"/>
-              </w:rPr>
-              <w:t>mouowylisv_Range</w:t>
-            </w:r>
-            <w:proofErr w:type="spellEnd"/>
-          </w:p>
-        </w:tc>
-        <w:tc>
-          <w:tcPr>
-            <w:tcW w:w="1200" w:type="dxa"/>
-            <w:shd w:val="clear" w:color="auto" w:fill="auto"/>
-            <w:noWrap/>
-            <w:vAlign w:val="bottom"/>
-            <w:hideMark/>
-          </w:tcPr>
-          <w:p>
-            <w:pPr>
-              <w:jc w:val="right"/>
-              <w:rPr>
-                <w:rFonts w:ascii="Calibri" w:eastAsia="Times New Roman" w:hAnsi="Calibri" w:cs="Times New Roman"/>
-                <w:color w:val="000000"/>
-              </w:rPr>
-            </w:pPr>
-            <w:r>
-              <w:rPr>
-                <w:rFonts w:ascii="Calibri" w:eastAsia="Times New Roman" w:hAnsi="Calibri" w:cs="Times New Roman"/>
-                <w:color w:val="000000"/>
-              </w:rPr>
-              <w:t>3.719</w:t>
-            </w:r>
-          </w:p>
-        </w:tc>
-      </w:tr>
-      <w:tr>
-        <w:trPr>
-          <w:trHeight w:val="300"/>
-        </w:trPr>
-        <w:tc>
-          <w:tcPr>
-            <w:tcW w:w="1920" w:type="dxa"/>
-            <w:shd w:val="clear" w:color="auto" w:fill="auto"/>
-            <w:noWrap/>
-            <w:vAlign w:val="bottom"/>
-            <w:hideMark/>
-          </w:tcPr>
-          <w:p>
-            <w:pPr>
-              <w:rPr>
-                <w:rFonts w:ascii="Calibri" w:eastAsia="Times New Roman" w:hAnsi="Calibri" w:cs="Times New Roman"/>
-                <w:color w:val="000000"/>
-              </w:rPr>
-            </w:pPr>
-            <w:proofErr w:type="spellStart"/>
-            <w:r>
-              <w:rPr>
-                <w:rFonts w:ascii="Calibri" w:eastAsia="Times New Roman" w:hAnsi="Calibri" w:cs="Times New Roman"/>
-                <w:color w:val="000000"/>
-              </w:rPr>
-              <w:t>avgmou</w:t>
-            </w:r>
-            <w:proofErr w:type="spellEnd"/>
-          </w:p>
-        </w:tc>
-        <w:tc>
-          <w:tcPr>
-            <w:tcW w:w="1200" w:type="dxa"/>
-            <w:shd w:val="clear" w:color="auto" w:fill="auto"/>
-            <w:noWrap/>
-            <w:vAlign w:val="bottom"/>
-            <w:hideMark/>
-          </w:tcPr>
-          <w:p>
-            <w:pPr>
-              <w:jc w:val="right"/>
-              <w:rPr>
-                <w:rFonts w:ascii="Calibri" w:eastAsia="Times New Roman" w:hAnsi="Calibri" w:cs="Times New Roman"/>
-                <w:color w:val="000000"/>
-              </w:rPr>
-            </w:pPr>
-            <w:r>
-              <w:rPr>
-                <w:rFonts w:ascii="Calibri" w:eastAsia="Times New Roman" w:hAnsi="Calibri" w:cs="Times New Roman"/>
-                <w:color w:val="000000"/>
-              </w:rPr>
-              <w:t>3.706</w:t>
             </w:r>
           </w:p>
         </w:tc>
@@ -11281,23 +11510,74 @@
     </w:tbl>
     <w:p>
       <w:pPr>
-        <w:rPr>
+        <w:pStyle w:val="Beschriftung"/>
+        <w:rPr>
+          <w:lang w:val="en-US"/>
+        </w:rPr>
+      </w:pPr>
+      <w:r>
+        <w:rPr>
+          <w:lang w:val="en-US"/>
+        </w:rPr>
+        <w:lastRenderedPageBreak/>
+        <w:t xml:space="preserve">Table </w:t>
+      </w:r>
+      <w:r>
+        <w:fldChar w:fldCharType="begin"/>
+      </w:r>
+      <w:r>
+        <w:rPr>
+          <w:lang w:val="en-US"/>
+        </w:rPr>
+        <w:instrText xml:space="preserve"> SEQ Table \* ARABIC </w:instrText>
+      </w:r>
+      <w:r>
+        <w:fldChar w:fldCharType="separate"/>
+      </w:r>
+      <w:r>
+        <w:rPr>
+          <w:noProof/>
+          <w:lang w:val="en-US"/>
+        </w:rPr>
+        <w:t>1</w:t>
+      </w:r>
+      <w:r>
+        <w:fldChar w:fldCharType="end"/>
+      </w:r>
+      <w:r>
+        <w:rPr>
+          <w:lang w:val="en-US"/>
+        </w:rPr>
+        <w:t xml:space="preserve"> – Ten most important variables by </w:t>
+      </w:r>
+      <w:r>
+        <w:rPr>
+          <w:lang w:val="en-US"/>
+        </w:rPr>
+        <w:t>Random Forest Variable Importance</w:t>
+      </w:r>
+    </w:p>
+    <w:p>
+      <w:pPr>
+        <w:jc w:val="both"/>
+        <w:rPr>
+          <w:rFonts w:ascii="Times New Roman" w:hAnsi="Times New Roman" w:cs="Times New Roman"/>
           <w:lang w:val="en-GB"/>
         </w:rPr>
       </w:pPr>
       <w:r>
         <w:rPr>
-          <w:highlight w:val="yellow"/>
+          <w:rFonts w:ascii="Times New Roman" w:hAnsi="Times New Roman" w:cs="Times New Roman"/>
           <w:lang w:val="en-GB"/>
         </w:rPr>
-        <w:t>Table</w:t>
-      </w:r>
-      <w:r>
-        <w:rPr>
-          <w:highlight w:val="yellow"/>
+        <w:t>W</w:t>
+      </w:r>
+      <w:r>
+        <w:rPr>
+          <w:rFonts w:ascii="Times New Roman" w:hAnsi="Times New Roman" w:cs="Times New Roman"/>
           <w:lang w:val="en-GB"/>
         </w:rPr>
-        <w:t xml:space="preserve"> XX</w:t>
+        <w:t xml:space="preserve">e decide to include all variables having a RIS larger than zero. Moreover we include a categorical variable if at least one level of the variable is part of our selected variables (e.g., the variable “ethnic” consists of 17 levels, but due to our importance ranking only eight levels (coded each as a binary variable) are regarded as important; nevertheless we include the whole variable “ethnic”). Having done that we get 101 selected input variables, out of which 31 are categorical variables. </w:t>
       </w:r>
     </w:p>
     <w:p>
@@ -11306,25 +11586,10 @@
           <w:lang w:val="en-GB"/>
         </w:rPr>
       </w:pPr>
-      <w:r>
-        <w:rPr>
-          <w:lang w:val="en-GB"/>
-        </w:rPr>
-        <w:t xml:space="preserve">Now we have to decide how many variables shall be included in the following. Therefore we decide to include all variables having a RIS larger than zero. Moreover we include a categorical variable if at least one level of the variable is part of our selected variables (e.g., the variable “ethnic” consists of 17 levels, but due to our importance ranking only eight levels (coded each as a binary variable) are regarded as important; nevertheless we include the whole variable “ethnic”). Having done that we get 101 selected input variables, out of which 31 are categorical variables. </w:t>
-      </w:r>
-    </w:p>
-    <w:p>
-      <w:pPr>
-        <w:rPr>
-          <w:lang w:val="en-GB"/>
-        </w:rPr>
-      </w:pPr>
-      <w:bookmarkStart w:id="20" w:name="_GoBack"/>
-      <w:bookmarkEnd w:id="20"/>
-    </w:p>
-    <w:p>
-      <w:pPr>
-        <w:pStyle w:val="berschrift2"/>
+    </w:p>
+    <w:p>
+      <w:pPr>
+        <w:pStyle w:val="berschrift3"/>
       </w:pPr>
       <w:bookmarkStart w:id="21" w:name="_Toc440213273"/>
       <w:r>
@@ -11601,7 +11866,6 @@
         <w:rPr>
           <w:noProof/>
         </w:rPr>
-        <w:lastRenderedPageBreak/>
         <w:drawing>
           <wp:inline distT="0" distB="0" distL="0" distR="0">
             <wp:extent cx="5825359" cy="3159752"/>
@@ -11620,10 +11884,10 @@
                     </pic:cNvPicPr>
                   </pic:nvPicPr>
                   <pic:blipFill>
-                    <a:blip r:embed="rId25">
+                    <a:blip r:embed="rId26">
                       <a:extLst>
                         <a:ext uri="{28A0092B-C50C-407E-A947-70E740481C1C}">
-                          <a14:useLocalDpi xmlns="" xmlns:wpc="http://schemas.microsoft.com/office/word/2010/wordprocessingCanvas" xmlns:mc="http://schemas.openxmlformats.org/markup-compatibility/2006" xmlns:o="urn:schemas-microsoft-com:office:office" xmlns:v="urn:schemas-microsoft-com:vml" xmlns:wp14="http://schemas.microsoft.com/office/word/2010/wordprocessingDrawing" xmlns:w10="urn:schemas-microsoft-com:office:word" xmlns:w="http://schemas.openxmlformats.org/wordprocessingml/2006/main" xmlns:w14="http://schemas.microsoft.com/office/word/2010/wordml" xmlns:wpg="http://schemas.microsoft.com/office/word/2010/wordprocessingGroup" xmlns:wpi="http://schemas.microsoft.com/office/word/2010/wordprocessingInk" xmlns:wps="http://schemas.microsoft.com/office/word/2010/wordprocessingShape" xmlns:a14="http://schemas.microsoft.com/office/drawing/2010/main" val="0"/>
+                          <a14:useLocalDpi xmlns:a14="http://schemas.microsoft.com/office/drawing/2010/main" val="0"/>
                         </a:ext>
                       </a:extLst>
                     </a:blip>
@@ -11788,15 +12052,14 @@
     </w:p>
     <w:p>
       <w:pPr>
-        <w:rPr>
-          <w:rFonts w:ascii="Times" w:eastAsia="Times New Roman" w:hAnsi="Times" w:cs="Times New Roman"/>
-          <w:lang w:val="en-AU"/>
-        </w:rPr>
-      </w:pPr>
-      <w:r>
-        <w:rPr>
-          <w:rFonts w:ascii="Times" w:eastAsia="Times New Roman" w:hAnsi="Times" w:cs="Times New Roman"/>
-          <w:lang w:val="en-AU"/>
+        <w:pStyle w:val="berschrift2"/>
+        <w:rPr>
+          <w:rFonts w:eastAsia="Times New Roman"/>
+        </w:rPr>
+      </w:pPr>
+      <w:r>
+        <w:rPr>
+          <w:rFonts w:eastAsia="Times New Roman"/>
         </w:rPr>
         <w:lastRenderedPageBreak/>
         <w:t>Data Mining</w:t>
@@ -11835,6 +12098,21 @@
     </w:p>
     <w:p>
       <w:pPr>
+        <w:pStyle w:val="berschrift2"/>
+        <w:rPr>
+          <w:rFonts w:eastAsia="Times New Roman"/>
+        </w:rPr>
+      </w:pPr>
+      <w:r>
+        <w:rPr>
+          <w:rFonts w:eastAsia="Times New Roman"/>
+        </w:rPr>
+        <w:lastRenderedPageBreak/>
+        <w:t>Evaluation</w:t>
+      </w:r>
+    </w:p>
+    <w:p>
+      <w:pPr>
         <w:rPr>
           <w:rFonts w:ascii="Times" w:eastAsia="Times New Roman" w:hAnsi="Times" w:cs="Times New Roman"/>
           <w:lang w:val="en-AU"/>
@@ -11853,44 +12131,20 @@
           <w:rFonts w:ascii="Times" w:eastAsia="Times New Roman" w:hAnsi="Times" w:cs="Times New Roman"/>
           <w:lang w:val="en-AU"/>
         </w:rPr>
-        <w:t>Evaluation</w:t>
-      </w:r>
-    </w:p>
-    <w:p>
-      <w:pPr>
-        <w:rPr>
-          <w:rFonts w:ascii="Times" w:eastAsia="Times New Roman" w:hAnsi="Times" w:cs="Times New Roman"/>
-          <w:lang w:val="en-AU"/>
-        </w:rPr>
-      </w:pPr>
-    </w:p>
-    <w:p>
-      <w:pPr>
-        <w:rPr>
-          <w:rFonts w:ascii="Times" w:eastAsia="Times New Roman" w:hAnsi="Times" w:cs="Times New Roman"/>
-          <w:lang w:val="en-AU"/>
-        </w:rPr>
-      </w:pPr>
-      <w:r>
-        <w:rPr>
-          <w:rFonts w:ascii="Times" w:eastAsia="Times New Roman" w:hAnsi="Times" w:cs="Times New Roman"/>
-          <w:lang w:val="en-AU"/>
-        </w:rPr>
         <w:br w:type="page"/>
       </w:r>
     </w:p>
     <w:p>
       <w:pPr>
-        <w:rPr>
-          <w:rFonts w:ascii="Times" w:eastAsia="Times New Roman" w:hAnsi="Times" w:cs="Times New Roman"/>
-          <w:b/>
-          <w:lang w:val="en-AU"/>
-        </w:rPr>
-      </w:pPr>
-      <w:r>
-        <w:rPr>
-          <w:rFonts w:ascii="Times" w:eastAsia="Times New Roman" w:hAnsi="Times" w:cs="Times New Roman"/>
-          <w:b/>
+        <w:pStyle w:val="berschrift1"/>
+        <w:rPr>
+          <w:rFonts w:eastAsia="Times New Roman"/>
+          <w:lang w:val="en-AU"/>
+        </w:rPr>
+      </w:pPr>
+      <w:r>
+        <w:rPr>
+          <w:rFonts w:eastAsia="Times New Roman"/>
           <w:lang w:val="en-AU"/>
         </w:rPr>
         <w:lastRenderedPageBreak/>
@@ -11922,24 +12176,18 @@
     </w:p>
     <w:p>
       <w:pPr>
-        <w:rPr>
-          <w:rFonts w:ascii="Times" w:eastAsia="Times New Roman" w:hAnsi="Times" w:cs="Times New Roman"/>
-          <w:lang w:val="en-AU"/>
-        </w:rPr>
-      </w:pPr>
-    </w:p>
-    <w:p>
-      <w:pPr>
-        <w:rPr>
-          <w:rFonts w:ascii="Times" w:eastAsia="Times New Roman" w:hAnsi="Times" w:cs="Times New Roman"/>
-          <w:lang w:val="en-AU"/>
-        </w:rPr>
-      </w:pPr>
-      <w:r>
-        <w:rPr>
-          <w:rFonts w:ascii="Times" w:eastAsia="Times New Roman" w:hAnsi="Times" w:cs="Times New Roman"/>
-          <w:lang w:val="en-AU"/>
-        </w:rPr>
+        <w:pStyle w:val="berschrift1"/>
+        <w:rPr>
+          <w:rFonts w:eastAsia="Times New Roman"/>
+          <w:lang w:val="en-AU"/>
+        </w:rPr>
+      </w:pPr>
+      <w:r>
+        <w:rPr>
+          <w:rFonts w:eastAsia="Times New Roman"/>
+          <w:lang w:val="en-AU"/>
+        </w:rPr>
+        <w:lastRenderedPageBreak/>
         <w:t>Sources</w:t>
       </w:r>
     </w:p>
@@ -12368,7 +12616,7 @@
     </w:p>
     <w:p/>
     <w:sectPr>
-      <w:footerReference w:type="default" r:id="rId26"/>
+      <w:footerReference w:type="default" r:id="rId27"/>
       <w:pgSz w:w="11900" w:h="16840"/>
       <w:pgMar w:top="1417" w:right="1417" w:bottom="1134" w:left="1417" w:header="708" w:footer="708" w:gutter="0"/>
       <w:cols w:space="708"/>
@@ -12380,7 +12628,7 @@
 </file>
 
 <file path=word/endnotes.xml><?xml version="1.0" encoding="utf-8"?>
-<w:endnotes xmlns:ve="http://schemas.openxmlformats.org/markup-compatibility/2006" xmlns:o="urn:schemas-microsoft-com:office:office" xmlns:r="http://schemas.openxmlformats.org/officeDocument/2006/relationships" xmlns:m="http://schemas.openxmlformats.org/officeDocument/2006/math" xmlns:v="urn:schemas-microsoft-com:vml" xmlns:wp="http://schemas.openxmlformats.org/drawingml/2006/wordprocessingDrawing" xmlns:w10="urn:schemas-microsoft-com:office:word" xmlns:w="http://schemas.openxmlformats.org/wordprocessingml/2006/main" xmlns:wne="http://schemas.microsoft.com/office/word/2006/wordml">
+<w:endnotes xmlns:wpc="http://schemas.microsoft.com/office/word/2010/wordprocessingCanvas" xmlns:mc="http://schemas.openxmlformats.org/markup-compatibility/2006" xmlns:o="urn:schemas-microsoft-com:office:office" xmlns:r="http://schemas.openxmlformats.org/officeDocument/2006/relationships" xmlns:m="http://schemas.openxmlformats.org/officeDocument/2006/math" xmlns:v="urn:schemas-microsoft-com:vml" xmlns:wp14="http://schemas.microsoft.com/office/word/2010/wordprocessingDrawing" xmlns:wp="http://schemas.openxmlformats.org/drawingml/2006/wordprocessingDrawing" xmlns:w10="urn:schemas-microsoft-com:office:word" xmlns:w="http://schemas.openxmlformats.org/wordprocessingml/2006/main" xmlns:w14="http://schemas.microsoft.com/office/word/2010/wordml" xmlns:wpg="http://schemas.microsoft.com/office/word/2010/wordprocessingGroup" xmlns:wpi="http://schemas.microsoft.com/office/word/2010/wordprocessingInk" xmlns:wne="http://schemas.microsoft.com/office/word/2006/wordml" xmlns:wps="http://schemas.microsoft.com/office/word/2010/wordprocessingShape" mc:Ignorable="w14 wp14">
   <w:endnote w:type="separator" w:id="-1">
     <w:p>
       <w:r>
@@ -12399,42 +12647,133 @@
 </file>
 
 <file path=word/footer1.xml><?xml version="1.0" encoding="utf-8"?>
-<w:ftr xmlns:ve="http://schemas.openxmlformats.org/markup-compatibility/2006" xmlns:o="urn:schemas-microsoft-com:office:office" xmlns:r="http://schemas.openxmlformats.org/officeDocument/2006/relationships" xmlns:m="http://schemas.openxmlformats.org/officeDocument/2006/math" xmlns:v="urn:schemas-microsoft-com:vml" xmlns:wp="http://schemas.openxmlformats.org/drawingml/2006/wordprocessingDrawing" xmlns:w10="urn:schemas-microsoft-com:office:word" xmlns:w="http://schemas.openxmlformats.org/wordprocessingml/2006/main" xmlns:wne="http://schemas.microsoft.com/office/word/2006/wordml">
-  <w:sdt>
-    <w:sdtPr>
-      <w:id w:val="1711580837"/>
-      <w:docPartObj>
-        <w:docPartGallery w:val="Page Numbers (Bottom of Page)"/>
-        <w:docPartUnique/>
-      </w:docPartObj>
-    </w:sdtPr>
-    <w:sdtContent>
-      <w:p>
-        <w:pPr>
-          <w:pStyle w:val="Fuzeile"/>
-          <w:jc w:val="right"/>
-        </w:pPr>
-        <w:fldSimple w:instr=" PAGE   \* MERGEFORMAT ">
-          <w:r>
-            <w:rPr>
-              <w:noProof/>
-            </w:rPr>
-            <w:t>24</w:t>
-          </w:r>
-        </w:fldSimple>
-      </w:p>
-    </w:sdtContent>
-  </w:sdt>
+<w:ftr xmlns:wpc="http://schemas.microsoft.com/office/word/2010/wordprocessingCanvas" xmlns:mc="http://schemas.openxmlformats.org/markup-compatibility/2006" xmlns:o="urn:schemas-microsoft-com:office:office" xmlns:r="http://schemas.openxmlformats.org/officeDocument/2006/relationships" xmlns:m="http://schemas.openxmlformats.org/officeDocument/2006/math" xmlns:v="urn:schemas-microsoft-com:vml" xmlns:wp14="http://schemas.microsoft.com/office/word/2010/wordprocessingDrawing" xmlns:wp="http://schemas.openxmlformats.org/drawingml/2006/wordprocessingDrawing" xmlns:w10="urn:schemas-microsoft-com:office:word" xmlns:w="http://schemas.openxmlformats.org/wordprocessingml/2006/main" xmlns:w14="http://schemas.microsoft.com/office/word/2010/wordml" xmlns:wpg="http://schemas.microsoft.com/office/word/2010/wordprocessingGroup" xmlns:wpi="http://schemas.microsoft.com/office/word/2010/wordprocessingInk" xmlns:wne="http://schemas.microsoft.com/office/word/2006/wordml" xmlns:wps="http://schemas.microsoft.com/office/word/2010/wordprocessingShape" mc:Ignorable="w14 wp14">
   <w:p>
     <w:pPr>
       <w:pStyle w:val="Fuzeile"/>
+      <w:rPr>
+        <w:rFonts w:ascii="Times New Roman" w:hAnsi="Times New Roman" w:cs="Times New Roman"/>
+        <w:sz w:val="22"/>
+        <w:szCs w:val="22"/>
+      </w:rPr>
     </w:pPr>
+    <w:r>
+      <w:rPr>
+        <w:rFonts w:ascii="Times New Roman" w:hAnsi="Times New Roman" w:cs="Times New Roman"/>
+        <w:sz w:val="22"/>
+        <w:szCs w:val="22"/>
+      </w:rPr>
+      <w:t>Maximilian Andres, Andra-Selina Pietsch, F</w:t>
+    </w:r>
+    <w:r>
+      <w:rPr>
+        <w:rFonts w:ascii="Times New Roman" w:hAnsi="Times New Roman" w:cs="Times New Roman"/>
+        <w:sz w:val="22"/>
+        <w:szCs w:val="22"/>
+      </w:rPr>
+      <w:t xml:space="preserve">rederik </w:t>
+    </w:r>
+    <w:proofErr w:type="spellStart"/>
+    <w:r>
+      <w:rPr>
+        <w:rFonts w:ascii="Times New Roman" w:hAnsi="Times New Roman" w:cs="Times New Roman"/>
+        <w:sz w:val="22"/>
+        <w:szCs w:val="22"/>
+      </w:rPr>
+      <w:t>Pahde</w:t>
+    </w:r>
+    <w:proofErr w:type="spellEnd"/>
+    <w:r>
+      <w:rPr>
+        <w:rFonts w:ascii="Times New Roman" w:hAnsi="Times New Roman" w:cs="Times New Roman"/>
+        <w:sz w:val="22"/>
+        <w:szCs w:val="22"/>
+      </w:rPr>
+      <w:t xml:space="preserve">, </w:t>
+    </w:r>
+    <w:proofErr w:type="spellStart"/>
+    <w:r>
+      <w:rPr>
+        <w:rFonts w:ascii="Times New Roman" w:hAnsi="Times New Roman" w:cs="Times New Roman"/>
+        <w:sz w:val="22"/>
+        <w:szCs w:val="22"/>
+      </w:rPr>
+      <w:t>Oleksiy</w:t>
+    </w:r>
+    <w:proofErr w:type="spellEnd"/>
+    <w:r>
+      <w:rPr>
+        <w:rFonts w:ascii="Times New Roman" w:hAnsi="Times New Roman" w:cs="Times New Roman"/>
+        <w:sz w:val="22"/>
+        <w:szCs w:val="22"/>
+      </w:rPr>
+      <w:t xml:space="preserve"> </w:t>
+    </w:r>
+    <w:proofErr w:type="spellStart"/>
+    <w:r>
+      <w:rPr>
+        <w:rFonts w:ascii="Times New Roman" w:hAnsi="Times New Roman" w:cs="Times New Roman"/>
+        <w:sz w:val="22"/>
+        <w:szCs w:val="22"/>
+      </w:rPr>
+      <w:t>Ostapenko</w:t>
+    </w:r>
+    <w:proofErr w:type="spellEnd"/>
+    <w:r>
+      <w:rPr>
+        <w:rFonts w:ascii="Times New Roman" w:hAnsi="Times New Roman" w:cs="Times New Roman"/>
+        <w:sz w:val="22"/>
+        <w:szCs w:val="22"/>
+      </w:rPr>
+      <w:ptab w:relativeTo="margin" w:alignment="right" w:leader="none"/>
+    </w:r>
+    <w:r>
+      <w:rPr>
+        <w:rFonts w:ascii="Times New Roman" w:hAnsi="Times New Roman" w:cs="Times New Roman"/>
+        <w:sz w:val="22"/>
+        <w:szCs w:val="22"/>
+      </w:rPr>
+      <w:fldChar w:fldCharType="begin"/>
+    </w:r>
+    <w:r>
+      <w:rPr>
+        <w:rFonts w:ascii="Times New Roman" w:hAnsi="Times New Roman" w:cs="Times New Roman"/>
+        <w:sz w:val="22"/>
+        <w:szCs w:val="22"/>
+      </w:rPr>
+      <w:instrText>PAGE   \* MERGEFORMAT</w:instrText>
+    </w:r>
+    <w:r>
+      <w:rPr>
+        <w:rFonts w:ascii="Times New Roman" w:hAnsi="Times New Roman" w:cs="Times New Roman"/>
+        <w:sz w:val="22"/>
+        <w:szCs w:val="22"/>
+      </w:rPr>
+      <w:fldChar w:fldCharType="separate"/>
+    </w:r>
+    <w:r>
+      <w:rPr>
+        <w:rFonts w:ascii="Times New Roman" w:hAnsi="Times New Roman" w:cs="Times New Roman"/>
+        <w:noProof/>
+        <w:sz w:val="22"/>
+        <w:szCs w:val="22"/>
+      </w:rPr>
+      <w:t>22</w:t>
+    </w:r>
+    <w:r>
+      <w:rPr>
+        <w:rFonts w:ascii="Times New Roman" w:hAnsi="Times New Roman" w:cs="Times New Roman"/>
+        <w:sz w:val="22"/>
+        <w:szCs w:val="22"/>
+      </w:rPr>
+      <w:fldChar w:fldCharType="end"/>
+    </w:r>
   </w:p>
 </w:ftr>
 </file>
 
 <file path=word/footnotes.xml><?xml version="1.0" encoding="utf-8"?>
-<w:footnotes xmlns:ve="http://schemas.openxmlformats.org/markup-compatibility/2006" xmlns:o="urn:schemas-microsoft-com:office:office" xmlns:r="http://schemas.openxmlformats.org/officeDocument/2006/relationships" xmlns:m="http://schemas.openxmlformats.org/officeDocument/2006/math" xmlns:v="urn:schemas-microsoft-com:vml" xmlns:wp="http://schemas.openxmlformats.org/drawingml/2006/wordprocessingDrawing" xmlns:w10="urn:schemas-microsoft-com:office:word" xmlns:w="http://schemas.openxmlformats.org/wordprocessingml/2006/main" xmlns:wne="http://schemas.microsoft.com/office/word/2006/wordml">
+<w:footnotes xmlns:wpc="http://schemas.microsoft.com/office/word/2010/wordprocessingCanvas" xmlns:mc="http://schemas.openxmlformats.org/markup-compatibility/2006" xmlns:o="urn:schemas-microsoft-com:office:office" xmlns:r="http://schemas.openxmlformats.org/officeDocument/2006/relationships" xmlns:m="http://schemas.openxmlformats.org/officeDocument/2006/math" xmlns:v="urn:schemas-microsoft-com:vml" xmlns:wp14="http://schemas.microsoft.com/office/word/2010/wordprocessingDrawing" xmlns:wp="http://schemas.openxmlformats.org/drawingml/2006/wordprocessingDrawing" xmlns:w10="urn:schemas-microsoft-com:office:word" xmlns:w="http://schemas.openxmlformats.org/wordprocessingml/2006/main" xmlns:w14="http://schemas.microsoft.com/office/word/2010/wordml" xmlns:wpg="http://schemas.microsoft.com/office/word/2010/wordprocessingGroup" xmlns:wpi="http://schemas.microsoft.com/office/word/2010/wordprocessingInk" xmlns:wne="http://schemas.microsoft.com/office/word/2006/wordml" xmlns:wps="http://schemas.microsoft.com/office/word/2010/wordprocessingShape" mc:Ignorable="w14 wp14">
   <w:footnote w:type="separator" w:id="-1">
     <w:p>
       <w:r>
@@ -12453,7 +12792,7 @@
 </file>
 
 <file path=word/numbering.xml><?xml version="1.0" encoding="utf-8"?>
-<w:numbering xmlns:ve="http://schemas.openxmlformats.org/markup-compatibility/2006" xmlns:o="urn:schemas-microsoft-com:office:office" xmlns:r="http://schemas.openxmlformats.org/officeDocument/2006/relationships" xmlns:m="http://schemas.openxmlformats.org/officeDocument/2006/math" xmlns:v="urn:schemas-microsoft-com:vml" xmlns:wp="http://schemas.openxmlformats.org/drawingml/2006/wordprocessingDrawing" xmlns:w10="urn:schemas-microsoft-com:office:word" xmlns:w="http://schemas.openxmlformats.org/wordprocessingml/2006/main" xmlns:wne="http://schemas.microsoft.com/office/word/2006/wordml">
+<w:numbering xmlns:wpc="http://schemas.microsoft.com/office/word/2010/wordprocessingCanvas" xmlns:mc="http://schemas.openxmlformats.org/markup-compatibility/2006" xmlns:o="urn:schemas-microsoft-com:office:office" xmlns:r="http://schemas.openxmlformats.org/officeDocument/2006/relationships" xmlns:m="http://schemas.openxmlformats.org/officeDocument/2006/math" xmlns:v="urn:schemas-microsoft-com:vml" xmlns:wp14="http://schemas.microsoft.com/office/word/2010/wordprocessingDrawing" xmlns:wp="http://schemas.openxmlformats.org/drawingml/2006/wordprocessingDrawing" xmlns:w10="urn:schemas-microsoft-com:office:word" xmlns:w="http://schemas.openxmlformats.org/wordprocessingml/2006/main" xmlns:w14="http://schemas.microsoft.com/office/word/2010/wordml" xmlns:wpg="http://schemas.microsoft.com/office/word/2010/wordprocessingGroup" xmlns:wpi="http://schemas.microsoft.com/office/word/2010/wordprocessingInk" xmlns:wne="http://schemas.microsoft.com/office/word/2006/wordml" xmlns:wps="http://schemas.microsoft.com/office/word/2010/wordprocessingShape" mc:Ignorable="w14 wp14">
   <w:abstractNum w:abstractNumId="0">
     <w:nsid w:val="0A8F5397"/>
     <w:multiLevelType w:val="hybridMultilevel"/>
@@ -13241,7 +13580,7 @@
 </file>
 
 <file path=word/styles.xml><?xml version="1.0" encoding="utf-8"?>
-<w:styles xmlns:r="http://schemas.openxmlformats.org/officeDocument/2006/relationships" xmlns:w="http://schemas.openxmlformats.org/wordprocessingml/2006/main">
+<w:styles xmlns:mc="http://schemas.openxmlformats.org/markup-compatibility/2006" xmlns:r="http://schemas.openxmlformats.org/officeDocument/2006/relationships" xmlns:w="http://schemas.openxmlformats.org/wordprocessingml/2006/main" xmlns:w14="http://schemas.microsoft.com/office/word/2010/wordml" mc:Ignorable="w14">
   <w:docDefaults>
     <w:rPrDefault>
       <w:rPr>
@@ -13484,7 +13823,6 @@
     <w:next w:val="Standard"/>
     <w:link w:val="berschrift4Zchn"/>
     <w:uiPriority w:val="9"/>
-    <w:semiHidden/>
     <w:unhideWhenUsed/>
     <w:qFormat/>
     <w:rsid w:val="008B608A"/>
@@ -13653,7 +13991,6 @@
     <w:uiPriority w:val="99"/>
     <w:semiHidden/>
     <w:unhideWhenUsed/>
-    <w:qFormat/>
     <w:tblPr>
       <w:tblInd w:w="0" w:type="dxa"/>
       <w:tblCellMar>
@@ -13771,7 +14108,7 @@
       <w:szCs w:val="18"/>
     </w:rPr>
   </w:style>
-  <w:style w:type="table" w:styleId="Tabellengitternetz">
+  <w:style w:type="table" w:styleId="Tabellenraster">
     <w:name w:val="Table Grid"/>
     <w:basedOn w:val="NormaleTabelle"/>
     <w:uiPriority w:val="39"/>
@@ -13783,7 +14120,6 @@
       <w:lang w:eastAsia="en-US"/>
     </w:rPr>
     <w:tblPr>
-      <w:tblInd w:w="0" w:type="dxa"/>
       <w:tblBorders>
         <w:top w:val="single" w:sz="4" w:space="0" w:color="auto"/>
         <w:left w:val="single" w:sz="4" w:space="0" w:color="auto"/>
@@ -13792,12 +14128,6 @@
         <w:insideH w:val="single" w:sz="4" w:space="0" w:color="auto"/>
         <w:insideV w:val="single" w:sz="4" w:space="0" w:color="auto"/>
       </w:tblBorders>
-      <w:tblCellMar>
-        <w:top w:w="0" w:type="dxa"/>
-        <w:left w:w="108" w:type="dxa"/>
-        <w:bottom w:w="0" w:type="dxa"/>
-        <w:right w:w="108" w:type="dxa"/>
-      </w:tblCellMar>
     </w:tblPr>
   </w:style>
   <w:style w:type="character" w:styleId="Hyperlink">
@@ -13863,7 +14193,6 @@
     <w:basedOn w:val="Standard"/>
     <w:link w:val="KopfzeileZchn"/>
     <w:uiPriority w:val="99"/>
-    <w:semiHidden/>
     <w:unhideWhenUsed/>
     <w:rsid w:val="005F4EBB"/>
     <w:pPr>
@@ -13878,7 +14207,6 @@
     <w:basedOn w:val="Absatz-Standardschriftart"/>
     <w:link w:val="Kopfzeile"/>
     <w:uiPriority w:val="99"/>
-    <w:semiHidden/>
     <w:rsid w:val="005F4EBB"/>
   </w:style>
   <w:style w:type="paragraph" w:styleId="Fuzeile">
@@ -13993,7 +14321,6 @@
     <w:basedOn w:val="Absatz-Standardschriftart"/>
     <w:link w:val="berschrift4"/>
     <w:uiPriority w:val="9"/>
-    <w:semiHidden/>
     <w:rsid w:val="008B608A"/>
     <w:rPr>
       <w:rFonts w:asciiTheme="majorHAnsi" w:eastAsiaTheme="majorEastAsia" w:hAnsiTheme="majorHAnsi" w:cstheme="majorBidi"/>
@@ -14433,19 +14760,17 @@
 </file>
 
 <file path=word/glossary/document.xml><?xml version="1.0" encoding="utf-8"?>
-<w:glossaryDocument xmlns:ve="http://schemas.openxmlformats.org/markup-compatibility/2006" xmlns:o="urn:schemas-microsoft-com:office:office" xmlns:r="http://schemas.openxmlformats.org/officeDocument/2006/relationships" xmlns:m="http://schemas.openxmlformats.org/officeDocument/2006/math" xmlns:v="urn:schemas-microsoft-com:vml" xmlns:wp="http://schemas.openxmlformats.org/drawingml/2006/wordprocessingDrawing" xmlns:w10="urn:schemas-microsoft-com:office:word" xmlns:w="http://schemas.openxmlformats.org/wordprocessingml/2006/main" xmlns:wne="http://schemas.microsoft.com/office/word/2006/wordml">
-  <w:docParts/>
-</w:glossaryDocument>
+<w:glossaryDocument xmlns:wpc="http://schemas.microsoft.com/office/word/2010/wordprocessingCanvas" xmlns:mc="http://schemas.openxmlformats.org/markup-compatibility/2006" xmlns:o="urn:schemas-microsoft-com:office:office" xmlns:r="http://schemas.openxmlformats.org/officeDocument/2006/relationships" xmlns:m="http://schemas.openxmlformats.org/officeDocument/2006/math" xmlns:v="urn:schemas-microsoft-com:vml" xmlns:wp14="http://schemas.microsoft.com/office/word/2010/wordprocessingDrawing" xmlns:wp="http://schemas.openxmlformats.org/drawingml/2006/wordprocessingDrawing" xmlns:w10="urn:schemas-microsoft-com:office:word" xmlns:w="http://schemas.openxmlformats.org/wordprocessingml/2006/main" xmlns:w14="http://schemas.microsoft.com/office/word/2010/wordml" xmlns:wpg="http://schemas.microsoft.com/office/word/2010/wordprocessingGroup" xmlns:wpi="http://schemas.microsoft.com/office/word/2010/wordprocessingInk" xmlns:wne="http://schemas.microsoft.com/office/word/2006/wordml" xmlns:wps="http://schemas.microsoft.com/office/word/2010/wordprocessingShape" mc:Ignorable="w14 wp14"/>
 </file>
 
 <file path=word/glossary/fontTable.xml><?xml version="1.0" encoding="utf-8"?>
-<w:fonts xmlns:r="http://schemas.openxmlformats.org/officeDocument/2006/relationships" xmlns:w="http://schemas.openxmlformats.org/wordprocessingml/2006/main">
+<w:fonts xmlns:mc="http://schemas.openxmlformats.org/markup-compatibility/2006" xmlns:r="http://schemas.openxmlformats.org/officeDocument/2006/relationships" xmlns:w="http://schemas.openxmlformats.org/wordprocessingml/2006/main" xmlns:w14="http://schemas.microsoft.com/office/word/2010/wordml" mc:Ignorable="w14">
   <w:font w:name="Times New Roman">
     <w:panose1 w:val="02020603050405020304"/>
     <w:charset w:val="00"/>
     <w:family w:val="roman"/>
     <w:pitch w:val="variable"/>
-    <w:sig w:usb0="E0002EFF" w:usb1="C0007843" w:usb2="00000009" w:usb3="00000000" w:csb0="000001FF" w:csb1="00000000"/>
+    <w:sig w:usb0="E0002AFF" w:usb1="C0007841" w:usb2="00000009" w:usb3="00000000" w:csb0="000001FF" w:csb1="00000000"/>
   </w:font>
   <w:font w:name="Calibri">
     <w:panose1 w:val="020F0502020204030204"/>
@@ -14521,13 +14846,14 @@
 </file>
 
 <file path=word/glossary/settings.xml><?xml version="1.0" encoding="utf-8"?>
-<w:settings xmlns:o="urn:schemas-microsoft-com:office:office" xmlns:r="http://schemas.openxmlformats.org/officeDocument/2006/relationships" xmlns:m="http://schemas.openxmlformats.org/officeDocument/2006/math" xmlns:v="urn:schemas-microsoft-com:vml" xmlns:w10="urn:schemas-microsoft-com:office:word" xmlns:w="http://schemas.openxmlformats.org/wordprocessingml/2006/main" xmlns:sl="http://schemas.openxmlformats.org/schemaLibrary/2006/main">
+<w:settings xmlns:mc="http://schemas.openxmlformats.org/markup-compatibility/2006" xmlns:o="urn:schemas-microsoft-com:office:office" xmlns:r="http://schemas.openxmlformats.org/officeDocument/2006/relationships" xmlns:m="http://schemas.openxmlformats.org/officeDocument/2006/math" xmlns:v="urn:schemas-microsoft-com:vml" xmlns:w10="urn:schemas-microsoft-com:office:word" xmlns:w="http://schemas.openxmlformats.org/wordprocessingml/2006/main" xmlns:w14="http://schemas.microsoft.com/office/word/2010/wordml" xmlns:sl="http://schemas.openxmlformats.org/schemaLibrary/2006/main" mc:Ignorable="w14">
   <w:view w:val="normal"/>
   <w:defaultTabStop w:val="708"/>
   <w:hyphenationZone w:val="425"/>
   <w:characterSpacingControl w:val="doNotCompress"/>
   <w:compat>
     <w:useFELayout/>
+    <w:compatSetting w:name="compatibilityMode" w:uri="http://schemas.microsoft.com/office/word" w:val="12"/>
   </w:compat>
   <w:rsids>
     <w:rsidRoot w:val="0041352A"/>
@@ -14537,12 +14863,13 @@
     <w:rsid w:val="007B52DE"/>
     <w:rsid w:val="00C16AB8"/>
     <w:rsid w:val="00E5019C"/>
+    <w:rsid w:val="00F138F4"/>
   </w:rsids>
   <m:mathPr>
     <m:mathFont m:val="Cambria Math"/>
     <m:brkBin m:val="before"/>
     <m:brkBinSub m:val="--"/>
-    <m:smallFrac m:val="off"/>
+    <m:smallFrac m:val="0"/>
     <m:dispDef/>
     <m:lMargin m:val="0"/>
     <m:rMargin m:val="0"/>
@@ -14559,7 +14886,7 @@
 </file>
 
 <file path=word/glossary/styles.xml><?xml version="1.0" encoding="utf-8"?>
-<w:styles xmlns:r="http://schemas.openxmlformats.org/officeDocument/2006/relationships" xmlns:w="http://schemas.openxmlformats.org/wordprocessingml/2006/main">
+<w:styles xmlns:mc="http://schemas.openxmlformats.org/markup-compatibility/2006" xmlns:r="http://schemas.openxmlformats.org/officeDocument/2006/relationships" xmlns:w="http://schemas.openxmlformats.org/wordprocessingml/2006/main" xmlns:w14="http://schemas.microsoft.com/office/word/2010/wordml" mc:Ignorable="w14">
   <w:docDefaults>
     <w:rPrDefault>
       <w:rPr>
@@ -14730,7 +15057,6 @@
     <w:uiPriority w:val="99"/>
     <w:semiHidden/>
     <w:unhideWhenUsed/>
-    <w:qFormat/>
     <w:tblPr>
       <w:tblInd w:w="0" w:type="dxa"/>
       <w:tblCellMar>
@@ -14771,11 +15097,205 @@
     <w:name w:val="7E3DE6A0D8254FA396C06EE14633B893"/>
     <w:rsid w:val="000A63AB"/>
   </w:style>
+  <w:style w:type="paragraph" w:customStyle="1" w:styleId="6AF67486DEBA4E888E3985DFD3FB89A3">
+    <w:name w:val="6AF67486DEBA4E888E3985DFD3FB89A3"/>
+    <w:rsid w:val="00F138F4"/>
+  </w:style>
+</w:styles>
+</file>
+
+<file path=word/glossary/stylesWithEffects.xml><?xml version="1.0" encoding="utf-8"?>
+<w:styles xmlns:wpc="http://schemas.microsoft.com/office/word/2010/wordprocessingCanvas" xmlns:mc="http://schemas.openxmlformats.org/markup-compatibility/2006" xmlns:o="urn:schemas-microsoft-com:office:office" xmlns:r="http://schemas.openxmlformats.org/officeDocument/2006/relationships" xmlns:m="http://schemas.openxmlformats.org/officeDocument/2006/math" xmlns:v="urn:schemas-microsoft-com:vml" xmlns:wp14="http://schemas.microsoft.com/office/word/2010/wordprocessingDrawing" xmlns:wp="http://schemas.openxmlformats.org/drawingml/2006/wordprocessingDrawing" xmlns:w10="urn:schemas-microsoft-com:office:word" xmlns:w="http://schemas.openxmlformats.org/wordprocessingml/2006/main" xmlns:w14="http://schemas.microsoft.com/office/word/2010/wordml" xmlns:wpg="http://schemas.microsoft.com/office/word/2010/wordprocessingGroup" xmlns:wpi="http://schemas.microsoft.com/office/word/2010/wordprocessingInk" xmlns:wne="http://schemas.microsoft.com/office/word/2006/wordml" xmlns:wps="http://schemas.microsoft.com/office/word/2010/wordprocessingShape" mc:Ignorable="w14 wp14">
+  <w:docDefaults>
+    <w:rPrDefault>
+      <w:rPr>
+        <w:rFonts w:asciiTheme="minorHAnsi" w:eastAsiaTheme="minorEastAsia" w:hAnsiTheme="minorHAnsi" w:cstheme="minorBidi"/>
+        <w:sz w:val="22"/>
+        <w:szCs w:val="22"/>
+        <w:lang w:val="de-DE" w:eastAsia="de-DE" w:bidi="ar-SA"/>
+      </w:rPr>
+    </w:rPrDefault>
+    <w:pPrDefault>
+      <w:pPr>
+        <w:spacing w:after="200" w:line="276" w:lineRule="auto"/>
+      </w:pPr>
+    </w:pPrDefault>
+  </w:docDefaults>
+  <w:latentStyles w:defLockedState="0" w:defUIPriority="99" w:defSemiHidden="1" w:defUnhideWhenUsed="1" w:defQFormat="0" w:count="267">
+    <w:lsdException w:name="Normal" w:semiHidden="0" w:uiPriority="0" w:unhideWhenUsed="0" w:qFormat="1"/>
+    <w:lsdException w:name="heading 1" w:semiHidden="0" w:uiPriority="9" w:unhideWhenUsed="0" w:qFormat="1"/>
+    <w:lsdException w:name="heading 2" w:uiPriority="9" w:qFormat="1"/>
+    <w:lsdException w:name="heading 3" w:uiPriority="9" w:qFormat="1"/>
+    <w:lsdException w:name="heading 4" w:uiPriority="9" w:qFormat="1"/>
+    <w:lsdException w:name="heading 5" w:uiPriority="9" w:qFormat="1"/>
+    <w:lsdException w:name="heading 6" w:uiPriority="9" w:qFormat="1"/>
+    <w:lsdException w:name="heading 7" w:uiPriority="9" w:qFormat="1"/>
+    <w:lsdException w:name="heading 8" w:uiPriority="9" w:qFormat="1"/>
+    <w:lsdException w:name="heading 9" w:uiPriority="9" w:qFormat="1"/>
+    <w:lsdException w:name="toc 1" w:uiPriority="39"/>
+    <w:lsdException w:name="toc 2" w:uiPriority="39"/>
+    <w:lsdException w:name="toc 3" w:uiPriority="39"/>
+    <w:lsdException w:name="toc 4" w:uiPriority="39"/>
+    <w:lsdException w:name="toc 5" w:uiPriority="39"/>
+    <w:lsdException w:name="toc 6" w:uiPriority="39"/>
+    <w:lsdException w:name="toc 7" w:uiPriority="39"/>
+    <w:lsdException w:name="toc 8" w:uiPriority="39"/>
+    <w:lsdException w:name="toc 9" w:uiPriority="39"/>
+    <w:lsdException w:name="caption" w:uiPriority="35" w:qFormat="1"/>
+    <w:lsdException w:name="Title" w:semiHidden="0" w:uiPriority="10" w:unhideWhenUsed="0" w:qFormat="1"/>
+    <w:lsdException w:name="Default Paragraph Font" w:uiPriority="1"/>
+    <w:lsdException w:name="Subtitle" w:semiHidden="0" w:uiPriority="11" w:unhideWhenUsed="0" w:qFormat="1"/>
+    <w:lsdException w:name="Strong" w:semiHidden="0" w:uiPriority="22" w:unhideWhenUsed="0" w:qFormat="1"/>
+    <w:lsdException w:name="Emphasis" w:semiHidden="0" w:uiPriority="20" w:unhideWhenUsed="0" w:qFormat="1"/>
+    <w:lsdException w:name="Table Grid" w:semiHidden="0" w:uiPriority="59" w:unhideWhenUsed="0"/>
+    <w:lsdException w:name="Placeholder Text" w:unhideWhenUsed="0"/>
+    <w:lsdException w:name="No Spacing" w:semiHidden="0" w:uiPriority="1" w:unhideWhenUsed="0" w:qFormat="1"/>
+    <w:lsdException w:name="Light Shading" w:semiHidden="0" w:uiPriority="60" w:unhideWhenUsed="0"/>
+    <w:lsdException w:name="Light List" w:semiHidden="0" w:uiPriority="61" w:unhideWhenUsed="0"/>
+    <w:lsdException w:name="Light Grid" w:semiHidden="0" w:uiPriority="62" w:unhideWhenUsed="0"/>
+    <w:lsdException w:name="Medium Shading 1" w:semiHidden="0" w:uiPriority="63" w:unhideWhenUsed="0"/>
+    <w:lsdException w:name="Medium Shading 2" w:semiHidden="0" w:uiPriority="64" w:unhideWhenUsed="0"/>
+    <w:lsdException w:name="Medium List 1" w:semiHidden="0" w:uiPriority="65" w:unhideWhenUsed="0"/>
+    <w:lsdException w:name="Medium List 2" w:semiHidden="0" w:uiPriority="66" w:unhideWhenUsed="0"/>
+    <w:lsdException w:name="Medium Grid 1" w:semiHidden="0" w:uiPriority="67" w:unhideWhenUsed="0"/>
+    <w:lsdException w:name="Medium Grid 2" w:semiHidden="0" w:uiPriority="68" w:unhideWhenUsed="0"/>
+    <w:lsdException w:name="Medium Grid 3" w:semiHidden="0" w:uiPriority="69" w:unhideWhenUsed="0"/>
+    <w:lsdException w:name="Dark List" w:semiHidden="0" w:uiPriority="70" w:unhideWhenUsed="0"/>
+    <w:lsdException w:name="Colorful Shading" w:semiHidden="0" w:uiPriority="71" w:unhideWhenUsed="0"/>
+    <w:lsdException w:name="Colorful List" w:semiHidden="0" w:uiPriority="72" w:unhideWhenUsed="0"/>
+    <w:lsdException w:name="Colorful Grid" w:semiHidden="0" w:uiPriority="73" w:unhideWhenUsed="0"/>
+    <w:lsdException w:name="Light Shading Accent 1" w:semiHidden="0" w:uiPriority="60" w:unhideWhenUsed="0"/>
+    <w:lsdException w:name="Light List Accent 1" w:semiHidden="0" w:uiPriority="61" w:unhideWhenUsed="0"/>
+    <w:lsdException w:name="Light Grid Accent 1" w:semiHidden="0" w:uiPriority="62" w:unhideWhenUsed="0"/>
+    <w:lsdException w:name="Medium Shading 1 Accent 1" w:semiHidden="0" w:uiPriority="63" w:unhideWhenUsed="0"/>
+    <w:lsdException w:name="Medium Shading 2 Accent 1" w:semiHidden="0" w:uiPriority="64" w:unhideWhenUsed="0"/>
+    <w:lsdException w:name="Medium List 1 Accent 1" w:semiHidden="0" w:uiPriority="65" w:unhideWhenUsed="0"/>
+    <w:lsdException w:name="Revision" w:unhideWhenUsed="0"/>
+    <w:lsdException w:name="List Paragraph" w:semiHidden="0" w:uiPriority="34" w:unhideWhenUsed="0" w:qFormat="1"/>
+    <w:lsdException w:name="Quote" w:semiHidden="0" w:uiPriority="29" w:unhideWhenUsed="0" w:qFormat="1"/>
+    <w:lsdException w:name="Intense Quote" w:semiHidden="0" w:uiPriority="30" w:unhideWhenUsed="0" w:qFormat="1"/>
+    <w:lsdException w:name="Medium List 2 Accent 1" w:semiHidden="0" w:uiPriority="66" w:unhideWhenUsed="0"/>
+    <w:lsdException w:name="Medium Grid 1 Accent 1" w:semiHidden="0" w:uiPriority="67" w:unhideWhenUsed="0"/>
+    <w:lsdException w:name="Medium Grid 2 Accent 1" w:semiHidden="0" w:uiPriority="68" w:unhideWhenUsed="0"/>
+    <w:lsdException w:name="Medium Grid 3 Accent 1" w:semiHidden="0" w:uiPriority="69" w:unhideWhenUsed="0"/>
+    <w:lsdException w:name="Dark List Accent 1" w:semiHidden="0" w:uiPriority="70" w:unhideWhenUsed="0"/>
+    <w:lsdException w:name="Colorful Shading Accent 1" w:semiHidden="0" w:uiPriority="71" w:unhideWhenUsed="0"/>
+    <w:lsdException w:name="Colorful List Accent 1" w:semiHidden="0" w:uiPriority="72" w:unhideWhenUsed="0"/>
+    <w:lsdException w:name="Colorful Grid Accent 1" w:semiHidden="0" w:uiPriority="73" w:unhideWhenUsed="0"/>
+    <w:lsdException w:name="Light Shading Accent 2" w:semiHidden="0" w:uiPriority="60" w:unhideWhenUsed="0"/>
+    <w:lsdException w:name="Light List Accent 2" w:semiHidden="0" w:uiPriority="61" w:unhideWhenUsed="0"/>
+    <w:lsdException w:name="Light Grid Accent 2" w:semiHidden="0" w:uiPriority="62" w:unhideWhenUsed="0"/>
+    <w:lsdException w:name="Medium Shading 1 Accent 2" w:semiHidden="0" w:uiPriority="63" w:unhideWhenUsed="0"/>
+    <w:lsdException w:name="Medium Shading 2 Accent 2" w:semiHidden="0" w:uiPriority="64" w:unhideWhenUsed="0"/>
+    <w:lsdException w:name="Medium List 1 Accent 2" w:semiHidden="0" w:uiPriority="65" w:unhideWhenUsed="0"/>
+    <w:lsdException w:name="Medium List 2 Accent 2" w:semiHidden="0" w:uiPriority="66" w:unhideWhenUsed="0"/>
+    <w:lsdException w:name="Medium Grid 1 Accent 2" w:semiHidden="0" w:uiPriority="67" w:unhideWhenUsed="0"/>
+    <w:lsdException w:name="Medium Grid 2 Accent 2" w:semiHidden="0" w:uiPriority="68" w:unhideWhenUsed="0"/>
+    <w:lsdException w:name="Medium Grid 3 Accent 2" w:semiHidden="0" w:uiPriority="69" w:unhideWhenUsed="0"/>
+    <w:lsdException w:name="Dark List Accent 2" w:semiHidden="0" w:uiPriority="70" w:unhideWhenUsed="0"/>
+    <w:lsdException w:name="Colorful Shading Accent 2" w:semiHidden="0" w:uiPriority="71" w:unhideWhenUsed="0"/>
+    <w:lsdException w:name="Colorful List Accent 2" w:semiHidden="0" w:uiPriority="72" w:unhideWhenUsed="0"/>
+    <w:lsdException w:name="Colorful Grid Accent 2" w:semiHidden="0" w:uiPriority="73" w:unhideWhenUsed="0"/>
+    <w:lsdException w:name="Light Shading Accent 3" w:semiHidden="0" w:uiPriority="60" w:unhideWhenUsed="0"/>
+    <w:lsdException w:name="Light List Accent 3" w:semiHidden="0" w:uiPriority="61" w:unhideWhenUsed="0"/>
+    <w:lsdException w:name="Light Grid Accent 3" w:semiHidden="0" w:uiPriority="62" w:unhideWhenUsed="0"/>
+    <w:lsdException w:name="Medium Shading 1 Accent 3" w:semiHidden="0" w:uiPriority="63" w:unhideWhenUsed="0"/>
+    <w:lsdException w:name="Medium Shading 2 Accent 3" w:semiHidden="0" w:uiPriority="64" w:unhideWhenUsed="0"/>
+    <w:lsdException w:name="Medium List 1 Accent 3" w:semiHidden="0" w:uiPriority="65" w:unhideWhenUsed="0"/>
+    <w:lsdException w:name="Medium List 2 Accent 3" w:semiHidden="0" w:uiPriority="66" w:unhideWhenUsed="0"/>
+    <w:lsdException w:name="Medium Grid 1 Accent 3" w:semiHidden="0" w:uiPriority="67" w:unhideWhenUsed="0"/>
+    <w:lsdException w:name="Medium Grid 2 Accent 3" w:semiHidden="0" w:uiPriority="68" w:unhideWhenUsed="0"/>
+    <w:lsdException w:name="Medium Grid 3 Accent 3" w:semiHidden="0" w:uiPriority="69" w:unhideWhenUsed="0"/>
+    <w:lsdException w:name="Dark List Accent 3" w:semiHidden="0" w:uiPriority="70" w:unhideWhenUsed="0"/>
+    <w:lsdException w:name="Colorful Shading Accent 3" w:semiHidden="0" w:uiPriority="71" w:unhideWhenUsed="0"/>
+    <w:lsdException w:name="Colorful List Accent 3" w:semiHidden="0" w:uiPriority="72" w:unhideWhenUsed="0"/>
+    <w:lsdException w:name="Colorful Grid Accent 3" w:semiHidden="0" w:uiPriority="73" w:unhideWhenUsed="0"/>
+    <w:lsdException w:name="Light Shading Accent 4" w:semiHidden="0" w:uiPriority="60" w:unhideWhenUsed="0"/>
+    <w:lsdException w:name="Light List Accent 4" w:semiHidden="0" w:uiPriority="61" w:unhideWhenUsed="0"/>
+    <w:lsdException w:name="Light Grid Accent 4" w:semiHidden="0" w:uiPriority="62" w:unhideWhenUsed="0"/>
+    <w:lsdException w:name="Medium Shading 1 Accent 4" w:semiHidden="0" w:uiPriority="63" w:unhideWhenUsed="0"/>
+    <w:lsdException w:name="Medium Shading 2 Accent 4" w:semiHidden="0" w:uiPriority="64" w:unhideWhenUsed="0"/>
+    <w:lsdException w:name="Medium List 1 Accent 4" w:semiHidden="0" w:uiPriority="65" w:unhideWhenUsed="0"/>
+    <w:lsdException w:name="Medium List 2 Accent 4" w:semiHidden="0" w:uiPriority="66" w:unhideWhenUsed="0"/>
+    <w:lsdException w:name="Medium Grid 1 Accent 4" w:semiHidden="0" w:uiPriority="67" w:unhideWhenUsed="0"/>
+    <w:lsdException w:name="Medium Grid 2 Accent 4" w:semiHidden="0" w:uiPriority="68" w:unhideWhenUsed="0"/>
+    <w:lsdException w:name="Medium Grid 3 Accent 4" w:semiHidden="0" w:uiPriority="69" w:unhideWhenUsed="0"/>
+    <w:lsdException w:name="Dark List Accent 4" w:semiHidden="0" w:uiPriority="70" w:unhideWhenUsed="0"/>
+    <w:lsdException w:name="Colorful Shading Accent 4" w:semiHidden="0" w:uiPriority="71" w:unhideWhenUsed="0"/>
+    <w:lsdException w:name="Colorful List Accent 4" w:semiHidden="0" w:uiPriority="72" w:unhideWhenUsed="0"/>
+    <w:lsdException w:name="Colorful Grid Accent 4" w:semiHidden="0" w:uiPriority="73" w:unhideWhenUsed="0"/>
+    <w:lsdException w:name="Light Shading Accent 5" w:semiHidden="0" w:uiPriority="60" w:unhideWhenUsed="0"/>
+    <w:lsdException w:name="Light List Accent 5" w:semiHidden="0" w:uiPriority="61" w:unhideWhenUsed="0"/>
+    <w:lsdException w:name="Light Grid Accent 5" w:semiHidden="0" w:uiPriority="62" w:unhideWhenUsed="0"/>
+    <w:lsdException w:name="Medium Shading 1 Accent 5" w:semiHidden="0" w:uiPriority="63" w:unhideWhenUsed="0"/>
+    <w:lsdException w:name="Medium Shading 2 Accent 5" w:semiHidden="0" w:uiPriority="64" w:unhideWhenUsed="0"/>
+    <w:lsdException w:name="Medium List 1 Accent 5" w:semiHidden="0" w:uiPriority="65" w:unhideWhenUsed="0"/>
+    <w:lsdException w:name="Medium List 2 Accent 5" w:semiHidden="0" w:uiPriority="66" w:unhideWhenUsed="0"/>
+    <w:lsdException w:name="Medium Grid 1 Accent 5" w:semiHidden="0" w:uiPriority="67" w:unhideWhenUsed="0"/>
+    <w:lsdException w:name="Medium Grid 2 Accent 5" w:semiHidden="0" w:uiPriority="68" w:unhideWhenUsed="0"/>
+    <w:lsdException w:name="Medium Grid 3 Accent 5" w:semiHidden="0" w:uiPriority="69" w:unhideWhenUsed="0"/>
+    <w:lsdException w:name="Dark List Accent 5" w:semiHidden="0" w:uiPriority="70" w:unhideWhenUsed="0"/>
+    <w:lsdException w:name="Colorful Shading Accent 5" w:semiHidden="0" w:uiPriority="71" w:unhideWhenUsed="0"/>
+    <w:lsdException w:name="Colorful List Accent 5" w:semiHidden="0" w:uiPriority="72" w:unhideWhenUsed="0"/>
+    <w:lsdException w:name="Colorful Grid Accent 5" w:semiHidden="0" w:uiPriority="73" w:unhideWhenUsed="0"/>
+    <w:lsdException w:name="Light Shading Accent 6" w:semiHidden="0" w:uiPriority="60" w:unhideWhenUsed="0"/>
+    <w:lsdException w:name="Light List Accent 6" w:semiHidden="0" w:uiPriority="61" w:unhideWhenUsed="0"/>
+    <w:lsdException w:name="Light Grid Accent 6" w:semiHidden="0" w:uiPriority="62" w:unhideWhenUsed="0"/>
+    <w:lsdException w:name="Medium Shading 1 Accent 6" w:semiHidden="0" w:uiPriority="63" w:unhideWhenUsed="0"/>
+    <w:lsdException w:name="Medium Shading 2 Accent 6" w:semiHidden="0" w:uiPriority="64" w:unhideWhenUsed="0"/>
+    <w:lsdException w:name="Medium List 1 Accent 6" w:semiHidden="0" w:uiPriority="65" w:unhideWhenUsed="0"/>
+    <w:lsdException w:name="Medium List 2 Accent 6" w:semiHidden="0" w:uiPriority="66" w:unhideWhenUsed="0"/>
+    <w:lsdException w:name="Medium Grid 1 Accent 6" w:semiHidden="0" w:uiPriority="67" w:unhideWhenUsed="0"/>
+    <w:lsdException w:name="Medium Grid 2 Accent 6" w:semiHidden="0" w:uiPriority="68" w:unhideWhenUsed="0"/>
+    <w:lsdException w:name="Medium Grid 3 Accent 6" w:semiHidden="0" w:uiPriority="69" w:unhideWhenUsed="0"/>
+    <w:lsdException w:name="Dark List Accent 6" w:semiHidden="0" w:uiPriority="70" w:unhideWhenUsed="0"/>
+    <w:lsdException w:name="Colorful Shading Accent 6" w:semiHidden="0" w:uiPriority="71" w:unhideWhenUsed="0"/>
+    <w:lsdException w:name="Colorful List Accent 6" w:semiHidden="0" w:uiPriority="72" w:unhideWhenUsed="0"/>
+    <w:lsdException w:name="Colorful Grid Accent 6" w:semiHidden="0" w:uiPriority="73" w:unhideWhenUsed="0"/>
+    <w:lsdException w:name="Subtle Emphasis" w:semiHidden="0" w:uiPriority="19" w:unhideWhenUsed="0" w:qFormat="1"/>
+    <w:lsdException w:name="Intense Emphasis" w:semiHidden="0" w:uiPriority="21" w:unhideWhenUsed="0" w:qFormat="1"/>
+    <w:lsdException w:name="Subtle Reference" w:semiHidden="0" w:uiPriority="31" w:unhideWhenUsed="0" w:qFormat="1"/>
+    <w:lsdException w:name="Intense Reference" w:semiHidden="0" w:uiPriority="32" w:unhideWhenUsed="0" w:qFormat="1"/>
+    <w:lsdException w:name="Book Title" w:semiHidden="0" w:uiPriority="33" w:unhideWhenUsed="0" w:qFormat="1"/>
+    <w:lsdException w:name="Bibliography" w:uiPriority="37"/>
+    <w:lsdException w:name="TOC Heading" w:uiPriority="39" w:qFormat="1"/>
+  </w:latentStyles>
+  <w:style w:type="paragraph" w:default="1" w:styleId="Standard">
+    <w:name w:val="Normal"/>
+    <w:qFormat/>
+  </w:style>
+  <w:style w:type="character" w:default="1" w:styleId="Absatz-Standardschriftart">
+    <w:name w:val="Default Paragraph Font"/>
+    <w:uiPriority w:val="1"/>
+    <w:semiHidden/>
+    <w:unhideWhenUsed/>
+  </w:style>
+  <w:style w:type="table" w:default="1" w:styleId="NormaleTabelle">
+    <w:name w:val="Normal Table"/>
+    <w:uiPriority w:val="99"/>
+    <w:semiHidden/>
+    <w:unhideWhenUsed/>
+    <w:tblPr>
+      <w:tblInd w:w="0" w:type="dxa"/>
+      <w:tblCellMar>
+        <w:top w:w="0" w:type="dxa"/>
+        <w:left w:w="108" w:type="dxa"/>
+        <w:bottom w:w="0" w:type="dxa"/>
+        <w:right w:w="108" w:type="dxa"/>
+      </w:tblCellMar>
+    </w:tblPr>
+  </w:style>
+  <w:style w:type="numbering" w:default="1" w:styleId="KeineListe">
+    <w:name w:val="No List"/>
+    <w:uiPriority w:val="99"/>
+    <w:semiHidden/>
+    <w:unhideWhenUsed/>
+  </w:style>
 </w:styles>
 </file>
 
 <file path=word/glossary/webSettings.xml><?xml version="1.0" encoding="utf-8"?>
-<w:webSettings xmlns:r="http://schemas.openxmlformats.org/officeDocument/2006/relationships" xmlns:w="http://schemas.openxmlformats.org/wordprocessingml/2006/main">
+<w:webSettings xmlns:mc="http://schemas.openxmlformats.org/markup-compatibility/2006" xmlns:r="http://schemas.openxmlformats.org/officeDocument/2006/relationships" xmlns:w="http://schemas.openxmlformats.org/wordprocessingml/2006/main" xmlns:w14="http://schemas.microsoft.com/office/word/2010/wordml" mc:Ignorable="w14">
   <w:optimizeForBrowser/>
 </w:webSettings>
 </file>
@@ -15105,7 +15625,7 @@
 </file>
 
 <file path=customXml/itemProps1.xml><?xml version="1.0" encoding="utf-8"?>
-<ds:datastoreItem xmlns:ds="http://schemas.openxmlformats.org/officeDocument/2006/customXml" ds:itemID="{7B9A30C7-A5A5-46C4-B033-187CFD00E177}">
+<ds:datastoreItem xmlns:ds="http://schemas.openxmlformats.org/officeDocument/2006/customXml" ds:itemID="{35812523-F8DF-49C4-ABAF-60526F52474E}">
   <ds:schemaRefs>
     <ds:schemaRef ds:uri="http://schemas.openxmlformats.org/officeDocument/2006/bibliography"/>
   </ds:schemaRefs>

</xml_diff>